<commit_message>
Estado del arte del informe
</commit_message>
<xml_diff>
--- a/InformeWord/Informe_tfm_Isabel_Unamuno.docx
+++ b/InformeWord/Informe_tfm_Isabel_Unamuno.docx
@@ -1355,6 +1355,7 @@
         </w:rPr>
         <w:t xml:space="preserve">El autor/la autora del Trabajo de Fin de </w:t>
       </w:r>
+      <w:proofErr w:type="gramStart"/>
       <w:r>
         <w:rPr>
           <w:rFonts w:ascii="DuplicateSans-Light" w:hAnsi="DuplicateSans-Light" w:cs="DuplicateSans-Light"/>
@@ -1373,7 +1374,18 @@
           <w:szCs w:val="16"/>
           <w:lang w:val="es-ES"/>
         </w:rPr>
-        <w:t xml:space="preserve">, autoriza a la </w:t>
+        <w:t>,</w:t>
+      </w:r>
+      <w:proofErr w:type="gramEnd"/>
+      <w:r>
+        <w:rPr>
+          <w:rFonts w:ascii="DuplicateSans-Light" w:hAnsi="DuplicateSans-Light" w:cs="DuplicateSans-Light"/>
+          <w:color w:val="585757"/>
+          <w:sz w:val="16"/>
+          <w:szCs w:val="16"/>
+          <w:lang w:val="es-ES"/>
+        </w:rPr>
+        <w:t xml:space="preserve"> autoriza a la </w:t>
       </w:r>
       <w:r>
         <w:rPr>
@@ -1484,86 +1496,6 @@
       <w:r>
         <w:rPr>
           <w:rFonts w:cs="Arial"/>
-          <w:b/>
-          <w:noProof/>
-          <w:sz w:val="28"/>
-          <w:szCs w:val="28"/>
-          <w:lang w:val="es-ES" w:eastAsia="es-ES"/>
-        </w:rPr>
-        <w:drawing>
-          <wp:anchor distT="0" distB="0" distL="114300" distR="114300" simplePos="0" relativeHeight="503056656" behindDoc="0" locked="0" layoutInCell="1" allowOverlap="1" wp14:anchorId="77916909" wp14:editId="696552FB">
-            <wp:simplePos x="0" y="0"/>
-            <wp:positionH relativeFrom="column">
-              <wp:posOffset>-153035</wp:posOffset>
-            </wp:positionH>
-            <wp:positionV relativeFrom="paragraph">
-              <wp:posOffset>308610</wp:posOffset>
-            </wp:positionV>
-            <wp:extent cx="933450" cy="337185"/>
-            <wp:effectExtent l="0" t="0" r="6350" b="0"/>
-            <wp:wrapSquare wrapText="bothSides"/>
-            <wp:docPr id="6" name="Imagen 6"/>
-            <wp:cNvGraphicFramePr>
-              <a:graphicFrameLocks xmlns:a="http://schemas.openxmlformats.org/drawingml/2006/main" noChangeAspect="1"/>
-            </wp:cNvGraphicFramePr>
-            <a:graphic xmlns:a="http://schemas.openxmlformats.org/drawingml/2006/main">
-              <a:graphicData uri="http://schemas.openxmlformats.org/drawingml/2006/picture">
-                <pic:pic xmlns:pic="http://schemas.openxmlformats.org/drawingml/2006/picture">
-                  <pic:nvPicPr>
-                    <pic:cNvPr id="0" name="Picture 7"/>
-                    <pic:cNvPicPr>
-                      <a:picLocks noChangeAspect="1" noChangeArrowheads="1"/>
-                    </pic:cNvPicPr>
-                  </pic:nvPicPr>
-                  <pic:blipFill>
-                    <a:blip r:embed="rId12" cstate="print">
-                      <a:extLst>
-                        <a:ext uri="{28A0092B-C50C-407E-A947-70E740481C1C}">
-                          <a14:useLocalDpi xmlns:a14="http://schemas.microsoft.com/office/drawing/2010/main" val="0"/>
-                        </a:ext>
-                      </a:extLst>
-                    </a:blip>
-                    <a:srcRect/>
-                    <a:stretch>
-                      <a:fillRect/>
-                    </a:stretch>
-                  </pic:blipFill>
-                  <pic:spPr bwMode="auto">
-                    <a:xfrm>
-                      <a:off x="0" y="0"/>
-                      <a:ext cx="933450" cy="337185"/>
-                    </a:xfrm>
-                    <a:prstGeom prst="rect">
-                      <a:avLst/>
-                    </a:prstGeom>
-                    <a:noFill/>
-                    <a:ln>
-                      <a:noFill/>
-                    </a:ln>
-                  </pic:spPr>
-                </pic:pic>
-              </a:graphicData>
-            </a:graphic>
-          </wp:anchor>
-        </w:drawing>
-      </w:r>
-    </w:p>
-    <w:p>
-      <w:pPr>
-        <w:autoSpaceDE w:val="0"/>
-        <w:autoSpaceDN w:val="0"/>
-        <w:adjustRightInd w:val="0"/>
-        <w:rPr>
-          <w:rFonts w:ascii="DuplicateSans-Light" w:hAnsi="DuplicateSans-Light" w:cs="DuplicateSans-Light"/>
-          <w:color w:val="585757"/>
-          <w:sz w:val="16"/>
-          <w:szCs w:val="16"/>
-          <w:lang w:val="es-ES"/>
-        </w:rPr>
-      </w:pPr>
-      <w:r>
-        <w:rPr>
-          <w:rFonts w:cs="Arial"/>
           <w:noProof/>
           <w:sz w:val="20"/>
           <w:szCs w:val="20"/>
@@ -1572,13 +1504,13 @@
         <mc:AlternateContent>
           <mc:Choice Requires="wps">
             <w:drawing>
-              <wp:anchor distT="0" distB="0" distL="114300" distR="114300" simplePos="0" relativeHeight="503068944" behindDoc="0" locked="0" layoutInCell="1" allowOverlap="1" wp14:anchorId="772C7DC4" wp14:editId="73D5AD11">
+              <wp:anchor distT="0" distB="0" distL="114300" distR="114300" simplePos="0" relativeHeight="503068944" behindDoc="0" locked="0" layoutInCell="1" allowOverlap="1" wp14:anchorId="772C7DC4" wp14:editId="2C6E50A4">
                 <wp:simplePos x="0" y="0"/>
                 <wp:positionH relativeFrom="column">
-                  <wp:posOffset>-1459865</wp:posOffset>
+                  <wp:posOffset>-565208</wp:posOffset>
                 </wp:positionH>
                 <wp:positionV relativeFrom="paragraph">
-                  <wp:posOffset>30480</wp:posOffset>
+                  <wp:posOffset>336550</wp:posOffset>
                 </wp:positionV>
                 <wp:extent cx="179705" cy="179705"/>
                 <wp:effectExtent l="50800" t="25400" r="74295" b="99695"/>
@@ -1646,7 +1578,7 @@
           </mc:Choice>
           <mc:Fallback>
             <w:pict>
-              <v:rect w14:anchorId="57CC637F" id="Rectángulo 24" o:spid="_x0000_s1026" style="position:absolute;margin-left:-114.95pt;margin-top:2.4pt;width:14.15pt;height:14.15pt;z-index:503068944;visibility:visible;mso-wrap-style:square;mso-width-percent:0;mso-height-percent:0;mso-wrap-distance-left:9pt;mso-wrap-distance-top:0;mso-wrap-distance-right:9pt;mso-wrap-distance-bottom:0;mso-position-horizontal:absolute;mso-position-horizontal-relative:text;mso-position-vertical:absolute;mso-position-vertical-relative:text;mso-width-percent:0;mso-height-percent:0;mso-width-relative:margin;mso-height-relative:margin;v-text-anchor:middle" o:gfxdata="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" filled="f" strokecolor="black [3213]" strokeweight=".5pt">
+              <v:rect w14:anchorId="61F3C21B" id="Rectángulo 24" o:spid="_x0000_s1026" style="position:absolute;margin-left:-44.5pt;margin-top:26.5pt;width:14.15pt;height:14.15pt;z-index:503068944;visibility:visible;mso-wrap-style:square;mso-width-percent:0;mso-height-percent:0;mso-wrap-distance-left:9pt;mso-wrap-distance-top:0;mso-wrap-distance-right:9pt;mso-wrap-distance-bottom:0;mso-position-horizontal:absolute;mso-position-horizontal-relative:text;mso-position-vertical:absolute;mso-position-vertical-relative:text;mso-width-percent:0;mso-height-percent:0;mso-width-relative:margin;mso-height-relative:margin;v-text-anchor:middle" o:gfxdata="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" filled="f" strokecolor="black [3213]" strokeweight=".5pt">
                 <v:shadow on="t" color="black" opacity="22937f" origin=",.5" offset="0,.63889mm"/>
                 <w10:wrap type="through"/>
               </v:rect>
@@ -1654,6 +1586,86 @@
           </mc:Fallback>
         </mc:AlternateContent>
       </w:r>
+      <w:r>
+        <w:rPr>
+          <w:rFonts w:cs="Arial"/>
+          <w:b/>
+          <w:noProof/>
+          <w:sz w:val="28"/>
+          <w:szCs w:val="28"/>
+          <w:lang w:val="es-ES" w:eastAsia="es-ES"/>
+        </w:rPr>
+        <w:drawing>
+          <wp:anchor distT="0" distB="0" distL="114300" distR="114300" simplePos="0" relativeHeight="503056656" behindDoc="0" locked="0" layoutInCell="1" allowOverlap="1" wp14:anchorId="77916909" wp14:editId="696552FB">
+            <wp:simplePos x="0" y="0"/>
+            <wp:positionH relativeFrom="column">
+              <wp:posOffset>-153035</wp:posOffset>
+            </wp:positionH>
+            <wp:positionV relativeFrom="paragraph">
+              <wp:posOffset>308610</wp:posOffset>
+            </wp:positionV>
+            <wp:extent cx="933450" cy="337185"/>
+            <wp:effectExtent l="0" t="0" r="6350" b="0"/>
+            <wp:wrapSquare wrapText="bothSides"/>
+            <wp:docPr id="6" name="Imagen 6"/>
+            <wp:cNvGraphicFramePr>
+              <a:graphicFrameLocks xmlns:a="http://schemas.openxmlformats.org/drawingml/2006/main" noChangeAspect="1"/>
+            </wp:cNvGraphicFramePr>
+            <a:graphic xmlns:a="http://schemas.openxmlformats.org/drawingml/2006/main">
+              <a:graphicData uri="http://schemas.openxmlformats.org/drawingml/2006/picture">
+                <pic:pic xmlns:pic="http://schemas.openxmlformats.org/drawingml/2006/picture">
+                  <pic:nvPicPr>
+                    <pic:cNvPr id="0" name="Picture 7"/>
+                    <pic:cNvPicPr>
+                      <a:picLocks noChangeAspect="1" noChangeArrowheads="1"/>
+                    </pic:cNvPicPr>
+                  </pic:nvPicPr>
+                  <pic:blipFill>
+                    <a:blip r:embed="rId12" cstate="print">
+                      <a:extLst>
+                        <a:ext uri="{28A0092B-C50C-407E-A947-70E740481C1C}">
+                          <a14:useLocalDpi xmlns:a14="http://schemas.microsoft.com/office/drawing/2010/main" val="0"/>
+                        </a:ext>
+                      </a:extLst>
+                    </a:blip>
+                    <a:srcRect/>
+                    <a:stretch>
+                      <a:fillRect/>
+                    </a:stretch>
+                  </pic:blipFill>
+                  <pic:spPr bwMode="auto">
+                    <a:xfrm>
+                      <a:off x="0" y="0"/>
+                      <a:ext cx="933450" cy="337185"/>
+                    </a:xfrm>
+                    <a:prstGeom prst="rect">
+                      <a:avLst/>
+                    </a:prstGeom>
+                    <a:noFill/>
+                    <a:ln>
+                      <a:noFill/>
+                    </a:ln>
+                  </pic:spPr>
+                </pic:pic>
+              </a:graphicData>
+            </a:graphic>
+          </wp:anchor>
+        </w:drawing>
+      </w:r>
+    </w:p>
+    <w:p>
+      <w:pPr>
+        <w:autoSpaceDE w:val="0"/>
+        <w:autoSpaceDN w:val="0"/>
+        <w:adjustRightInd w:val="0"/>
+        <w:rPr>
+          <w:rFonts w:ascii="DuplicateSans-Light" w:hAnsi="DuplicateSans-Light" w:cs="DuplicateSans-Light"/>
+          <w:color w:val="585757"/>
+          <w:sz w:val="16"/>
+          <w:szCs w:val="16"/>
+          <w:lang w:val="es-ES"/>
+        </w:rPr>
+      </w:pPr>
       <w:r>
         <w:rPr>
           <w:rFonts w:ascii="DuplicateSans-Bold" w:hAnsi="DuplicateSans-Bold" w:cs="DuplicateSans-Bold"/>
@@ -2770,15 +2782,1754 @@
     </w:p>
     <w:p>
       <w:pPr>
+        <w:rPr>
+          <w:lang w:val="es-ES" w:eastAsia="es-ES"/>
+        </w:rPr>
+      </w:pPr>
+      <w:r>
+        <w:rPr>
+          <w:lang w:val="es-ES" w:eastAsia="es-ES"/>
+        </w:rPr>
+        <w:t xml:space="preserve">En el entorno empresarial actual, la aplicación de algoritmos de Machine </w:t>
+      </w:r>
+      <w:proofErr w:type="spellStart"/>
+      <w:r>
+        <w:rPr>
+          <w:lang w:val="es-ES" w:eastAsia="es-ES"/>
+        </w:rPr>
+        <w:t>Learning</w:t>
+      </w:r>
+      <w:proofErr w:type="spellEnd"/>
+      <w:r>
+        <w:rPr>
+          <w:lang w:val="es-ES" w:eastAsia="es-ES"/>
+        </w:rPr>
+        <w:t xml:space="preserve"> para la gestión de inventarios se ha convertido en una herramienta esencial. Estas técnicas avanzadas permiten a las empresas predecir con mayor precisión la demanda futura y ajustar sus niveles de stock de manera eficiente. Al optimizar los costos de almacenamiento y reducir las pérdidas asociadas con la escasez de productos, las empresas pueden no solo mejorar su rentabilidad, sino también elevar la satisfacción del cliente al asegurar la disponibilidad continua de los productos más demandados.</w:t>
+      </w:r>
+      <w:r>
+        <w:rPr>
+          <w:lang w:val="es-ES" w:eastAsia="es-ES"/>
+        </w:rPr>
+        <w:t xml:space="preserve"> </w:t>
+      </w:r>
+      <w:r>
+        <w:rPr>
+          <w:lang w:val="es-ES" w:eastAsia="es-ES"/>
+        </w:rPr>
+        <w:t xml:space="preserve">La implementación de algoritmos de Machine </w:t>
+      </w:r>
+      <w:proofErr w:type="spellStart"/>
+      <w:r>
+        <w:rPr>
+          <w:lang w:val="es-ES" w:eastAsia="es-ES"/>
+        </w:rPr>
+        <w:t>Learning</w:t>
+      </w:r>
+      <w:proofErr w:type="spellEnd"/>
+      <w:r>
+        <w:rPr>
+          <w:lang w:val="es-ES" w:eastAsia="es-ES"/>
+        </w:rPr>
+        <w:t xml:space="preserve"> en la gestión de inventarios proporciona una ventaja competitiva significativa. Estas herramientas permiten a las empresas operar de forma más eficiente, responder mejor a las fluctuaciones del mercado y adaptarse rápidamente a las necesidades cambiantes de los consumidores. En última instancia, la capacidad de predecir la demanda y gestionar el stock de manera efectiva no solo mejora la eficiencia operativa, sino que también impulsa el crecimiento y el éxito en un mercado cada vez más competitivo.</w:t>
+      </w:r>
+      <w:r>
+        <w:rPr>
+          <w:lang w:val="es-ES" w:eastAsia="es-ES"/>
+        </w:rPr>
+        <w:t xml:space="preserve"> </w:t>
+      </w:r>
+    </w:p>
+    <w:p>
+      <w:pPr>
+        <w:rPr>
+          <w:lang w:val="es-ES"/>
+        </w:rPr>
+      </w:pPr>
+      <w:r>
+        <w:rPr>
+          <w:lang w:val="es-ES" w:eastAsia="es-ES"/>
+        </w:rPr>
+        <w:t xml:space="preserve">Por ello, en el siguiente apartado, primero de todo se ha resumido el concepto de machine </w:t>
+      </w:r>
+      <w:proofErr w:type="spellStart"/>
+      <w:r>
+        <w:rPr>
+          <w:lang w:val="es-ES" w:eastAsia="es-ES"/>
+        </w:rPr>
+        <w:t>learning</w:t>
+      </w:r>
+      <w:proofErr w:type="spellEnd"/>
+      <w:r>
+        <w:rPr>
+          <w:lang w:val="es-ES" w:eastAsia="es-ES"/>
+        </w:rPr>
+        <w:t xml:space="preserve"> y a continuación se ha</w:t>
+      </w:r>
+      <w:r>
+        <w:rPr>
+          <w:lang w:val="es-ES" w:eastAsia="es-ES"/>
+        </w:rPr>
+        <w:t xml:space="preserve">n </w:t>
+      </w:r>
+      <w:r>
+        <w:rPr>
+          <w:lang w:val="es-ES" w:eastAsia="es-ES"/>
+        </w:rPr>
+        <w:t>analizad</w:t>
+      </w:r>
+      <w:r>
+        <w:rPr>
+          <w:lang w:val="es-ES" w:eastAsia="es-ES"/>
+        </w:rPr>
+        <w:t>o</w:t>
+      </w:r>
+      <w:r>
+        <w:rPr>
+          <w:lang w:val="es-ES" w:eastAsia="es-ES"/>
+        </w:rPr>
+        <w:t xml:space="preserve"> cuáles son </w:t>
+      </w:r>
+      <w:r>
+        <w:rPr>
+          <w:lang w:val="es-ES"/>
+        </w:rPr>
+        <w:t>los</w:t>
+      </w:r>
+      <w:r>
+        <w:rPr>
+          <w:lang w:val="es-ES"/>
+        </w:rPr>
+        <w:t xml:space="preserve"> diferentes algoritmos de machine </w:t>
+      </w:r>
+      <w:proofErr w:type="spellStart"/>
+      <w:r>
+        <w:rPr>
+          <w:lang w:val="es-ES"/>
+        </w:rPr>
+        <w:t>learning</w:t>
+      </w:r>
+      <w:proofErr w:type="spellEnd"/>
+      <w:r>
+        <w:rPr>
+          <w:lang w:val="es-ES"/>
+        </w:rPr>
+        <w:t xml:space="preserve"> que se emplean actualmente para la predicción de la demanda y la mejora en la gestión de stock.</w:t>
+      </w:r>
+      <w:r>
+        <w:rPr>
+          <w:lang w:val="es-ES"/>
+        </w:rPr>
+        <w:t xml:space="preserve"> </w:t>
+      </w:r>
+      <w:r>
+        <w:rPr>
+          <w:lang w:val="es-ES"/>
+        </w:rPr>
+        <w:t xml:space="preserve"> </w:t>
+      </w:r>
+      <w:hyperlink r:id="rId17" w:history="1">
+        <w:r>
+          <w:rPr>
+            <w:rStyle w:val="Hipervnculo"/>
+            <w:lang w:val="es-ES"/>
+          </w:rPr>
+          <w:t>https://openaccess.uoc.edu/bitstream/10609/129826/8/jde_masTFM0121memoria.pdf</w:t>
+        </w:r>
+      </w:hyperlink>
+      <w:r>
+        <w:rPr>
+          <w:lang w:val="es-ES"/>
+        </w:rPr>
+        <w:t xml:space="preserve"> </w:t>
+      </w:r>
+    </w:p>
+    <w:p>
+      <w:pPr>
+        <w:rPr>
+          <w:lang w:val="es-ES" w:eastAsia="es-ES"/>
+        </w:rPr>
+      </w:pPr>
+      <w:r>
+        <w:rPr>
+          <w:lang w:val="es-ES" w:eastAsia="es-ES"/>
+        </w:rPr>
+        <w:br/>
+        <w:t xml:space="preserve">Los algoritmos de Machine </w:t>
+      </w:r>
+      <w:proofErr w:type="spellStart"/>
+      <w:r>
+        <w:rPr>
+          <w:lang w:val="es-ES" w:eastAsia="es-ES"/>
+        </w:rPr>
+        <w:t>Learning</w:t>
+      </w:r>
+      <w:proofErr w:type="spellEnd"/>
+      <w:r>
+        <w:rPr>
+          <w:lang w:val="es-ES" w:eastAsia="es-ES"/>
+        </w:rPr>
+        <w:t xml:space="preserve"> permiten identificar patrones complejos en grandes volúmenes de datos, infiriendo sus propias reglas para reconocer patrones similares en nuevos conjuntos de datos. Esto da lugar a la creación de sistemas inteligentes que mejoran de forma autónoma mediante la observación de datos. Estos sistemas pueden aprender a predecir comportamientos, detectar similitudes o anomalías de manera automática, y tomar decisiones adecuadas basadas en los datos analizados.</w:t>
+      </w:r>
+      <w:r>
+        <w:rPr>
+          <w:shd w:val="clear" w:color="auto" w:fill="FFFFFF"/>
+          <w:lang w:val="es-ES"/>
+        </w:rPr>
+        <w:t xml:space="preserve"> </w:t>
+      </w:r>
+      <w:r>
+        <w:rPr>
+          <w:shd w:val="clear" w:color="auto" w:fill="FFFFFF"/>
+          <w:lang w:val="es-ES"/>
+        </w:rPr>
+        <w:t xml:space="preserve">La Inteligencia Artificial se basa en el aprendizaje a partir de ejemplos. Los modelos de Machine </w:t>
+      </w:r>
+      <w:proofErr w:type="spellStart"/>
+      <w:r>
+        <w:rPr>
+          <w:shd w:val="clear" w:color="auto" w:fill="FFFFFF"/>
+          <w:lang w:val="es-ES"/>
+        </w:rPr>
+        <w:t>Learning</w:t>
+      </w:r>
+      <w:proofErr w:type="spellEnd"/>
+      <w:r>
+        <w:rPr>
+          <w:shd w:val="clear" w:color="auto" w:fill="FFFFFF"/>
+          <w:lang w:val="es-ES"/>
+        </w:rPr>
+        <w:t xml:space="preserve"> analizan datos reales que representan el proceso que se desea mejorar o automatizar. Este proceso, conocido como entrenamiento de algoritmos, permite que el sistema extraiga conclusiones relevantes y aprenda a realizar tareas sin necesidad de programación previa, simplemente observando y analizando los datos proporcionados.</w:t>
+      </w:r>
+      <w:r>
+        <w:rPr>
+          <w:shd w:val="clear" w:color="auto" w:fill="FFFFFF"/>
+          <w:lang w:val="es-ES"/>
+        </w:rPr>
+        <w:t xml:space="preserve"> En los proyectos de Machine </w:t>
+      </w:r>
+      <w:proofErr w:type="spellStart"/>
+      <w:r>
+        <w:rPr>
+          <w:shd w:val="clear" w:color="auto" w:fill="FFFFFF"/>
+          <w:lang w:val="es-ES"/>
+        </w:rPr>
+        <w:t>learning</w:t>
+      </w:r>
+      <w:proofErr w:type="spellEnd"/>
+      <w:r>
+        <w:rPr>
+          <w:shd w:val="clear" w:color="auto" w:fill="FFFFFF"/>
+          <w:lang w:val="es-ES"/>
+        </w:rPr>
+        <w:t xml:space="preserve">, hay tres pasos que se deben seguir, que son los siguientes. Se comienza con la revisión de datos, el cual </w:t>
+      </w:r>
+      <w:r>
+        <w:rPr>
+          <w:lang w:val="es-ES" w:eastAsia="es-ES"/>
+        </w:rPr>
+        <w:t xml:space="preserve">implica examinar los datos disponibles para determinar cuáles son útiles, asegurando su correcto almacenamiento y formatos adecuados. Es crucial limpiar los datos eliminando registros antiguos, incompletos o erróneos para garantizar la calidad del </w:t>
+      </w:r>
+      <w:proofErr w:type="spellStart"/>
+      <w:r>
+        <w:rPr>
+          <w:lang w:val="es-ES" w:eastAsia="es-ES"/>
+        </w:rPr>
+        <w:t>dataset</w:t>
+      </w:r>
+      <w:proofErr w:type="spellEnd"/>
+      <w:r>
+        <w:rPr>
+          <w:lang w:val="es-ES" w:eastAsia="es-ES"/>
+        </w:rPr>
+        <w:t>.</w:t>
+      </w:r>
+      <w:r>
+        <w:rPr>
+          <w:lang w:val="es-ES" w:eastAsia="es-ES"/>
+        </w:rPr>
+        <w:t xml:space="preserve"> Se sigue con la organización de datos, siendo esta</w:t>
+      </w:r>
+      <w:r>
+        <w:rPr>
+          <w:lang w:val="es-ES" w:eastAsia="es-ES"/>
+        </w:rPr>
+        <w:t xml:space="preserve"> fundamental para facilitar el aprendizaje automático. Se seleccionan datos que reflejen las decisiones que el sistema deberá tomar automáticamente, estructurándolos de manera que optimicen el proceso de entrenamiento del modelo.</w:t>
+      </w:r>
+      <w:r>
+        <w:rPr>
+          <w:lang w:val="es-ES" w:eastAsia="es-ES"/>
+        </w:rPr>
+        <w:t xml:space="preserve"> </w:t>
+      </w:r>
+      <w:proofErr w:type="gramStart"/>
+      <w:r>
+        <w:rPr>
+          <w:lang w:val="es-ES" w:eastAsia="es-ES"/>
+        </w:rPr>
+        <w:t>Y</w:t>
+      </w:r>
+      <w:proofErr w:type="gramEnd"/>
+      <w:r>
+        <w:rPr>
+          <w:lang w:val="es-ES" w:eastAsia="es-ES"/>
+        </w:rPr>
+        <w:t xml:space="preserve"> por último, el entrenamiento y la validación del modelo. Du</w:t>
+      </w:r>
+      <w:r>
+        <w:rPr>
+          <w:lang w:val="es-ES" w:eastAsia="es-ES"/>
+        </w:rPr>
+        <w:t>rante esta fase, el modelo analiza los datos para identificar patrones y relaciones, ajustando sus parámetros para poder detectar estas características automáticamente en futuros datos. Este proceso permite al modelo configurar su propio sistema de detección basado en la información observada.</w:t>
+      </w:r>
+      <w:r>
+        <w:rPr>
+          <w:lang w:val="es-ES" w:eastAsia="es-ES"/>
+        </w:rPr>
+        <w:t xml:space="preserve"> </w:t>
+      </w:r>
+      <w:hyperlink r:id="rId18" w:history="1">
+        <w:r>
+          <w:rPr>
+            <w:rStyle w:val="Hipervnculo"/>
+            <w:lang w:val="es-ES" w:eastAsia="es-ES"/>
+          </w:rPr>
+          <w:t>https://www.iic.uam.es/inteligencia-artificial/machine-learning-deep-learning/</w:t>
+        </w:r>
+      </w:hyperlink>
+    </w:p>
+    <w:p>
+      <w:pPr>
+        <w:rPr>
+          <w:lang w:val="es-ES" w:eastAsia="es-ES"/>
+        </w:rPr>
+      </w:pPr>
+      <w:r>
+        <w:rPr>
+          <w:lang w:val="es-ES" w:eastAsia="es-ES"/>
+        </w:rPr>
+        <w:t xml:space="preserve"> Volviendo al entorno empresarial, cada vez se habla más de estos términos. Por ejemplo, hablando del sector logístico, la</w:t>
+      </w:r>
+      <w:r>
+        <w:rPr>
+          <w:lang w:val="es-ES"/>
+        </w:rPr>
+        <w:t xml:space="preserve"> tecnología, puede garantizar que cumpla con las siete condiciones esenciales: ofrecer el producto o servicio adecuado, en el lugar adecuado, en la cantidad y calidad adecuadas, de la manera adecuada, en el momento adecuado, para el cliente adecuado y al coste </w:t>
+      </w:r>
+      <w:r>
+        <w:rPr>
+          <w:lang w:val="es-ES"/>
+        </w:rPr>
+        <w:lastRenderedPageBreak/>
+        <w:t>adecuado.</w:t>
+      </w:r>
+      <w:r>
+        <w:rPr>
+          <w:lang w:val="es-ES"/>
+        </w:rPr>
+        <w:t xml:space="preserve"> Para ello, e</w:t>
+      </w:r>
+      <w:r>
+        <w:rPr>
+          <w:lang w:val="es-ES" w:eastAsia="es-ES"/>
+        </w:rPr>
+        <w:t xml:space="preserve">n este ámbito, se utilizan predominantemente técnicas de Machine </w:t>
+      </w:r>
+      <w:proofErr w:type="spellStart"/>
+      <w:r>
+        <w:rPr>
+          <w:lang w:val="es-ES" w:eastAsia="es-ES"/>
+        </w:rPr>
+        <w:t>Learning</w:t>
+      </w:r>
+      <w:proofErr w:type="spellEnd"/>
+      <w:r>
+        <w:rPr>
+          <w:lang w:val="es-ES" w:eastAsia="es-ES"/>
+        </w:rPr>
+        <w:t xml:space="preserve"> para predecir compras y ventas, así como métodos de optimización numérica para planificar y tomar decisiones eficientes.</w:t>
+      </w:r>
+      <w:r>
+        <w:rPr>
+          <w:lang w:val="es-ES" w:eastAsia="es-ES"/>
+        </w:rPr>
+        <w:t xml:space="preserve"> Siguiendo el ejemplo del sector logístico, </w:t>
+      </w:r>
+      <w:r>
+        <w:rPr>
+          <w:lang w:val="es-ES" w:eastAsia="es-ES"/>
+        </w:rPr>
+        <w:t>la calidad de los datos utilizados para crear un modelo de Inteligencia Artificial es crucial. Aunque los algoritmos pueden ser similares, su configuración varía en función del objetivo, el área de aplicación y los datos disponibles.</w:t>
+      </w:r>
+      <w:r>
+        <w:rPr>
+          <w:lang w:val="es-ES" w:eastAsia="es-ES"/>
+        </w:rPr>
+        <w:t xml:space="preserve"> </w:t>
+      </w:r>
+      <w:r>
+        <w:rPr>
+          <w:lang w:val="es-ES" w:eastAsia="es-ES"/>
+        </w:rPr>
+        <w:t>Para</w:t>
+      </w:r>
+      <w:r>
+        <w:rPr>
+          <w:lang w:val="es-ES" w:eastAsia="es-ES"/>
+        </w:rPr>
+        <w:t xml:space="preserve"> el ejemplo de</w:t>
+      </w:r>
+      <w:r>
+        <w:rPr>
+          <w:lang w:val="es-ES" w:eastAsia="es-ES"/>
+        </w:rPr>
+        <w:t xml:space="preserve"> la gestión de inventarios, la selección de datos de calidad es fundamental, y aquí es donde entra en juego el conocimiento del negocio. Un buen proyecto debe comprender el problema a resolver, identificar los factores más relevantes y comunicar esta información al modelo. Por tanto, la colaboración entre expertos en IA y profesionales con conocimientos del negocio es esencial para obtener resultados óptimos. Toda la estructura del modelo se basa en esta información.</w:t>
+      </w:r>
+    </w:p>
+    <w:p>
+      <w:pPr>
+        <w:rPr>
+          <w:lang w:val="es-ES" w:eastAsia="es-ES"/>
+        </w:rPr>
+      </w:pPr>
+      <w:r>
+        <w:rPr>
+          <w:lang w:val="es-ES" w:eastAsia="es-ES"/>
+        </w:rPr>
+        <w:t xml:space="preserve">El Machine </w:t>
+      </w:r>
+      <w:proofErr w:type="spellStart"/>
+      <w:r>
+        <w:rPr>
+          <w:lang w:val="es-ES" w:eastAsia="es-ES"/>
+        </w:rPr>
+        <w:t>Learning</w:t>
+      </w:r>
+      <w:proofErr w:type="spellEnd"/>
+      <w:r>
+        <w:rPr>
+          <w:lang w:val="es-ES" w:eastAsia="es-ES"/>
+        </w:rPr>
+        <w:t xml:space="preserve"> y la optimización son especialmente útiles cuando se dispone de una gran cantidad de datos que pueden representar situaciones recurrentes. Por ejemplo, el historial de ventas proporciona información valiosa para predecir ventas futuras, siendo útil tanto para modelos predictivos como prescriptivos.</w:t>
+      </w:r>
+    </w:p>
+    <w:p>
+      <w:pPr>
+        <w:rPr>
+          <w:lang w:val="es-ES" w:eastAsia="es-ES"/>
+        </w:rPr>
+      </w:pPr>
+    </w:p>
+    <w:p>
+      <w:pPr>
+        <w:rPr>
+          <w:lang w:val="es-ES" w:eastAsia="es-ES"/>
+        </w:rPr>
+      </w:pPr>
+      <w:r>
+        <w:rPr>
+          <w:lang w:val="es-ES" w:eastAsia="es-ES"/>
+        </w:rPr>
+        <w:t xml:space="preserve">Hablando sobre </w:t>
+      </w:r>
+      <w:r>
+        <w:rPr>
+          <w:lang w:val="es-ES" w:eastAsia="es-ES"/>
+        </w:rPr>
+        <w:t>la aplicación de técnicas predictivas y prescriptivas es fundamental para alcanzar resultados óptimos. La elección tanto de los datos como de las herramientas de Inteligencia Artificial adecuadas depende directamente de los objetivos específicos y los resultados deseados.</w:t>
+      </w:r>
+    </w:p>
+    <w:p>
+      <w:pPr>
+        <w:rPr>
+          <w:lang w:val="es-ES" w:eastAsia="es-ES"/>
+        </w:rPr>
+      </w:pPr>
+      <w:r>
+        <w:rPr>
+          <w:lang w:val="es-ES" w:eastAsia="es-ES"/>
+        </w:rPr>
+        <w:t xml:space="preserve">La analítica predictiva va más allá de simplemente mostrar lo que ha ocurrido, como lo hace la analítica descriptiva. En cambio, se enfoca en prever lo que sucederá en el futuro. Utilizando técnicas de Machine </w:t>
+      </w:r>
+      <w:proofErr w:type="spellStart"/>
+      <w:r>
+        <w:rPr>
+          <w:lang w:val="es-ES" w:eastAsia="es-ES"/>
+        </w:rPr>
+        <w:t>Learning</w:t>
+      </w:r>
+      <w:proofErr w:type="spellEnd"/>
+      <w:r>
+        <w:rPr>
+          <w:lang w:val="es-ES" w:eastAsia="es-ES"/>
+        </w:rPr>
+        <w:t>, esta modalidad analítica examina datos pasados para estimar eventos futuros, como ventas futuras, comportamiento del cliente, entre otros. Estas predicciones son esenciales para la gestión eficiente del inventario, permitiendo una planificación más precisa.</w:t>
+      </w:r>
+    </w:p>
+    <w:p>
+      <w:pPr>
+        <w:rPr>
+          <w:lang w:val="es-ES" w:eastAsia="es-ES"/>
+        </w:rPr>
+      </w:pPr>
+      <w:r>
+        <w:rPr>
+          <w:lang w:val="es-ES" w:eastAsia="es-ES"/>
+        </w:rPr>
+        <w:t xml:space="preserve">Por otro lado, la analítica prescriptiva utiliza estas predicciones como base para determinar la mejor estrategia de acción. Se centra en la optimización, simulando diversos escenarios para evaluar qué acciones y decisiones generarán los mejores </w:t>
+      </w:r>
+      <w:proofErr w:type="spellStart"/>
+      <w:proofErr w:type="gramStart"/>
+      <w:r>
+        <w:rPr>
+          <w:lang w:val="es-ES" w:eastAsia="es-ES"/>
+        </w:rPr>
+        <w:t>resultados.En</w:t>
+      </w:r>
+      <w:proofErr w:type="spellEnd"/>
+      <w:proofErr w:type="gramEnd"/>
+      <w:r>
+        <w:rPr>
+          <w:lang w:val="es-ES" w:eastAsia="es-ES"/>
+        </w:rPr>
+        <w:t xml:space="preserve"> última instancia, el objetivo principal es optimizar la gestión del inventario para maximizar los beneficios o minimizar los costos. Para lograr esto, es crucial considerar una serie de restricciones, como los niveles máximos de stock, costos de transporte, tiempos de entrega, entre otros. Estas restricciones se formalizan y se utilizan para encontrar automáticamente la solución óptima o la mejor solución posible.</w:t>
+      </w:r>
+    </w:p>
+    <w:p>
+      <w:pPr>
+        <w:rPr>
+          <w:lang w:val="es-ES" w:eastAsia="es-ES"/>
+        </w:rPr>
+      </w:pPr>
+      <w:proofErr w:type="spellStart"/>
+      <w:r>
+        <w:rPr>
+          <w:lang w:val="es-ES" w:eastAsia="es-ES"/>
+        </w:rPr>
+        <w:t>Centrandose</w:t>
+      </w:r>
+      <w:proofErr w:type="spellEnd"/>
+      <w:r>
+        <w:rPr>
+          <w:lang w:val="es-ES" w:eastAsia="es-ES"/>
+        </w:rPr>
+        <w:t xml:space="preserve"> en la aplicación de la inteligencia artificial en la gestión de stock, se puede concluir que esta tiene múltiples aplicaciones, </w:t>
+      </w:r>
+      <w:r>
+        <w:rPr>
+          <w:lang w:val="es-ES" w:eastAsia="es-ES"/>
+        </w:rPr>
+        <w:t xml:space="preserve">abarcando diversas áreas logísticas. </w:t>
+      </w:r>
+      <w:r>
+        <w:rPr>
+          <w:lang w:val="es-ES" w:eastAsia="es-ES"/>
+        </w:rPr>
+        <w:t>Los</w:t>
+      </w:r>
+      <w:r>
+        <w:rPr>
+          <w:lang w:val="es-ES" w:eastAsia="es-ES"/>
+        </w:rPr>
+        <w:t xml:space="preserve"> casos de uso</w:t>
+      </w:r>
+      <w:r>
+        <w:rPr>
+          <w:lang w:val="es-ES" w:eastAsia="es-ES"/>
+        </w:rPr>
+        <w:t xml:space="preserve"> que se mencionan a continuación</w:t>
+      </w:r>
+      <w:r>
+        <w:rPr>
+          <w:lang w:val="es-ES" w:eastAsia="es-ES"/>
+        </w:rPr>
+        <w:t xml:space="preserve"> demuestran cómo puede impactar directamente en la gestión de inventarios y otras etapas del proceso logístico:</w:t>
+      </w:r>
+    </w:p>
+    <w:p>
+      <w:pPr>
+        <w:rPr>
+          <w:lang w:val="es-ES" w:eastAsia="es-ES"/>
+        </w:rPr>
+      </w:pPr>
+      <w:proofErr w:type="spellStart"/>
+      <w:r>
+        <w:t>Gestión</w:t>
+      </w:r>
+      <w:proofErr w:type="spellEnd"/>
+      <w:r>
+        <w:t xml:space="preserve"> de la </w:t>
+      </w:r>
+      <w:proofErr w:type="spellStart"/>
+      <w:r>
+        <w:t>Demanda</w:t>
+      </w:r>
+      <w:proofErr w:type="spellEnd"/>
+      <w:r>
+        <w:t xml:space="preserve">: </w:t>
+      </w:r>
+      <w:proofErr w:type="spellStart"/>
+      <w:r>
+        <w:t>Predicción</w:t>
+      </w:r>
+      <w:proofErr w:type="spellEnd"/>
+      <w:r>
+        <w:rPr>
+          <w:lang w:val="es-ES" w:eastAsia="es-ES"/>
+        </w:rPr>
+        <w:t xml:space="preserve"> de ventas utilizando datos externos como ubicación de tiendas y estacionalidad.</w:t>
+      </w:r>
+    </w:p>
+    <w:p>
+      <w:pPr>
+        <w:rPr>
+          <w:lang w:val="es-ES" w:eastAsia="es-ES"/>
+        </w:rPr>
+      </w:pPr>
+      <w:r>
+        <w:rPr>
+          <w:lang w:val="es-ES" w:eastAsia="es-ES"/>
+        </w:rPr>
+        <w:t>Segmentación de mercado y asociación de nuevos clientes a perfiles existentes.</w:t>
+      </w:r>
+    </w:p>
+    <w:p>
+      <w:pPr>
+        <w:rPr>
+          <w:lang w:val="es-ES" w:eastAsia="es-ES"/>
+        </w:rPr>
+      </w:pPr>
+      <w:r>
+        <w:rPr>
+          <w:lang w:val="es-ES"/>
+        </w:rPr>
+        <w:t>Gestión del Abastecimiento y del Inventario: Optimización de</w:t>
+      </w:r>
+      <w:r>
+        <w:rPr>
+          <w:lang w:val="es-ES" w:eastAsia="es-ES"/>
+        </w:rPr>
+        <w:t xml:space="preserve"> calendarios de pedidos a proveedores considerando restricciones como costo de almacenamiento y tiempo de entrega.</w:t>
+      </w:r>
+    </w:p>
+    <w:p>
+      <w:pPr>
+        <w:rPr>
+          <w:lang w:val="es-ES" w:eastAsia="es-ES"/>
+        </w:rPr>
+      </w:pPr>
+      <w:r>
+        <w:rPr>
+          <w:lang w:val="es-ES"/>
+        </w:rPr>
+        <w:t>Manufactura y Capacidad Operativa: Selección</w:t>
+      </w:r>
+      <w:r>
+        <w:rPr>
+          <w:lang w:val="es-ES" w:eastAsia="es-ES"/>
+        </w:rPr>
+        <w:t xml:space="preserve"> personalizada de recursos humanos y predicción de rotación o absentismo.</w:t>
+      </w:r>
+      <w:r>
+        <w:rPr>
+          <w:lang w:val="es-ES" w:eastAsia="es-ES"/>
+        </w:rPr>
+        <w:t xml:space="preserve"> Además de la o</w:t>
+      </w:r>
+      <w:r>
+        <w:rPr>
+          <w:lang w:val="es-ES" w:eastAsia="es-ES"/>
+        </w:rPr>
+        <w:t>ptimización de turnos y medición del sentimiento de los empleados.</w:t>
+      </w:r>
+    </w:p>
+    <w:p>
+      <w:pPr>
+        <w:rPr>
+          <w:lang w:val="es-ES" w:eastAsia="es-ES"/>
+        </w:rPr>
+      </w:pPr>
+      <w:r>
+        <w:rPr>
+          <w:lang w:val="es-ES"/>
+        </w:rPr>
+        <w:t>Gestión del Cumplimiento: Mejora</w:t>
+      </w:r>
+      <w:r>
+        <w:rPr>
+          <w:lang w:val="es-ES" w:eastAsia="es-ES"/>
+        </w:rPr>
+        <w:t xml:space="preserve"> de operaciones en almacenes, incluyendo recepción, distribución y robotización en empaquetado y carga.</w:t>
+      </w:r>
+      <w:r>
+        <w:rPr>
+          <w:lang w:val="es-ES" w:eastAsia="es-ES"/>
+        </w:rPr>
+        <w:t xml:space="preserve"> Y d</w:t>
+      </w:r>
+      <w:r>
+        <w:rPr>
+          <w:lang w:val="es-ES" w:eastAsia="es-ES"/>
+        </w:rPr>
+        <w:t>esarrollo de modelos para optimización de pedidos, planificación de rutas y gestión de devoluciones.</w:t>
+      </w:r>
+    </w:p>
+    <w:p>
+      <w:pPr>
+        <w:rPr>
+          <w:lang w:val="es-ES" w:eastAsia="es-ES"/>
+        </w:rPr>
+      </w:pPr>
+      <w:r>
+        <w:rPr>
+          <w:lang w:val="es-ES" w:eastAsia="es-ES"/>
+        </w:rPr>
+        <w:t xml:space="preserve">Estos casos pueden materializarse en proyectos reales que combinan análisis predictivo y prescriptivo. </w:t>
+      </w:r>
+      <w:hyperlink r:id="rId19" w:history="1">
+        <w:r>
+          <w:rPr>
+            <w:rStyle w:val="Hipervnculo"/>
+            <w:lang w:val="es-ES" w:eastAsia="es-ES"/>
+          </w:rPr>
+          <w:t>https://www.iic.uam.es/noticias/machine-learning-y-optimizacion-para-gestion-stock/</w:t>
+        </w:r>
+      </w:hyperlink>
+      <w:r>
+        <w:rPr>
+          <w:lang w:val="es-ES" w:eastAsia="es-ES"/>
+        </w:rPr>
+        <w:t xml:space="preserve"> </w:t>
+      </w:r>
+    </w:p>
+    <w:p>
+      <w:pPr>
+        <w:rPr>
+          <w:lang w:val="es-ES" w:eastAsia="es-ES"/>
+        </w:rPr>
+      </w:pPr>
+    </w:p>
+    <w:p>
+      <w:pPr>
+        <w:rPr>
+          <w:lang w:val="es-ES" w:eastAsia="es-ES"/>
+        </w:rPr>
+      </w:pPr>
+    </w:p>
+    <w:p>
+      <w:pPr>
+        <w:rPr>
+          <w:lang w:val="es-ES" w:eastAsia="es-ES"/>
+        </w:rPr>
+      </w:pPr>
+    </w:p>
+    <w:p>
+      <w:pPr>
+        <w:rPr>
+          <w:lang w:val="es-ES" w:eastAsia="es-ES"/>
+        </w:rPr>
+      </w:pPr>
+    </w:p>
+    <w:p>
+      <w:pPr>
         <w:pStyle w:val="Ttulo2"/>
+        <w:numPr>
+          <w:ilvl w:val="0"/>
+          <w:numId w:val="0"/>
+        </w:numPr>
+        <w:shd w:val="clear" w:color="auto" w:fill="FFFFFF"/>
+        <w:ind w:left="227"/>
+      </w:pPr>
+      <w:hyperlink r:id="rId20" w:history="1">
+        <w:r>
+          <w:rPr>
+            <w:rStyle w:val="Hipervnculo"/>
+            <w:lang w:eastAsia="es-ES"/>
+          </w:rPr>
+          <w:t>https://www.eaemadrid.com/es/blog/machine-learning</w:t>
+        </w:r>
+      </w:hyperlink>
+      <w:r>
         <w:rPr>
           <w:lang w:eastAsia="es-ES"/>
         </w:rPr>
-      </w:pPr>
-      <w:r>
+        <w:t xml:space="preserve"> </w:t>
+      </w:r>
+      <w:r>
+        <w:t xml:space="preserve">Descubre la Optimización de Inventario con Machine </w:t>
+      </w:r>
+      <w:proofErr w:type="spellStart"/>
+      <w:r>
+        <w:t>Learning</w:t>
+      </w:r>
+      <w:proofErr w:type="spellEnd"/>
+      <w:r>
+        <w:t xml:space="preserve"> </w:t>
+      </w:r>
+      <w:proofErr w:type="gramStart"/>
+      <w:r>
+        <w:t xml:space="preserve">( </w:t>
+      </w:r>
+      <w:proofErr w:type="spellStart"/>
+      <w:r>
+        <w:t>Hemendik</w:t>
+      </w:r>
+      <w:proofErr w:type="spellEnd"/>
+      <w:proofErr w:type="gramEnd"/>
+      <w:r>
+        <w:t xml:space="preserve"> </w:t>
+      </w:r>
+      <w:proofErr w:type="spellStart"/>
+      <w:r>
+        <w:t>info</w:t>
+      </w:r>
+      <w:proofErr w:type="spellEnd"/>
+      <w:r>
+        <w:t xml:space="preserve"> </w:t>
+      </w:r>
+      <w:proofErr w:type="spellStart"/>
+      <w:r>
+        <w:t>ona</w:t>
+      </w:r>
+      <w:proofErr w:type="spellEnd"/>
+      <w:r>
+        <w:t xml:space="preserve"> </w:t>
+      </w:r>
+      <w:proofErr w:type="spellStart"/>
+      <w:r>
+        <w:t>alda</w:t>
+      </w:r>
+      <w:proofErr w:type="spellEnd"/>
+      <w:r>
+        <w:t xml:space="preserve"> atea)</w:t>
+      </w:r>
+      <w:r>
+        <w:t xml:space="preserve"> Geo </w:t>
+      </w:r>
+      <w:proofErr w:type="spellStart"/>
+      <w:r>
+        <w:t>beitukoet</w:t>
+      </w:r>
+      <w:proofErr w:type="spellEnd"/>
+      <w:r>
+        <w:t xml:space="preserve"> </w:t>
+      </w:r>
+      <w:proofErr w:type="spellStart"/>
+      <w:r>
+        <w:t>ze</w:t>
+      </w:r>
+      <w:proofErr w:type="spellEnd"/>
+      <w:r>
+        <w:t xml:space="preserve"> </w:t>
+      </w:r>
+      <w:proofErr w:type="spellStart"/>
+      <w:r>
+        <w:t>gehitu</w:t>
+      </w:r>
+      <w:proofErr w:type="spellEnd"/>
+      <w:r>
+        <w:t xml:space="preserve"> </w:t>
+      </w:r>
+      <w:proofErr w:type="spellStart"/>
+      <w:r>
+        <w:t>ta</w:t>
+      </w:r>
+      <w:proofErr w:type="spellEnd"/>
+      <w:r>
+        <w:t xml:space="preserve"> </w:t>
+      </w:r>
+      <w:proofErr w:type="spellStart"/>
+      <w:r>
+        <w:t>ze</w:t>
+      </w:r>
+      <w:proofErr w:type="spellEnd"/>
+      <w:r>
+        <w:t xml:space="preserve"> </w:t>
+      </w:r>
+      <w:proofErr w:type="spellStart"/>
+      <w:r>
+        <w:t>kendu</w:t>
+      </w:r>
+      <w:proofErr w:type="spellEnd"/>
+      <w:r>
+        <w:t xml:space="preserve"> </w:t>
+      </w:r>
+    </w:p>
+    <w:p>
+      <w:pPr>
+        <w:rPr>
+          <w:lang w:val="es-ES" w:eastAsia="es-ES"/>
+        </w:rPr>
+      </w:pPr>
+      <w:r>
+        <w:rPr>
+          <w:lang w:val="es-ES" w:eastAsia="es-ES"/>
+        </w:rPr>
+        <w:t>Vivimos un momento de rápidos cambios en el área tecnológica, donde todas las empresas deben poder reaccionar rápidamente. Cualquier organización necesita adaptarse cada vez más rápido a un mundo en constante cambio. Además, cada día aumenta la complejidad de la cadena de suministro. Por lo que no hay otra manera de que las empresas sobrevivan y se adapten rápidamente a esos cambios que automatizando procesos en su gestión de suministros. Y convertir procesos manuales en procesos en los que las máquinas son supervisadas por humanos.</w:t>
+      </w:r>
+      <w:r>
+        <w:rPr>
+          <w:lang w:val="es-ES" w:eastAsia="es-ES"/>
+        </w:rPr>
+        <w:t xml:space="preserve"> </w:t>
+      </w:r>
+      <w:r>
+        <w:rPr>
+          <w:lang w:val="es-ES" w:eastAsia="es-ES"/>
+        </w:rPr>
+        <w:t xml:space="preserve">Si bien no se pueden resolver todos los desafíos simplemente añadiendo tecnología, una estrategia de cadena de suministro moderna requiere una pila de tecnología actualizada. </w:t>
+      </w:r>
+    </w:p>
+    <w:p>
+      <w:pPr>
+        <w:rPr>
+          <w:lang w:val="es-ES" w:eastAsia="es-ES"/>
+        </w:rPr>
+      </w:pPr>
+      <w:r>
+        <w:rPr>
+          <w:shd w:val="clear" w:color="auto" w:fill="FFFFFF"/>
+          <w:lang w:val="es-ES"/>
+        </w:rPr>
+        <w:t xml:space="preserve">Las cadenas de suministro, tradicionalmente lineales y predecibles, enfrentan una importante fragmentación de la demanda debido al crecimiento del comercio digital y nuevos modelos de cumplimiento. Esta evolución está haciendo que las cadenas actuales se vuelvan obsoletas. Aunque nadie puede prever con certeza el futuro de la cadena de suministro, es claro que la inteligencia artificial jugará un papel fundamental para impulsar su resiliencia. Se espera una mayor visibilidad de extremo a extremo con sistemas más interconectados y un mayor uso de la IA y el machine </w:t>
+      </w:r>
+      <w:proofErr w:type="spellStart"/>
+      <w:r>
+        <w:rPr>
+          <w:shd w:val="clear" w:color="auto" w:fill="FFFFFF"/>
+          <w:lang w:val="es-ES"/>
+        </w:rPr>
+        <w:t>learning</w:t>
+      </w:r>
+      <w:proofErr w:type="spellEnd"/>
+      <w:r>
+        <w:rPr>
+          <w:shd w:val="clear" w:color="auto" w:fill="FFFFFF"/>
+          <w:lang w:val="es-ES"/>
+        </w:rPr>
+        <w:t xml:space="preserve"> para la previsión de la demanda y prácticas más sostenibles, respondiendo a las demandas de los consumidores. En un futuro cercano, las cadenas de suministro podrían ser altamente autónomas, con sistemas impulsados por IA que gestionen la mayoría de los procesos, desde la adquisición hasta la entrega. Además, es probable que el concepto de economía circular se adopte más ampliamente, reduciendo el desperdicio y optimizando el uso de los recursos.</w:t>
+      </w:r>
+    </w:p>
+    <w:p>
+      <w:pPr>
+        <w:rPr>
+          <w:lang w:val="es-ES"/>
+        </w:rPr>
+      </w:pPr>
+    </w:p>
+    <w:p>
+      <w:pPr>
+        <w:rPr>
+          <w:lang w:val="es-ES"/>
+        </w:rPr>
+      </w:pPr>
+      <w:r>
+        <w:rPr>
+          <w:lang w:val="es-ES"/>
+        </w:rPr>
+        <w:t xml:space="preserve">El machine </w:t>
+      </w:r>
+      <w:proofErr w:type="spellStart"/>
+      <w:r>
+        <w:rPr>
+          <w:lang w:val="es-ES"/>
+        </w:rPr>
+        <w:t>learning</w:t>
+      </w:r>
+      <w:proofErr w:type="spellEnd"/>
+      <w:r>
+        <w:rPr>
+          <w:lang w:val="es-ES"/>
+        </w:rPr>
+        <w:t xml:space="preserve"> ha</w:t>
+      </w:r>
+      <w:r>
+        <w:t xml:space="preserve"> </w:t>
+      </w:r>
+      <w:proofErr w:type="spellStart"/>
+      <w:r>
+        <w:t>demostrado</w:t>
+      </w:r>
+      <w:proofErr w:type="spellEnd"/>
+      <w:r>
+        <w:t xml:space="preserve"> </w:t>
+      </w:r>
+      <w:proofErr w:type="spellStart"/>
+      <w:r>
+        <w:t>tener</w:t>
+      </w:r>
+      <w:proofErr w:type="spellEnd"/>
+      <w:r>
+        <w:t xml:space="preserve"> un gran </w:t>
+      </w:r>
+      <w:proofErr w:type="spellStart"/>
+      <w:r>
+        <w:t>potencial</w:t>
+      </w:r>
+      <w:proofErr w:type="spellEnd"/>
+      <w:r>
+        <w:t xml:space="preserve"> </w:t>
+      </w:r>
+      <w:proofErr w:type="spellStart"/>
+      <w:r>
+        <w:t>en</w:t>
+      </w:r>
+      <w:proofErr w:type="spellEnd"/>
+      <w:r>
+        <w:t xml:space="preserve"> </w:t>
+      </w:r>
+      <w:proofErr w:type="spellStart"/>
+      <w:r>
+        <w:t>varios</w:t>
+      </w:r>
+      <w:proofErr w:type="spellEnd"/>
+      <w:r>
+        <w:t xml:space="preserve"> </w:t>
+      </w:r>
+      <w:proofErr w:type="spellStart"/>
+      <w:r>
+        <w:t>ámbitos</w:t>
+      </w:r>
+      <w:proofErr w:type="spellEnd"/>
+      <w:r>
+        <w:t xml:space="preserve">, </w:t>
+      </w:r>
+      <w:proofErr w:type="spellStart"/>
+      <w:r>
+        <w:t>incluida</w:t>
+      </w:r>
+      <w:proofErr w:type="spellEnd"/>
+      <w:r>
+        <w:t xml:space="preserve"> la </w:t>
+      </w:r>
+      <w:proofErr w:type="spellStart"/>
+      <w:r>
+        <w:t>configuración</w:t>
+      </w:r>
+      <w:proofErr w:type="spellEnd"/>
+      <w:r>
+        <w:t xml:space="preserve"> de </w:t>
+      </w:r>
+      <w:proofErr w:type="spellStart"/>
+      <w:r>
+        <w:t>optimización</w:t>
+      </w:r>
+      <w:proofErr w:type="spellEnd"/>
+      <w:r>
+        <w:t xml:space="preserve"> del control de </w:t>
+      </w:r>
+      <w:proofErr w:type="spellStart"/>
+      <w:r>
+        <w:t>inventario</w:t>
+      </w:r>
+      <w:proofErr w:type="spellEnd"/>
+      <w:r>
+        <w:t xml:space="preserve">. </w:t>
+      </w:r>
+      <w:r>
+        <w:rPr>
+          <w:lang w:val="es-ES"/>
+        </w:rPr>
+        <w:t>La optimización de inventario es fundamental para la gestión eficiente de los minoristas, independientemente de su tamaño. Implica manejar una gran cantidad de productos de manera regular con el objetivo de reducir costos operativos y aumentar las ventas. Una parte esencial de este proceso es el control de inventario, que implica decidir cuándo y cuánto pedir de un artículo en particular para mantener un equilibrio óptimo entre oferta y demanda.</w:t>
+      </w:r>
+    </w:p>
+    <w:p>
+      <w:pPr>
+        <w:rPr>
+          <w:lang w:val="es-ES" w:eastAsia="es-ES"/>
+        </w:rPr>
+      </w:pPr>
+      <w:r>
+        <w:rPr>
+          <w:lang w:val="es-ES" w:eastAsia="es-ES"/>
+        </w:rPr>
+        <w:t>La gestión efectiva del inventario es crucial para las empresas, ya que impacta tanto en la disponibilidad del producto como en los costos operativos. Aunque reducir los tiempos de revisión y aumentar los pedidos puede mejorar la disponibilidad y reducir la pérdida de ventas, también puede aumentar los costos de inventario, incluidos los de mantenimiento y pedidos. Por ello, es esencial optimizar meticulosamente las políticas de inventario, ajustándolas según parámetros como el periodo de revisión, el tiempo de entrega y el nivel de servicio objetivo para cada artículo.</w:t>
+      </w:r>
+    </w:p>
+    <w:p>
+      <w:pPr>
+        <w:rPr>
+          <w:lang w:val="es-ES" w:eastAsia="es-ES"/>
+        </w:rPr>
+      </w:pPr>
+      <w:r>
+        <w:rPr>
+          <w:lang w:val="es-ES" w:eastAsia="es-ES"/>
+        </w:rPr>
+        <w:t xml:space="preserve">El Machine </w:t>
+      </w:r>
+      <w:proofErr w:type="spellStart"/>
+      <w:r>
+        <w:rPr>
+          <w:lang w:val="es-ES" w:eastAsia="es-ES"/>
+        </w:rPr>
+        <w:t>Learning</w:t>
+      </w:r>
+      <w:proofErr w:type="spellEnd"/>
+      <w:r>
+        <w:rPr>
+          <w:lang w:val="es-ES" w:eastAsia="es-ES"/>
+        </w:rPr>
+        <w:t>, al aprovechar algoritmos avanzados para analizar datos, identificar patrones y hacer predicciones precisas, revoluciona la gestión de inventario. Puede manejar relaciones no lineales, incorporar factores externos como el clima o tendencias de redes sociales, y ajustar los pronósticos en tiempo real según las condiciones del mercado. Esto mejora la precisión de la previsión de la demanda y optimiza los niveles de inventario en consecuencia.</w:t>
+      </w:r>
+    </w:p>
+    <w:p>
+      <w:pPr>
+        <w:rPr>
+          <w:lang w:val="es-ES" w:eastAsia="es-ES"/>
+        </w:rPr>
+      </w:pPr>
+      <w:r>
+        <w:rPr>
+          <w:lang w:val="es-ES" w:eastAsia="es-ES"/>
+        </w:rPr>
+        <w:t xml:space="preserve">Con su capacidad para aprender y adaptarse a partir de datos, el Machine </w:t>
+      </w:r>
+      <w:proofErr w:type="spellStart"/>
+      <w:r>
+        <w:rPr>
+          <w:lang w:val="es-ES" w:eastAsia="es-ES"/>
+        </w:rPr>
+        <w:t>Learning</w:t>
+      </w:r>
+      <w:proofErr w:type="spellEnd"/>
+      <w:r>
+        <w:rPr>
+          <w:lang w:val="es-ES" w:eastAsia="es-ES"/>
+        </w:rPr>
+        <w:t xml:space="preserve"> es más dinámico y flexible que el software tradicional de gestión de inventario, especialmente en la previsión y optimización de la demanda. Puede manejar patrones de demanda complejos, identificar tendencias y ajustar pronósticos según múltiples variables y restricciones. Esto permite a las empresas determinar puntos de reabastecimiento óptimos, niveles de existencias de seguridad y estrategias de asignación de inventario, lo que resulta en decisiones de gestión de inventario más precisas, una mejor gestión de la cadena de suministro, y una reducción del riesgo </w:t>
+      </w:r>
+      <w:r>
+        <w:rPr>
+          <w:lang w:val="es-ES" w:eastAsia="es-ES"/>
+        </w:rPr>
+        <w:lastRenderedPageBreak/>
+        <w:t>de desabastecimiento o exceso de inventario.</w:t>
+      </w:r>
+    </w:p>
+    <w:p>
+      <w:pPr>
+        <w:rPr>
+          <w:lang w:val="es-ES"/>
+        </w:rPr>
+      </w:pPr>
+    </w:p>
+    <w:p>
+      <w:pPr>
+        <w:rPr>
+          <w:lang w:val="es-ES" w:eastAsia="es-ES"/>
+        </w:rPr>
+      </w:pPr>
+      <w:r>
+        <w:rPr>
+          <w:lang w:val="es-ES" w:eastAsia="es-ES"/>
+        </w:rPr>
+        <w:t xml:space="preserve">Implementar Machine </w:t>
+      </w:r>
+      <w:proofErr w:type="spellStart"/>
+      <w:r>
+        <w:rPr>
+          <w:lang w:val="es-ES" w:eastAsia="es-ES"/>
+        </w:rPr>
+        <w:t>Learning</w:t>
+      </w:r>
+      <w:proofErr w:type="spellEnd"/>
+      <w:r>
+        <w:rPr>
+          <w:lang w:val="es-ES" w:eastAsia="es-ES"/>
+        </w:rPr>
+        <w:t xml:space="preserve"> en la gestión de inventario ofrece una serie de beneficios significativos:</w:t>
+      </w:r>
+      <w:r>
+        <w:rPr>
+          <w:lang w:val="es-ES" w:eastAsia="es-ES"/>
+        </w:rPr>
+        <w:t xml:space="preserve"> Por un lado, </w:t>
+      </w:r>
+      <w:r>
+        <w:rPr>
+          <w:lang w:val="es-ES"/>
+        </w:rPr>
+        <w:t>la Mejora de la Precisión de Pronósticos</w:t>
+      </w:r>
+      <w:r>
+        <w:rPr>
+          <w:lang w:val="es-ES"/>
+        </w:rPr>
+        <w:t xml:space="preserve">. </w:t>
+      </w:r>
+      <w:r>
+        <w:rPr>
+          <w:lang w:val="es-ES" w:eastAsia="es-ES"/>
+        </w:rPr>
+        <w:t xml:space="preserve">Los algoritmos de Machine </w:t>
+      </w:r>
+      <w:proofErr w:type="spellStart"/>
+      <w:r>
+        <w:rPr>
+          <w:lang w:val="es-ES" w:eastAsia="es-ES"/>
+        </w:rPr>
+        <w:t>Learning</w:t>
+      </w:r>
+      <w:proofErr w:type="spellEnd"/>
+      <w:r>
+        <w:rPr>
+          <w:lang w:val="es-ES" w:eastAsia="es-ES"/>
+        </w:rPr>
+        <w:t xml:space="preserve"> permiten determinar niveles óptimos de inventario considerando factores como tiempo de entrega, estacionalidad y limitaciones de costos.</w:t>
+      </w:r>
+      <w:r>
+        <w:rPr>
+          <w:lang w:val="es-ES" w:eastAsia="es-ES"/>
+        </w:rPr>
+        <w:t xml:space="preserve"> </w:t>
+      </w:r>
+      <w:r>
+        <w:rPr>
+          <w:lang w:val="es-ES" w:eastAsia="es-ES"/>
+        </w:rPr>
+        <w:t>Identifican el equilibrio adecuado entre costos de mantenimiento y desabastecimientos, optimizando los niveles de inventario a través del análisis de datos históricos, ciclos de producción y pronósticos de ventas.</w:t>
+      </w:r>
+      <w:r>
+        <w:rPr>
+          <w:lang w:val="es-ES" w:eastAsia="es-ES"/>
+        </w:rPr>
+        <w:t xml:space="preserve"> Por otro </w:t>
+      </w:r>
+      <w:proofErr w:type="gramStart"/>
+      <w:r>
+        <w:rPr>
+          <w:lang w:val="es-ES" w:eastAsia="es-ES"/>
+        </w:rPr>
+        <w:t>lado</w:t>
+      </w:r>
+      <w:proofErr w:type="gramEnd"/>
+      <w:r>
+        <w:rPr>
+          <w:lang w:val="es-ES" w:eastAsia="es-ES"/>
+        </w:rPr>
+        <w:t xml:space="preserve"> la </w:t>
+      </w:r>
+      <w:r>
+        <w:rPr>
+          <w:lang w:val="es-ES"/>
+        </w:rPr>
+        <w:t>Reducción de Costos y Pérdidas,</w:t>
+      </w:r>
+      <w:r>
+        <w:rPr>
+          <w:lang w:val="es-ES"/>
+        </w:rPr>
+        <w:t xml:space="preserve"> es decir, a</w:t>
+      </w:r>
+      <w:r>
+        <w:rPr>
+          <w:lang w:val="es-ES" w:eastAsia="es-ES"/>
+        </w:rPr>
+        <w:t>nalizan datos históricos de ventas, tendencias del mercado y factores externos para pronosticar con precisión la demanda de los clientes.</w:t>
+      </w:r>
+      <w:r>
+        <w:rPr>
+          <w:lang w:val="es-ES" w:eastAsia="es-ES"/>
+        </w:rPr>
+        <w:t xml:space="preserve"> </w:t>
+      </w:r>
+      <w:r>
+        <w:rPr>
+          <w:lang w:val="es-ES" w:eastAsia="es-ES"/>
+        </w:rPr>
+        <w:t>Permite generar pronósticos de demanda más precisos, optimizando los niveles de inventario, reduciendo desabastecimientos y evitando excesos de inventario.</w:t>
+      </w:r>
+      <w:r>
+        <w:rPr>
+          <w:lang w:val="es-ES" w:eastAsia="es-ES"/>
+        </w:rPr>
+        <w:t xml:space="preserve"> Por último, también optimiza el ciclo de vida del producto. </w:t>
+      </w:r>
+      <w:r>
+        <w:rPr>
+          <w:lang w:val="es-ES" w:eastAsia="es-ES"/>
+        </w:rPr>
+        <w:t xml:space="preserve">Los algoritmos de Machine </w:t>
+      </w:r>
+      <w:proofErr w:type="spellStart"/>
+      <w:r>
+        <w:rPr>
+          <w:lang w:val="es-ES" w:eastAsia="es-ES"/>
+        </w:rPr>
+        <w:t>Learning</w:t>
+      </w:r>
+      <w:proofErr w:type="spellEnd"/>
+      <w:r>
+        <w:rPr>
+          <w:lang w:val="es-ES" w:eastAsia="es-ES"/>
+        </w:rPr>
+        <w:t xml:space="preserve"> pueden generar probabilidades asociadas con diferentes niveles de demanda, permitiendo una gestión más eficiente de los productos.</w:t>
+      </w:r>
+    </w:p>
+    <w:p>
+      <w:pPr>
+        <w:rPr>
+          <w:lang w:val="es-ES" w:eastAsia="es-ES"/>
+        </w:rPr>
+      </w:pPr>
+      <w:r>
+        <w:rPr>
+          <w:lang w:val="es-ES" w:eastAsia="es-ES"/>
+        </w:rPr>
+        <w:t>Por ejemplo, en una tienda de comestibles, pueden analizar fechas de vencimiento, patrones de demanda y datos históricos de ventas para optimizar los niveles de stock y minimizar el desperdicio debido a la caducidad del producto.</w:t>
+      </w:r>
+    </w:p>
+    <w:p>
+      <w:pPr>
+        <w:rPr>
+          <w:lang w:val="es-ES" w:eastAsia="es-ES"/>
+        </w:rPr>
+      </w:pPr>
+    </w:p>
+    <w:p>
+      <w:pPr>
+        <w:rPr>
+          <w:lang w:val="es-ES" w:eastAsia="es-ES"/>
+        </w:rPr>
+      </w:pPr>
+      <w:r>
+        <w:rPr>
+          <w:lang w:val="es-ES" w:eastAsia="es-ES"/>
+        </w:rPr>
+        <w:t xml:space="preserve">Estas son varias </w:t>
+      </w:r>
+      <w:proofErr w:type="spellStart"/>
+      <w:r>
+        <w:t>consideraciones</w:t>
+      </w:r>
+      <w:proofErr w:type="spellEnd"/>
+      <w:r>
+        <w:t xml:space="preserve"> y pasos clave para </w:t>
+      </w:r>
+      <w:proofErr w:type="spellStart"/>
+      <w:r>
+        <w:t>implementar</w:t>
+      </w:r>
+      <w:proofErr w:type="spellEnd"/>
+      <w:r>
+        <w:t xml:space="preserve"> Machine Learning </w:t>
+      </w:r>
+      <w:proofErr w:type="spellStart"/>
+      <w:r>
+        <w:t>en</w:t>
+      </w:r>
+      <w:proofErr w:type="spellEnd"/>
+      <w:r>
+        <w:t xml:space="preserve"> la </w:t>
+      </w:r>
+      <w:proofErr w:type="spellStart"/>
+      <w:r>
+        <w:t>gestión</w:t>
+      </w:r>
+      <w:proofErr w:type="spellEnd"/>
+      <w:r>
+        <w:t xml:space="preserve"> de </w:t>
+      </w:r>
+      <w:proofErr w:type="spellStart"/>
+      <w:r>
+        <w:t>inventario</w:t>
+      </w:r>
+      <w:proofErr w:type="spellEnd"/>
+      <w:r>
+        <w:t xml:space="preserve">. </w:t>
+      </w:r>
+      <w:r>
+        <w:rPr>
+          <w:lang w:val="es-ES"/>
+        </w:rPr>
+        <w:t>La evaluación de necesidades, es decir, reflexionar sobre objetivos claros y específicos, como evitar el exceso de existencias, prevenir desabastecimientos</w:t>
+      </w:r>
+      <w:r>
+        <w:rPr>
+          <w:lang w:val="es-ES" w:eastAsia="es-ES"/>
+        </w:rPr>
+        <w:t xml:space="preserve"> o mejorar la previsión de la demanda.</w:t>
+      </w:r>
+      <w:r>
+        <w:t xml:space="preserve"> </w:t>
+      </w:r>
+      <w:r>
+        <w:rPr>
+          <w:lang w:val="es-ES"/>
+        </w:rPr>
+        <w:t>La selección de Modelos y Algoritmos,</w:t>
+      </w:r>
+      <w:r>
+        <w:rPr>
+          <w:lang w:val="es-ES"/>
+        </w:rPr>
+        <w:t xml:space="preserve"> seleccionado </w:t>
+      </w:r>
+      <w:r>
+        <w:rPr>
+          <w:lang w:val="es-ES" w:eastAsia="es-ES"/>
+        </w:rPr>
+        <w:t>modelos como regresión lineal, árboles de decisión o redes neuronales según la complejidad del problema y los datos disponibles.</w:t>
+      </w:r>
+      <w:r>
+        <w:rPr>
+          <w:lang w:val="es-ES" w:eastAsia="es-ES"/>
+        </w:rPr>
+        <w:t xml:space="preserve"> </w:t>
+      </w:r>
+      <w:r>
+        <w:rPr>
+          <w:lang w:val="es-ES" w:eastAsia="es-ES"/>
+        </w:rPr>
+        <w:t>Entrenar los modelos con datos históricos, evaluando su rendimiento con métricas adaptadas a los objetivos de gestión de inventario</w:t>
+      </w:r>
+      <w:r>
+        <w:rPr>
+          <w:lang w:val="es-ES" w:eastAsia="es-ES"/>
+        </w:rPr>
+        <w:t>, y a</w:t>
+      </w:r>
+      <w:r>
+        <w:rPr>
+          <w:lang w:val="es-ES" w:eastAsia="es-ES"/>
+        </w:rPr>
+        <w:t>justar y optimizar el modelo para alcanzar un rendimiento óptimo.</w:t>
+      </w:r>
+      <w:r>
+        <w:rPr>
+          <w:lang w:val="es-ES" w:eastAsia="es-ES"/>
+        </w:rPr>
+        <w:t xml:space="preserve"> </w:t>
+      </w:r>
+      <w:proofErr w:type="gramStart"/>
+      <w:r>
+        <w:rPr>
+          <w:lang w:val="es-ES" w:eastAsia="es-ES"/>
+        </w:rPr>
+        <w:t>Y</w:t>
+      </w:r>
+      <w:proofErr w:type="gramEnd"/>
+      <w:r>
+        <w:rPr>
+          <w:lang w:val="es-ES" w:eastAsia="es-ES"/>
+        </w:rPr>
+        <w:t xml:space="preserve"> </w:t>
+      </w:r>
+      <w:r>
+        <w:rPr>
+          <w:lang w:val="es-ES"/>
+        </w:rPr>
+        <w:t>por último, la integración con Sistemas Existentes,</w:t>
+      </w:r>
+      <w:r>
+        <w:rPr>
+          <w:lang w:val="es-ES"/>
+        </w:rPr>
+        <w:t xml:space="preserve"> </w:t>
+      </w:r>
+      <w:r>
+        <w:rPr>
+          <w:lang w:val="es-ES" w:eastAsia="es-ES"/>
+        </w:rPr>
+        <w:t>Colabora</w:t>
+      </w:r>
+      <w:r>
+        <w:rPr>
+          <w:lang w:val="es-ES" w:eastAsia="es-ES"/>
+        </w:rPr>
+        <w:t xml:space="preserve">ndo </w:t>
+      </w:r>
+      <w:r>
+        <w:rPr>
+          <w:lang w:val="es-ES" w:eastAsia="es-ES"/>
+        </w:rPr>
+        <w:t>estrechamente entre analistas de datos, profesionales de IT y expertos en gestión de suministros para integrar el modelo en el sistema de gestión de inventario.</w:t>
+      </w:r>
+      <w:r>
+        <w:rPr>
+          <w:lang w:val="es-ES" w:eastAsia="es-ES"/>
+        </w:rPr>
+        <w:t xml:space="preserve"> </w:t>
+      </w:r>
+      <w:r>
+        <w:rPr>
+          <w:lang w:val="es-ES" w:eastAsia="es-ES"/>
+        </w:rPr>
+        <w:t>Alinear los resultados del modelo con los procesos existentes y garantizar una integración fluida en la toma de decisiones.</w:t>
+      </w:r>
+      <w:r>
+        <w:rPr>
+          <w:lang w:val="es-ES" w:eastAsia="es-ES"/>
+        </w:rPr>
+        <w:t xml:space="preserve"> </w:t>
+      </w:r>
+      <w:r>
+        <w:rPr>
+          <w:lang w:val="es-ES" w:eastAsia="es-ES"/>
+        </w:rPr>
+        <w:t xml:space="preserve">Establecer un proceso de monitoreo y mantenimiento constante, dado que los modelos de Machine </w:t>
+      </w:r>
+      <w:proofErr w:type="spellStart"/>
+      <w:r>
+        <w:rPr>
+          <w:lang w:val="es-ES" w:eastAsia="es-ES"/>
+        </w:rPr>
+        <w:t>Learning</w:t>
+      </w:r>
+      <w:proofErr w:type="spellEnd"/>
+      <w:r>
+        <w:rPr>
+          <w:lang w:val="es-ES" w:eastAsia="es-ES"/>
+        </w:rPr>
+        <w:t xml:space="preserve"> son dinámicos y requieren actualizaciones periódicas.</w:t>
+      </w:r>
+    </w:p>
+    <w:p>
+      <w:pPr>
+        <w:rPr>
+          <w:lang w:val="es-ES"/>
+        </w:rPr>
+      </w:pPr>
+    </w:p>
+    <w:p>
+      <w:pPr>
+        <w:rPr>
+          <w:lang w:val="es-ES" w:eastAsia="es-ES"/>
+        </w:rPr>
+      </w:pPr>
+      <w:r>
+        <w:rPr>
+          <w:lang w:val="es-ES" w:eastAsia="es-ES"/>
+        </w:rPr>
+        <w:t xml:space="preserve">Empresas líderes como Amazon, Walmart y Nike han implementado con éxito el Machine </w:t>
+      </w:r>
+      <w:proofErr w:type="spellStart"/>
+      <w:r>
+        <w:rPr>
+          <w:lang w:val="es-ES" w:eastAsia="es-ES"/>
+        </w:rPr>
+        <w:t>Learning</w:t>
+      </w:r>
+      <w:proofErr w:type="spellEnd"/>
+      <w:r>
+        <w:rPr>
+          <w:lang w:val="es-ES" w:eastAsia="es-ES"/>
+        </w:rPr>
+        <w:t xml:space="preserve"> en la gestión de inventario, obteniendo resultados significativos</w:t>
+      </w:r>
+      <w:r>
+        <w:rPr>
+          <w:lang w:val="es-ES" w:eastAsia="es-ES"/>
+        </w:rPr>
+        <w:t xml:space="preserve">. En el caso de </w:t>
+      </w:r>
+      <w:proofErr w:type="gramStart"/>
+      <w:r>
+        <w:rPr>
+          <w:lang w:val="es-ES" w:eastAsia="es-ES"/>
+        </w:rPr>
+        <w:t>Amazon</w:t>
+      </w:r>
+      <w:proofErr w:type="gramEnd"/>
+      <w:r>
+        <w:rPr>
+          <w:lang w:val="es-ES" w:eastAsia="es-ES"/>
+        </w:rPr>
+        <w:t xml:space="preserve"> por ejemplo, u</w:t>
+      </w:r>
+      <w:r>
+        <w:rPr>
+          <w:lang w:val="es-ES" w:eastAsia="es-ES"/>
+        </w:rPr>
+        <w:t xml:space="preserve">tiliza el Machine </w:t>
+      </w:r>
+      <w:proofErr w:type="spellStart"/>
+      <w:r>
+        <w:rPr>
+          <w:lang w:val="es-ES" w:eastAsia="es-ES"/>
+        </w:rPr>
+        <w:t>Learning</w:t>
+      </w:r>
+      <w:proofErr w:type="spellEnd"/>
+      <w:r>
+        <w:rPr>
+          <w:lang w:val="es-ES" w:eastAsia="es-ES"/>
+        </w:rPr>
+        <w:t xml:space="preserve"> para predecir la demanda de productos considerando diversas variables como tendencias de búsqueda, datos históricos de ventas y condiciones climáticas.</w:t>
+      </w:r>
+      <w:r>
+        <w:rPr>
+          <w:lang w:val="es-ES" w:eastAsia="es-ES"/>
+        </w:rPr>
+        <w:t xml:space="preserve"> </w:t>
+      </w:r>
+      <w:r>
+        <w:rPr>
+          <w:lang w:val="es-ES" w:eastAsia="es-ES"/>
+        </w:rPr>
+        <w:t>Esto le permite mantener niveles óptimos de inventario, evitando excesos o faltantes de stock.</w:t>
+      </w:r>
+      <w:r>
+        <w:rPr>
+          <w:lang w:val="es-ES" w:eastAsia="es-ES"/>
+        </w:rPr>
+        <w:t xml:space="preserve"> Para el caso de Walmart, e</w:t>
+      </w:r>
+      <w:r>
+        <w:rPr>
+          <w:lang w:val="es-ES" w:eastAsia="es-ES"/>
+        </w:rPr>
+        <w:t>mplea un sistema de gestión de inventario impulsado por IA para proporcionar a los clientes lo que necesitan, cuando lo necesitan y al costo esperado.</w:t>
+      </w:r>
+      <w:r>
+        <w:rPr>
+          <w:lang w:val="es-ES" w:eastAsia="es-ES"/>
+        </w:rPr>
+        <w:t xml:space="preserve"> </w:t>
+      </w:r>
+      <w:r>
+        <w:rPr>
+          <w:lang w:val="es-ES" w:eastAsia="es-ES"/>
+        </w:rPr>
+        <w:t>Combina datos históricos con análisis predictivos para colocar estratégicamente los artículos en centros de distribución y tiendas, optimizando la experiencia de compra.</w:t>
+      </w:r>
+      <w:r>
+        <w:rPr>
+          <w:lang w:val="es-ES" w:eastAsia="es-ES"/>
+        </w:rPr>
+        <w:t xml:space="preserve"> </w:t>
+      </w:r>
+      <w:proofErr w:type="gramStart"/>
+      <w:r>
+        <w:rPr>
+          <w:lang w:val="es-ES" w:eastAsia="es-ES"/>
+        </w:rPr>
+        <w:t>Y</w:t>
+      </w:r>
+      <w:proofErr w:type="gramEnd"/>
+      <w:r>
+        <w:rPr>
+          <w:lang w:val="es-ES" w:eastAsia="es-ES"/>
+        </w:rPr>
+        <w:t xml:space="preserve"> por último, Nike, es</w:t>
+      </w:r>
+      <w:r>
+        <w:rPr>
+          <w:lang w:val="es-ES" w:eastAsia="es-ES"/>
+        </w:rPr>
+        <w:t>tá construyendo una cadena de suministro digital a nivel mundial para atender directamente a los consumidores a escala.</w:t>
+      </w:r>
+      <w:r>
+        <w:rPr>
+          <w:lang w:val="es-ES" w:eastAsia="es-ES"/>
+        </w:rPr>
+        <w:t xml:space="preserve"> </w:t>
+      </w:r>
+      <w:r>
+        <w:rPr>
+          <w:lang w:val="es-ES" w:eastAsia="es-ES"/>
+        </w:rPr>
+        <w:t xml:space="preserve"> </w:t>
+      </w:r>
+      <w:hyperlink r:id="rId21" w:history="1">
+        <w:r>
+          <w:rPr>
+            <w:rStyle w:val="Hipervnculo"/>
+            <w:lang w:val="es-ES" w:eastAsia="es-ES"/>
+          </w:rPr>
+          <w:t>https://www.eaemadrid.com/es/blog/machine-learning</w:t>
+        </w:r>
+      </w:hyperlink>
+      <w:r>
+        <w:rPr>
+          <w:lang w:val="es-ES" w:eastAsia="es-ES"/>
+        </w:rPr>
+        <w:t xml:space="preserve"> </w:t>
+      </w:r>
+    </w:p>
+    <w:p>
+      <w:pPr>
+        <w:rPr>
+          <w:lang w:val="es-ES" w:eastAsia="es-ES"/>
+        </w:rPr>
+      </w:pPr>
+    </w:p>
+    <w:p>
+      <w:pPr>
+        <w:rPr>
+          <w:color w:val="FF0000"/>
+          <w:lang w:val="es-ES" w:eastAsia="es-ES"/>
+        </w:rPr>
+      </w:pPr>
+      <w:r>
+        <w:rPr>
+          <w:color w:val="FF0000"/>
+          <w:lang w:val="es-ES" w:eastAsia="es-ES"/>
+        </w:rPr>
+        <w:t xml:space="preserve">Aquí ya mencionar un ejemplo de un modelo o dos y hacer un </w:t>
+      </w:r>
+      <w:r>
+        <w:rPr>
+          <w:color w:val="FF0000"/>
+          <w:lang w:val="es-ES" w:eastAsia="es-ES"/>
+        </w:rPr>
+        <w:t>ejemplo simple</w:t>
+      </w:r>
+      <w:r>
+        <w:rPr>
+          <w:color w:val="FF0000"/>
+          <w:lang w:val="es-ES" w:eastAsia="es-ES"/>
+        </w:rPr>
+        <w:t xml:space="preserve"> con uno de ellos.</w:t>
+      </w:r>
+    </w:p>
+    <w:p>
+      <w:pPr>
+        <w:rPr>
+          <w:lang w:val="es-ES" w:eastAsia="es-ES"/>
+        </w:rPr>
+      </w:pPr>
+      <w:hyperlink r:id="rId22" w:history="1">
+        <w:r>
+          <w:rPr>
+            <w:rStyle w:val="Hipervnculo"/>
+            <w:lang w:val="es-ES" w:eastAsia="es-ES"/>
+          </w:rPr>
+          <w:t>https://rua.ua.es/dspace/bitstream/10045/120108/1/TFG_Carlos-Garrido-Marin.pdf</w:t>
+        </w:r>
+      </w:hyperlink>
+      <w:r>
+        <w:rPr>
+          <w:color w:val="FF0000"/>
+          <w:lang w:val="es-ES" w:eastAsia="es-ES"/>
+        </w:rPr>
+        <w:t xml:space="preserve"> </w:t>
+      </w:r>
+      <w:r>
+        <w:rPr>
+          <w:lang w:val="es-ES" w:eastAsia="es-ES"/>
+        </w:rPr>
+        <w:t xml:space="preserve">Puede ser interesante </w:t>
+      </w:r>
+    </w:p>
+    <w:p>
+      <w:pPr>
+        <w:rPr>
+          <w:lang w:val="es-ES"/>
+        </w:rPr>
+      </w:pPr>
+    </w:p>
+    <w:p>
+      <w:pPr>
+        <w:pStyle w:val="Ttulo2"/>
         <w:rPr>
           <w:lang w:eastAsia="es-ES"/>
         </w:rPr>
+      </w:pPr>
+      <w:r>
+        <w:rPr>
+          <w:lang w:eastAsia="es-ES"/>
+        </w:rPr>
         <w:t>Objetivos</w:t>
       </w:r>
     </w:p>
@@ -2820,21 +4571,38 @@
         <w:rPr>
           <w:lang w:val="es-ES"/>
         </w:rPr>
-        <w:t xml:space="preserve">, LLC gestiona ventas y costes de bienes vendidos que alcanzan los cientos de millones, lo que hace que las hojas de cálculo tradicionales resulten insuficientes. El vasto volumen de datos, que incluye millones de registros de ventas, compras e inventario, requiere un enfoque sofisticado para un análisis eficaz. el objetivo de este proyecto es aprovechar el análisis exhaustivo de datos para optimizar el control del inventario y extraer información valiosa del funcionamiento de la empresa, en particular de las ventas y las </w:t>
-      </w:r>
-      <w:proofErr w:type="spellStart"/>
-      <w:r>
-        <w:rPr>
-          <w:lang w:val="es-ES"/>
-        </w:rPr>
-        <w:t>compras.las</w:t>
-      </w:r>
-      <w:proofErr w:type="spellEnd"/>
-      <w:r>
-        <w:rPr>
-          <w:lang w:val="es-ES"/>
-        </w:rPr>
-        <w:t xml:space="preserve"> tareas del proyecto se dividen en dos objetivos principales:</w:t>
+        <w:t xml:space="preserve">, LLC gestiona </w:t>
+      </w:r>
+      <w:r>
+        <w:rPr>
+          <w:lang w:val="es-ES"/>
+        </w:rPr>
+        <w:lastRenderedPageBreak/>
+        <w:t xml:space="preserve">ventas y costes de bienes vendidos que alcanzan los cientos de millones, lo que hace que las hojas de cálculo tradicionales resulten insuficientes. El vasto volumen de datos, que incluye millones de registros de ventas, compras e inventario, requiere un enfoque sofisticado para un análisis eficaz. </w:t>
+      </w:r>
+      <w:r>
+        <w:rPr>
+          <w:lang w:val="es-ES"/>
+        </w:rPr>
+        <w:t>E</w:t>
+      </w:r>
+      <w:r>
+        <w:rPr>
+          <w:lang w:val="es-ES"/>
+        </w:rPr>
+        <w:t>l objetivo de este proyecto es aprovechar el análisis exhaustivo de datos para optimizar el control del inventario y extraer información valiosa del funcionamiento de la empresa, en particular de las ventas y las compras</w:t>
+      </w:r>
+      <w:r>
+        <w:rPr>
+          <w:lang w:val="es-ES"/>
+        </w:rPr>
+        <w:t>. L</w:t>
+      </w:r>
+      <w:r>
+        <w:rPr>
+          <w:lang w:val="es-ES"/>
+        </w:rPr>
+        <w:t>as tareas del proyecto se dividen en dos objetivos principales:</w:t>
       </w:r>
     </w:p>
     <w:p>
@@ -2976,7 +4744,7 @@
           <w:lang w:val="es-ES"/>
         </w:rPr>
       </w:pPr>
-      <w:hyperlink r:id="rId17" w:history="1">
+      <w:hyperlink r:id="rId23" w:history="1">
         <w:r>
           <w:rPr>
             <w:rStyle w:val="Hipervnculo"/>
@@ -3289,16 +5057,30 @@
         <w:rPr>
           <w:lang w:val="es-ES"/>
         </w:rPr>
-        <w:t>ESTA PODRIA SER LA RUTA A SEGUIR PARA EL APARTADO DE DESARROLLO.</w:t>
-      </w:r>
-    </w:p>
-    <w:p>
-      <w:pPr>
-        <w:rPr>
-          <w:lang w:val="es-ES"/>
-        </w:rPr>
-      </w:pPr>
-      <w:hyperlink r:id="rId18" w:history="1">
+        <w:t xml:space="preserve">ESTA PODRIA SER </w:t>
+      </w:r>
+      <w:proofErr w:type="gramStart"/>
+      <w:r>
+        <w:rPr>
+          <w:lang w:val="es-ES"/>
+        </w:rPr>
+        <w:t>LA RUTA A SEGUIR</w:t>
+      </w:r>
+      <w:proofErr w:type="gramEnd"/>
+      <w:r>
+        <w:rPr>
+          <w:lang w:val="es-ES"/>
+        </w:rPr>
+        <w:t xml:space="preserve"> PARA EL APARTADO DE DESARROLLO.</w:t>
+      </w:r>
+    </w:p>
+    <w:p>
+      <w:pPr>
+        <w:rPr>
+          <w:lang w:val="es-ES"/>
+        </w:rPr>
+      </w:pPr>
+      <w:hyperlink r:id="rId24" w:history="1">
         <w:r>
           <w:rPr>
             <w:rStyle w:val="Hipervnculo"/>
@@ -3663,7 +5445,21 @@
         <w:rPr>
           <w:lang w:val="es-ES"/>
         </w:rPr>
-        <w:t xml:space="preserve">Además, las columnas de tamaño muestran incoherencias en todas las tablas debido a la variación de unidades de medida. Por ello, es necesario convertirlas a una unidad única y coherente. Además de la columna de volumen, en alguna de las tablas también existe la columna tamaño, la cual contiene el mismo dato, por lo que se puede eliminar una de las dos columnas. </w:t>
+        <w:t xml:space="preserve">Además, las columnas de tamaño muestran incoherencias en todas las tablas debido a la variación de unidades de medida. Por ello, es necesario convertirlas a una unidad única y coherente. Además de la columna de volumen, en alguna de las tablas también existe la </w:t>
+      </w:r>
+      <w:proofErr w:type="gramStart"/>
+      <w:r>
+        <w:rPr>
+          <w:lang w:val="es-ES"/>
+        </w:rPr>
+        <w:t>columna tamaño</w:t>
+      </w:r>
+      <w:proofErr w:type="gramEnd"/>
+      <w:r>
+        <w:rPr>
+          <w:lang w:val="es-ES"/>
+        </w:rPr>
+        <w:t xml:space="preserve">, la cual contiene el mismo dato, por lo que se puede eliminar una de las dos columnas. </w:t>
       </w:r>
       <w:r>
         <w:rPr>
@@ -3675,7 +5471,21 @@
         <w:rPr>
           <w:lang w:val="es-ES"/>
         </w:rPr>
-        <w:t xml:space="preserve"> del formato de las fechas se ha observado que utilizan diferentes formatos en cada una de las tablas por lo que es conveniente unificar y ponerlos de la misma manera. Y por último,</w:t>
+        <w:t xml:space="preserve"> del formato de las fechas se ha observado que utilizan diferentes formatos en cada una de las tablas por lo que es conveniente unificar y ponerlos de la misma manera. </w:t>
+      </w:r>
+      <w:proofErr w:type="gramStart"/>
+      <w:r>
+        <w:rPr>
+          <w:lang w:val="es-ES"/>
+        </w:rPr>
+        <w:t>Y</w:t>
+      </w:r>
+      <w:proofErr w:type="gramEnd"/>
+      <w:r>
+        <w:rPr>
+          <w:lang w:val="es-ES"/>
+        </w:rPr>
+        <w:t xml:space="preserve"> por último,</w:t>
       </w:r>
       <w:r>
         <w:rPr>
@@ -3855,13 +5665,27 @@
         <w:rPr>
           <w:lang w:val="es-ES" w:eastAsia="es-ES"/>
         </w:rPr>
-        <w:t xml:space="preserve"> han detectado </w:t>
-      </w:r>
-      <w:r>
-        <w:rPr>
-          <w:lang w:val="es-ES" w:eastAsia="es-ES"/>
-        </w:rPr>
-        <w:t xml:space="preserve"> valores no informados en cuatro de las tablas analizadas. A continuación, se describen las acciones tomadas para abordar estos valores faltantes:</w:t>
+        <w:t xml:space="preserve"> han </w:t>
+      </w:r>
+      <w:proofErr w:type="gramStart"/>
+      <w:r>
+        <w:rPr>
+          <w:lang w:val="es-ES" w:eastAsia="es-ES"/>
+        </w:rPr>
+        <w:t xml:space="preserve">detectado </w:t>
+      </w:r>
+      <w:r>
+        <w:rPr>
+          <w:lang w:val="es-ES" w:eastAsia="es-ES"/>
+        </w:rPr>
+        <w:t xml:space="preserve"> valores</w:t>
+      </w:r>
+      <w:proofErr w:type="gramEnd"/>
+      <w:r>
+        <w:rPr>
+          <w:lang w:val="es-ES" w:eastAsia="es-ES"/>
+        </w:rPr>
+        <w:t xml:space="preserve"> no informados en cuatro de las tablas analizadas. A continuación, se describen las acciones tomadas para abordar estos valores faltantes:</w:t>
       </w:r>
     </w:p>
     <w:p>
@@ -3889,11 +5713,19 @@
         <w:t>end_inventory</w:t>
       </w:r>
       <w:proofErr w:type="spellEnd"/>
-      <w:r>
-        <w:rPr>
-          <w:lang w:val="es-ES" w:eastAsia="es-ES"/>
-        </w:rPr>
-        <w:t>” : En la columna “City se ha identificado la</w:t>
+      <w:proofErr w:type="gramStart"/>
+      <w:r>
+        <w:rPr>
+          <w:lang w:val="es-ES" w:eastAsia="es-ES"/>
+        </w:rPr>
+        <w:t>” :</w:t>
+      </w:r>
+      <w:proofErr w:type="gramEnd"/>
+      <w:r>
+        <w:rPr>
+          <w:lang w:val="es-ES" w:eastAsia="es-ES"/>
+        </w:rPr>
+        <w:t xml:space="preserve"> En la columna “City se ha identificado la</w:t>
       </w:r>
       <w:r>
         <w:rPr>
@@ -4824,7 +6656,21 @@
         <w:rPr>
           <w:lang w:val="es-ES"/>
         </w:rPr>
-        <w:t>Identifique los productos con grandes inventarios pero bajas ventas anuales y, a la inversa, utilice la relación entre las ventas anuales y el inventario final para este análisis.</w:t>
+        <w:t xml:space="preserve">Identifique los productos con grandes </w:t>
+      </w:r>
+      <w:proofErr w:type="gramStart"/>
+      <w:r>
+        <w:rPr>
+          <w:lang w:val="es-ES"/>
+        </w:rPr>
+        <w:t>inventarios</w:t>
+      </w:r>
+      <w:proofErr w:type="gramEnd"/>
+      <w:r>
+        <w:rPr>
+          <w:lang w:val="es-ES"/>
+        </w:rPr>
+        <w:t xml:space="preserve"> pero bajas ventas anuales y, a la inversa, utilice la relación entre las ventas anuales y el inventario final para este análisis.</w:t>
       </w:r>
     </w:p>
     <w:p>
@@ -4983,7 +6829,21 @@
         <w:rPr>
           <w:lang w:val="es-ES"/>
         </w:rPr>
-        <w:t>¿Quiénes son los vendedores o proveedores importantes? Evalúelos en función de la cantidad de artículos suministrados, el valor de los mismos y su contribución a los ingresos totales de la empresa. vendedores más importantes en términos de cantidad y valor de los suministros.</w:t>
+        <w:t xml:space="preserve">¿Quiénes son los vendedores o proveedores importantes? Evalúelos en función de la cantidad de artículos suministrados, el valor de </w:t>
+      </w:r>
+      <w:proofErr w:type="gramStart"/>
+      <w:r>
+        <w:rPr>
+          <w:lang w:val="es-ES"/>
+        </w:rPr>
+        <w:t>los mismos</w:t>
+      </w:r>
+      <w:proofErr w:type="gramEnd"/>
+      <w:r>
+        <w:rPr>
+          <w:lang w:val="es-ES"/>
+        </w:rPr>
+        <w:t xml:space="preserve"> y su contribución a los ingresos totales de la empresa. vendedores más importantes en términos de cantidad y valor de los suministros.</w:t>
       </w:r>
     </w:p>
     <w:p>
@@ -5107,7 +6967,7 @@
       </w:r>
     </w:p>
     <w:p>
-      <w:hyperlink r:id="rId19" w:history="1">
+      <w:hyperlink r:id="rId25" w:history="1">
         <w:r>
           <w:rPr>
             <w:rStyle w:val="Hipervnculo"/>
@@ -5284,7 +7144,7 @@
           <w:lang w:val="es-ES" w:eastAsia="es-ES"/>
         </w:rPr>
       </w:pPr>
-      <w:hyperlink r:id="rId20" w:history="1">
+      <w:hyperlink r:id="rId26" w:history="1">
         <w:r>
           <w:rPr>
             <w:rStyle w:val="Hipervnculo"/>
@@ -5350,7 +7210,21 @@
         <w:rPr>
           <w:lang w:val="es-ES" w:eastAsia="es-ES"/>
         </w:rPr>
-        <w:t xml:space="preserve">Puede diseñar un esquema de estrella para simplificar los datos. No es la única manera de simplificarlos, pero es un método popular; por tanto, todos los analista de datos de </w:t>
+        <w:t xml:space="preserve">Puede diseñar un esquema de estrella para simplificar los datos. No es la única manera de simplificarlos, pero es un método popular; por tanto, </w:t>
+      </w:r>
+      <w:proofErr w:type="gramStart"/>
+      <w:r>
+        <w:rPr>
+          <w:lang w:val="es-ES" w:eastAsia="es-ES"/>
+        </w:rPr>
+        <w:t>todos los analista</w:t>
+      </w:r>
+      <w:proofErr w:type="gramEnd"/>
+      <w:r>
+        <w:rPr>
+          <w:lang w:val="es-ES" w:eastAsia="es-ES"/>
+        </w:rPr>
+        <w:t xml:space="preserve"> de datos de </w:t>
       </w:r>
       <w:proofErr w:type="spellStart"/>
       <w:r>
@@ -5398,7 +7272,7 @@
                     </pic:cNvPicPr>
                   </pic:nvPicPr>
                   <pic:blipFill>
-                    <a:blip r:embed="rId21">
+                    <a:blip r:embed="rId27">
                       <a:extLst>
                         <a:ext uri="{28A0092B-C50C-407E-A947-70E740481C1C}">
                           <a14:useLocalDpi xmlns:a14="http://schemas.microsoft.com/office/drawing/2010/main" val="0"/>
@@ -5598,7 +7472,7 @@
         </w:rPr>
         <w:t>M_CALENDARIO (</w:t>
       </w:r>
-      <w:hyperlink r:id="rId22" w:history="1">
+      <w:hyperlink r:id="rId28" w:history="1">
         <w:r>
           <w:rPr>
             <w:rStyle w:val="Hipervnculo"/>
@@ -5723,6 +7597,7 @@
         <w:t xml:space="preserve">Se puede crear una tabla de fechas común de estas </w:t>
       </w:r>
       <w:proofErr w:type="spellStart"/>
+      <w:proofErr w:type="gramStart"/>
       <w:r>
         <w:rPr>
           <w:lang w:val="es-ES"/>
@@ -5730,6 +7605,7 @@
         <w:t>formas:Datos</w:t>
       </w:r>
       <w:proofErr w:type="spellEnd"/>
+      <w:proofErr w:type="gramEnd"/>
       <w:r>
         <w:rPr>
           <w:lang w:val="es-ES"/>
@@ -5794,7 +7670,107 @@
           <w:szCs w:val="24"/>
           <w:lang w:val="es-ES" w:eastAsia="es-ES"/>
         </w:rPr>
-        <w:t>Puede usar las funciones de expresión de análisis de datos (DAX) CALENDARAUTO() o CALENDAR() para crear la tabla de fechas común. CALENDAR() devuelve un intervalo de fechas contiguo en función de fechas de inicio y de finalización que se especifican como argumentos en la función. Como alternativa, la función CALENDARAUTO() devuelve un intervalo de fechas completo y contiguo que se determina de forma automática a partir del modelo semántico. La fecha de inicio se elige como la más temprana del modelo semántico y la fecha de finalización es la última, además de los datos que se han rellenado para el mes fiscal, que puede optar por incluir como argumento en la función CALENDARAUTO(). Para los fines de este ejemplo, se usa la función CALENDAR() porque solo quiere ver los datos desde el 31 de mayo de 2011 (el primer día en el que las ventas empezaron a realizar el seguimiento de estos datos) en adelante, durante los próximos 10 años</w:t>
+        <w:t xml:space="preserve">Puede usar las funciones de expresión de análisis de datos (DAX) </w:t>
+      </w:r>
+      <w:proofErr w:type="gramStart"/>
+      <w:r>
+        <w:rPr>
+          <w:rFonts w:eastAsia="Times New Roman"/>
+          <w:sz w:val="24"/>
+          <w:szCs w:val="24"/>
+          <w:lang w:val="es-ES" w:eastAsia="es-ES"/>
+        </w:rPr>
+        <w:t>CALENDARAUTO(</w:t>
+      </w:r>
+      <w:proofErr w:type="gramEnd"/>
+      <w:r>
+        <w:rPr>
+          <w:rFonts w:eastAsia="Times New Roman"/>
+          <w:sz w:val="24"/>
+          <w:szCs w:val="24"/>
+          <w:lang w:val="es-ES" w:eastAsia="es-ES"/>
+        </w:rPr>
+        <w:t xml:space="preserve">) o CALENDAR() para crear la tabla de fechas común. </w:t>
+      </w:r>
+      <w:proofErr w:type="gramStart"/>
+      <w:r>
+        <w:rPr>
+          <w:rFonts w:eastAsia="Times New Roman"/>
+          <w:sz w:val="24"/>
+          <w:szCs w:val="24"/>
+          <w:lang w:val="es-ES" w:eastAsia="es-ES"/>
+        </w:rPr>
+        <w:t>CALENDAR(</w:t>
+      </w:r>
+      <w:proofErr w:type="gramEnd"/>
+      <w:r>
+        <w:rPr>
+          <w:rFonts w:eastAsia="Times New Roman"/>
+          <w:sz w:val="24"/>
+          <w:szCs w:val="24"/>
+          <w:lang w:val="es-ES" w:eastAsia="es-ES"/>
+        </w:rPr>
+        <w:t xml:space="preserve">) devuelve un intervalo de fechas contiguo en función de fechas de inicio y de finalización que se especifican como argumentos en la función. Como alternativa, la función </w:t>
+      </w:r>
+      <w:proofErr w:type="gramStart"/>
+      <w:r>
+        <w:rPr>
+          <w:rFonts w:eastAsia="Times New Roman"/>
+          <w:sz w:val="24"/>
+          <w:szCs w:val="24"/>
+          <w:lang w:val="es-ES" w:eastAsia="es-ES"/>
+        </w:rPr>
+        <w:t>CALENDARAUTO(</w:t>
+      </w:r>
+      <w:proofErr w:type="gramEnd"/>
+      <w:r>
+        <w:rPr>
+          <w:rFonts w:eastAsia="Times New Roman"/>
+          <w:sz w:val="24"/>
+          <w:szCs w:val="24"/>
+          <w:lang w:val="es-ES" w:eastAsia="es-ES"/>
+        </w:rPr>
+        <w:t xml:space="preserve">) devuelve un intervalo de fechas completo y contiguo que se determina de forma automática a partir del modelo semántico. La fecha de inicio se elige como la más temprana del modelo semántico y la fecha de finalización es la última, además de los datos que se han rellenado para el mes fiscal, que puede optar por incluir como argumento en la función </w:t>
+      </w:r>
+      <w:proofErr w:type="gramStart"/>
+      <w:r>
+        <w:rPr>
+          <w:rFonts w:eastAsia="Times New Roman"/>
+          <w:sz w:val="24"/>
+          <w:szCs w:val="24"/>
+          <w:lang w:val="es-ES" w:eastAsia="es-ES"/>
+        </w:rPr>
+        <w:t>CALENDARAUTO(</w:t>
+      </w:r>
+      <w:proofErr w:type="gramEnd"/>
+      <w:r>
+        <w:rPr>
+          <w:rFonts w:eastAsia="Times New Roman"/>
+          <w:sz w:val="24"/>
+          <w:szCs w:val="24"/>
+          <w:lang w:val="es-ES" w:eastAsia="es-ES"/>
+        </w:rPr>
+        <w:t xml:space="preserve">). Para los fines de este ejemplo, se usa la función </w:t>
+      </w:r>
+      <w:proofErr w:type="gramStart"/>
+      <w:r>
+        <w:rPr>
+          <w:rFonts w:eastAsia="Times New Roman"/>
+          <w:sz w:val="24"/>
+          <w:szCs w:val="24"/>
+          <w:lang w:val="es-ES" w:eastAsia="es-ES"/>
+        </w:rPr>
+        <w:t>CALENDAR(</w:t>
+      </w:r>
+      <w:proofErr w:type="gramEnd"/>
+      <w:r>
+        <w:rPr>
+          <w:rFonts w:eastAsia="Times New Roman"/>
+          <w:sz w:val="24"/>
+          <w:szCs w:val="24"/>
+          <w:lang w:val="es-ES" w:eastAsia="es-ES"/>
+        </w:rPr>
+        <w:t>) porque solo quiere ver los datos desde el 31 de mayo de 2011 (el primer día en el que las ventas empezaron a realizar el seguimiento de estos datos) en adelante, durante los próximos 10 años</w:t>
       </w:r>
       <w:r>
         <w:rPr>
@@ -6045,23 +8021,23 @@
           <w:color w:val="161616"/>
         </w:rPr>
         <w:lastRenderedPageBreak/>
-        <w:t xml:space="preserve">Aunque se puede realizar el procesos de limpieza de datos en </w:t>
-      </w:r>
-      <w:proofErr w:type="spellStart"/>
+        <w:t xml:space="preserve">Aunque se puede realizar </w:t>
+      </w:r>
+      <w:proofErr w:type="gramStart"/>
       <w:r>
         <w:rPr>
           <w:rFonts w:ascii="Segoe UI" w:hAnsi="Segoe UI" w:cs="Segoe UI"/>
           <w:color w:val="161616"/>
         </w:rPr>
-        <w:t>PowerQuery</w:t>
-      </w:r>
-      <w:proofErr w:type="spellEnd"/>
+        <w:t>el procesos</w:t>
+      </w:r>
+      <w:proofErr w:type="gramEnd"/>
       <w:r>
         <w:rPr>
           <w:rFonts w:ascii="Segoe UI" w:hAnsi="Segoe UI" w:cs="Segoe UI"/>
           <w:color w:val="161616"/>
         </w:rPr>
-        <w:t xml:space="preserve">, en este proyecto se ha decido hacerlo mediante visual </w:t>
+        <w:t xml:space="preserve"> de limpieza de datos en </w:t>
       </w:r>
       <w:proofErr w:type="spellStart"/>
       <w:r>
@@ -6069,7 +8045,7 @@
           <w:rFonts w:ascii="Segoe UI" w:hAnsi="Segoe UI" w:cs="Segoe UI"/>
           <w:color w:val="161616"/>
         </w:rPr>
-        <w:t>studio</w:t>
+        <w:t>PowerQuery</w:t>
       </w:r>
       <w:proofErr w:type="spellEnd"/>
       <w:r>
@@ -6077,7 +8053,7 @@
           <w:rFonts w:ascii="Segoe UI" w:hAnsi="Segoe UI" w:cs="Segoe UI"/>
           <w:color w:val="161616"/>
         </w:rPr>
-        <w:t xml:space="preserve">. Por ello, las tablas que se han </w:t>
+        <w:t xml:space="preserve">, en este proyecto se ha decido hacerlo mediante visual </w:t>
       </w:r>
       <w:proofErr w:type="spellStart"/>
       <w:r>
@@ -6085,7 +8061,7 @@
           <w:rFonts w:ascii="Segoe UI" w:hAnsi="Segoe UI" w:cs="Segoe UI"/>
           <w:color w:val="161616"/>
         </w:rPr>
-        <w:t>ingestado</w:t>
+        <w:t>studio</w:t>
       </w:r>
       <w:proofErr w:type="spellEnd"/>
       <w:r>
@@ -6093,7 +8069,7 @@
           <w:rFonts w:ascii="Segoe UI" w:hAnsi="Segoe UI" w:cs="Segoe UI"/>
           <w:color w:val="161616"/>
         </w:rPr>
-        <w:t xml:space="preserve"> en </w:t>
+        <w:t xml:space="preserve">. Por ello, las tablas que se han </w:t>
       </w:r>
       <w:proofErr w:type="spellStart"/>
       <w:r>
@@ -6101,7 +8077,7 @@
           <w:rFonts w:ascii="Segoe UI" w:hAnsi="Segoe UI" w:cs="Segoe UI"/>
           <w:color w:val="161616"/>
         </w:rPr>
-        <w:t>PowerBI</w:t>
+        <w:t>ingestado</w:t>
       </w:r>
       <w:proofErr w:type="spellEnd"/>
       <w:r>
@@ -6109,6 +8085,22 @@
           <w:rFonts w:ascii="Segoe UI" w:hAnsi="Segoe UI" w:cs="Segoe UI"/>
           <w:color w:val="161616"/>
         </w:rPr>
+        <w:t xml:space="preserve"> en </w:t>
+      </w:r>
+      <w:proofErr w:type="spellStart"/>
+      <w:r>
+        <w:rPr>
+          <w:rFonts w:ascii="Segoe UI" w:hAnsi="Segoe UI" w:cs="Segoe UI"/>
+          <w:color w:val="161616"/>
+        </w:rPr>
+        <w:t>PowerBI</w:t>
+      </w:r>
+      <w:proofErr w:type="spellEnd"/>
+      <w:r>
+        <w:rPr>
+          <w:rFonts w:ascii="Segoe UI" w:hAnsi="Segoe UI" w:cs="Segoe UI"/>
+          <w:color w:val="161616"/>
+        </w:rPr>
         <w:t xml:space="preserve"> cuentan con datos limpios. Así, en el apartado modelo se ha comenzado a crear las relaciones necesarias. (EXPLICACION DE LA CREACION DE RELACIONES)</w:t>
       </w:r>
     </w:p>
@@ -6152,12 +8144,12 @@
           <w:lang w:val="es-ES"/>
         </w:rPr>
         <w:sectPr>
-          <w:headerReference w:type="even" r:id="rId23"/>
-          <w:headerReference w:type="default" r:id="rId24"/>
-          <w:footerReference w:type="even" r:id="rId25"/>
-          <w:footerReference w:type="default" r:id="rId26"/>
-          <w:headerReference w:type="first" r:id="rId27"/>
-          <w:footerReference w:type="first" r:id="rId28"/>
+          <w:headerReference w:type="even" r:id="rId29"/>
+          <w:headerReference w:type="default" r:id="rId30"/>
+          <w:footerReference w:type="even" r:id="rId31"/>
+          <w:footerReference w:type="default" r:id="rId32"/>
+          <w:headerReference w:type="first" r:id="rId33"/>
+          <w:footerReference w:type="first" r:id="rId34"/>
           <w:pgSz w:w="11790" w:h="16820"/>
           <w:pgMar w:top="2269" w:right="1180" w:bottom="280" w:left="1134" w:header="720" w:footer="720" w:gutter="0"/>
           <w:cols w:space="720"/>
@@ -6575,7 +8567,7 @@
                     <pic:cNvPicPr/>
                   </pic:nvPicPr>
                   <pic:blipFill>
-                    <a:blip r:embed="rId29">
+                    <a:blip r:embed="rId35">
                       <a:extLst>
                         <a:ext uri="{28A0092B-C50C-407E-A947-70E740481C1C}">
                           <a14:useLocalDpi xmlns:a14="http://schemas.microsoft.com/office/drawing/2010/main" val="0"/>
@@ -6626,8 +8618,8 @@
       </w:pPr>
     </w:p>
     <w:sectPr>
-      <w:headerReference w:type="default" r:id="rId30"/>
-      <w:footerReference w:type="default" r:id="rId31"/>
+      <w:headerReference w:type="default" r:id="rId36"/>
+      <w:footerReference w:type="default" r:id="rId37"/>
       <w:pgSz w:w="11790" w:h="16820"/>
       <w:pgMar w:top="20" w:right="1180" w:bottom="280" w:left="1660" w:header="720" w:footer="720" w:gutter="0"/>
       <w:cols w:space="720"/>
@@ -8203,6 +10195,95 @@
     </w:lvl>
   </w:abstractNum>
   <w:abstractNum w:abstractNumId="9" w15:restartNumberingAfterBreak="0">
+    <w:nsid w:val="20871528"/>
+    <w:multiLevelType w:val="hybridMultilevel"/>
+    <w:tmpl w:val="CC9AED44"/>
+    <w:lvl w:ilvl="0" w:tplc="9752ACA6">
+      <w:start w:val="1"/>
+      <w:numFmt w:val="upperLetter"/>
+      <w:lvlText w:val="%1)"/>
+      <w:lvlJc w:val="left"/>
+      <w:pPr>
+        <w:ind w:left="720" w:hanging="360"/>
+      </w:pPr>
+      <w:rPr>
+        <w:rFonts w:hint="default"/>
+      </w:rPr>
+    </w:lvl>
+    <w:lvl w:ilvl="1" w:tplc="0C0A0019" w:tentative="1">
+      <w:start w:val="1"/>
+      <w:numFmt w:val="lowerLetter"/>
+      <w:lvlText w:val="%2."/>
+      <w:lvlJc w:val="left"/>
+      <w:pPr>
+        <w:ind w:left="1440" w:hanging="360"/>
+      </w:pPr>
+    </w:lvl>
+    <w:lvl w:ilvl="2" w:tplc="0C0A001B" w:tentative="1">
+      <w:start w:val="1"/>
+      <w:numFmt w:val="lowerRoman"/>
+      <w:lvlText w:val="%3."/>
+      <w:lvlJc w:val="right"/>
+      <w:pPr>
+        <w:ind w:left="2160" w:hanging="180"/>
+      </w:pPr>
+    </w:lvl>
+    <w:lvl w:ilvl="3" w:tplc="0C0A000F" w:tentative="1">
+      <w:start w:val="1"/>
+      <w:numFmt w:val="decimal"/>
+      <w:lvlText w:val="%4."/>
+      <w:lvlJc w:val="left"/>
+      <w:pPr>
+        <w:ind w:left="2880" w:hanging="360"/>
+      </w:pPr>
+    </w:lvl>
+    <w:lvl w:ilvl="4" w:tplc="0C0A0019" w:tentative="1">
+      <w:start w:val="1"/>
+      <w:numFmt w:val="lowerLetter"/>
+      <w:lvlText w:val="%5."/>
+      <w:lvlJc w:val="left"/>
+      <w:pPr>
+        <w:ind w:left="3600" w:hanging="360"/>
+      </w:pPr>
+    </w:lvl>
+    <w:lvl w:ilvl="5" w:tplc="0C0A001B" w:tentative="1">
+      <w:start w:val="1"/>
+      <w:numFmt w:val="lowerRoman"/>
+      <w:lvlText w:val="%6."/>
+      <w:lvlJc w:val="right"/>
+      <w:pPr>
+        <w:ind w:left="4320" w:hanging="180"/>
+      </w:pPr>
+    </w:lvl>
+    <w:lvl w:ilvl="6" w:tplc="0C0A000F" w:tentative="1">
+      <w:start w:val="1"/>
+      <w:numFmt w:val="decimal"/>
+      <w:lvlText w:val="%7."/>
+      <w:lvlJc w:val="left"/>
+      <w:pPr>
+        <w:ind w:left="5040" w:hanging="360"/>
+      </w:pPr>
+    </w:lvl>
+    <w:lvl w:ilvl="7" w:tplc="0C0A0019" w:tentative="1">
+      <w:start w:val="1"/>
+      <w:numFmt w:val="lowerLetter"/>
+      <w:lvlText w:val="%8."/>
+      <w:lvlJc w:val="left"/>
+      <w:pPr>
+        <w:ind w:left="5760" w:hanging="360"/>
+      </w:pPr>
+    </w:lvl>
+    <w:lvl w:ilvl="8" w:tplc="0C0A001B" w:tentative="1">
+      <w:start w:val="1"/>
+      <w:numFmt w:val="lowerRoman"/>
+      <w:lvlText w:val="%9."/>
+      <w:lvlJc w:val="right"/>
+      <w:pPr>
+        <w:ind w:left="6480" w:hanging="180"/>
+      </w:pPr>
+    </w:lvl>
+  </w:abstractNum>
+  <w:abstractNum w:abstractNumId="10" w15:restartNumberingAfterBreak="0">
     <w:nsid w:val="22BA73C2"/>
     <w:multiLevelType w:val="multilevel"/>
     <w:tmpl w:val="F5AA1B8E"/>
@@ -8324,7 +10405,124 @@
       </w:rPr>
     </w:lvl>
   </w:abstractNum>
-  <w:abstractNum w:abstractNumId="10" w15:restartNumberingAfterBreak="0">
+  <w:abstractNum w:abstractNumId="11" w15:restartNumberingAfterBreak="0">
+    <w:nsid w:val="276A45D8"/>
+    <w:multiLevelType w:val="multilevel"/>
+    <w:tmpl w:val="457884C8"/>
+    <w:lvl w:ilvl="0">
+      <w:start w:val="1"/>
+      <w:numFmt w:val="decimal"/>
+      <w:lvlText w:val="%1."/>
+      <w:lvlJc w:val="left"/>
+      <w:pPr>
+        <w:tabs>
+          <w:tab w:val="num" w:pos="720"/>
+        </w:tabs>
+        <w:ind w:left="720" w:hanging="360"/>
+      </w:pPr>
+    </w:lvl>
+    <w:lvl w:ilvl="1">
+      <w:start w:val="1"/>
+      <w:numFmt w:val="bullet"/>
+      <w:lvlText w:val=""/>
+      <w:lvlJc w:val="left"/>
+      <w:pPr>
+        <w:tabs>
+          <w:tab w:val="num" w:pos="1440"/>
+        </w:tabs>
+        <w:ind w:left="1440" w:hanging="360"/>
+      </w:pPr>
+      <w:rPr>
+        <w:rFonts w:ascii="Symbol" w:hAnsi="Symbol" w:hint="default"/>
+        <w:sz w:val="20"/>
+      </w:rPr>
+    </w:lvl>
+    <w:lvl w:ilvl="2" w:tentative="1">
+      <w:start w:val="1"/>
+      <w:numFmt w:val="decimal"/>
+      <w:lvlText w:val="%3."/>
+      <w:lvlJc w:val="left"/>
+      <w:pPr>
+        <w:tabs>
+          <w:tab w:val="num" w:pos="2160"/>
+        </w:tabs>
+        <w:ind w:left="2160" w:hanging="360"/>
+      </w:pPr>
+    </w:lvl>
+    <w:lvl w:ilvl="3" w:tentative="1">
+      <w:start w:val="1"/>
+      <w:numFmt w:val="decimal"/>
+      <w:lvlText w:val="%4."/>
+      <w:lvlJc w:val="left"/>
+      <w:pPr>
+        <w:tabs>
+          <w:tab w:val="num" w:pos="2880"/>
+        </w:tabs>
+        <w:ind w:left="2880" w:hanging="360"/>
+      </w:pPr>
+    </w:lvl>
+    <w:lvl w:ilvl="4" w:tentative="1">
+      <w:start w:val="1"/>
+      <w:numFmt w:val="decimal"/>
+      <w:lvlText w:val="%5."/>
+      <w:lvlJc w:val="left"/>
+      <w:pPr>
+        <w:tabs>
+          <w:tab w:val="num" w:pos="3600"/>
+        </w:tabs>
+        <w:ind w:left="3600" w:hanging="360"/>
+      </w:pPr>
+    </w:lvl>
+    <w:lvl w:ilvl="5" w:tentative="1">
+      <w:start w:val="1"/>
+      <w:numFmt w:val="decimal"/>
+      <w:lvlText w:val="%6."/>
+      <w:lvlJc w:val="left"/>
+      <w:pPr>
+        <w:tabs>
+          <w:tab w:val="num" w:pos="4320"/>
+        </w:tabs>
+        <w:ind w:left="4320" w:hanging="360"/>
+      </w:pPr>
+    </w:lvl>
+    <w:lvl w:ilvl="6" w:tentative="1">
+      <w:start w:val="1"/>
+      <w:numFmt w:val="decimal"/>
+      <w:lvlText w:val="%7."/>
+      <w:lvlJc w:val="left"/>
+      <w:pPr>
+        <w:tabs>
+          <w:tab w:val="num" w:pos="5040"/>
+        </w:tabs>
+        <w:ind w:left="5040" w:hanging="360"/>
+      </w:pPr>
+    </w:lvl>
+    <w:lvl w:ilvl="7" w:tentative="1">
+      <w:start w:val="1"/>
+      <w:numFmt w:val="decimal"/>
+      <w:lvlText w:val="%8."/>
+      <w:lvlJc w:val="left"/>
+      <w:pPr>
+        <w:tabs>
+          <w:tab w:val="num" w:pos="5760"/>
+        </w:tabs>
+        <w:ind w:left="5760" w:hanging="360"/>
+      </w:pPr>
+    </w:lvl>
+    <w:lvl w:ilvl="8" w:tentative="1">
+      <w:start w:val="1"/>
+      <w:numFmt w:val="decimal"/>
+      <w:lvlText w:val="%9."/>
+      <w:lvlJc w:val="left"/>
+      <w:pPr>
+        <w:tabs>
+          <w:tab w:val="num" w:pos="6480"/>
+        </w:tabs>
+        <w:ind w:left="6480" w:hanging="360"/>
+      </w:pPr>
+    </w:lvl>
+  </w:abstractNum>
+  <w:abstractNum w:abstractNumId="12" w15:restartNumberingAfterBreak="0">
     <w:nsid w:val="28E930E7"/>
     <w:multiLevelType w:val="multilevel"/>
     <w:tmpl w:val="77709002"/>
@@ -8411,7 +10609,7 @@
       </w:pPr>
     </w:lvl>
   </w:abstractNum>
-  <w:abstractNum w:abstractNumId="11" w15:restartNumberingAfterBreak="0">
+  <w:abstractNum w:abstractNumId="13" w15:restartNumberingAfterBreak="0">
     <w:nsid w:val="2BE10202"/>
     <w:multiLevelType w:val="hybridMultilevel"/>
     <w:tmpl w:val="883E2F00"/>
@@ -8500,7 +10698,7 @@
       </w:pPr>
     </w:lvl>
   </w:abstractNum>
-  <w:abstractNum w:abstractNumId="12" w15:restartNumberingAfterBreak="0">
+  <w:abstractNum w:abstractNumId="14" w15:restartNumberingAfterBreak="0">
     <w:nsid w:val="321D3665"/>
     <w:multiLevelType w:val="hybridMultilevel"/>
     <w:tmpl w:val="E668BA9E"/>
@@ -8621,7 +10819,7 @@
       </w:rPr>
     </w:lvl>
   </w:abstractNum>
-  <w:abstractNum w:abstractNumId="13" w15:restartNumberingAfterBreak="0">
+  <w:abstractNum w:abstractNumId="15" w15:restartNumberingAfterBreak="0">
     <w:nsid w:val="32A76254"/>
     <w:multiLevelType w:val="hybridMultilevel"/>
     <w:tmpl w:val="111CD342"/>
@@ -8739,7 +10937,124 @@
       </w:rPr>
     </w:lvl>
   </w:abstractNum>
-  <w:abstractNum w:abstractNumId="14" w15:restartNumberingAfterBreak="0">
+  <w:abstractNum w:abstractNumId="16" w15:restartNumberingAfterBreak="0">
+    <w:nsid w:val="34CB1788"/>
+    <w:multiLevelType w:val="multilevel"/>
+    <w:tmpl w:val="D59672FC"/>
+    <w:lvl w:ilvl="0">
+      <w:start w:val="1"/>
+      <w:numFmt w:val="decimal"/>
+      <w:lvlText w:val="%1."/>
+      <w:lvlJc w:val="left"/>
+      <w:pPr>
+        <w:tabs>
+          <w:tab w:val="num" w:pos="720"/>
+        </w:tabs>
+        <w:ind w:left="720" w:hanging="360"/>
+      </w:pPr>
+    </w:lvl>
+    <w:lvl w:ilvl="1">
+      <w:start w:val="1"/>
+      <w:numFmt w:val="bullet"/>
+      <w:lvlText w:val=""/>
+      <w:lvlJc w:val="left"/>
+      <w:pPr>
+        <w:tabs>
+          <w:tab w:val="num" w:pos="1440"/>
+        </w:tabs>
+        <w:ind w:left="1440" w:hanging="360"/>
+      </w:pPr>
+      <w:rPr>
+        <w:rFonts w:ascii="Symbol" w:hAnsi="Symbol" w:hint="default"/>
+        <w:sz w:val="20"/>
+      </w:rPr>
+    </w:lvl>
+    <w:lvl w:ilvl="2" w:tentative="1">
+      <w:start w:val="1"/>
+      <w:numFmt w:val="decimal"/>
+      <w:lvlText w:val="%3."/>
+      <w:lvlJc w:val="left"/>
+      <w:pPr>
+        <w:tabs>
+          <w:tab w:val="num" w:pos="2160"/>
+        </w:tabs>
+        <w:ind w:left="2160" w:hanging="360"/>
+      </w:pPr>
+    </w:lvl>
+    <w:lvl w:ilvl="3" w:tentative="1">
+      <w:start w:val="1"/>
+      <w:numFmt w:val="decimal"/>
+      <w:lvlText w:val="%4."/>
+      <w:lvlJc w:val="left"/>
+      <w:pPr>
+        <w:tabs>
+          <w:tab w:val="num" w:pos="2880"/>
+        </w:tabs>
+        <w:ind w:left="2880" w:hanging="360"/>
+      </w:pPr>
+    </w:lvl>
+    <w:lvl w:ilvl="4" w:tentative="1">
+      <w:start w:val="1"/>
+      <w:numFmt w:val="decimal"/>
+      <w:lvlText w:val="%5."/>
+      <w:lvlJc w:val="left"/>
+      <w:pPr>
+        <w:tabs>
+          <w:tab w:val="num" w:pos="3600"/>
+        </w:tabs>
+        <w:ind w:left="3600" w:hanging="360"/>
+      </w:pPr>
+    </w:lvl>
+    <w:lvl w:ilvl="5" w:tentative="1">
+      <w:start w:val="1"/>
+      <w:numFmt w:val="decimal"/>
+      <w:lvlText w:val="%6."/>
+      <w:lvlJc w:val="left"/>
+      <w:pPr>
+        <w:tabs>
+          <w:tab w:val="num" w:pos="4320"/>
+        </w:tabs>
+        <w:ind w:left="4320" w:hanging="360"/>
+      </w:pPr>
+    </w:lvl>
+    <w:lvl w:ilvl="6" w:tentative="1">
+      <w:start w:val="1"/>
+      <w:numFmt w:val="decimal"/>
+      <w:lvlText w:val="%7."/>
+      <w:lvlJc w:val="left"/>
+      <w:pPr>
+        <w:tabs>
+          <w:tab w:val="num" w:pos="5040"/>
+        </w:tabs>
+        <w:ind w:left="5040" w:hanging="360"/>
+      </w:pPr>
+    </w:lvl>
+    <w:lvl w:ilvl="7" w:tentative="1">
+      <w:start w:val="1"/>
+      <w:numFmt w:val="decimal"/>
+      <w:lvlText w:val="%8."/>
+      <w:lvlJc w:val="left"/>
+      <w:pPr>
+        <w:tabs>
+          <w:tab w:val="num" w:pos="5760"/>
+        </w:tabs>
+        <w:ind w:left="5760" w:hanging="360"/>
+      </w:pPr>
+    </w:lvl>
+    <w:lvl w:ilvl="8" w:tentative="1">
+      <w:start w:val="1"/>
+      <w:numFmt w:val="decimal"/>
+      <w:lvlText w:val="%9."/>
+      <w:lvlJc w:val="left"/>
+      <w:pPr>
+        <w:tabs>
+          <w:tab w:val="num" w:pos="6480"/>
+        </w:tabs>
+        <w:ind w:left="6480" w:hanging="360"/>
+      </w:pPr>
+    </w:lvl>
+  </w:abstractNum>
+  <w:abstractNum w:abstractNumId="17" w15:restartNumberingAfterBreak="0">
     <w:nsid w:val="3EDE10C0"/>
     <w:multiLevelType w:val="multilevel"/>
     <w:tmpl w:val="A418B330"/>
@@ -8888,7 +11203,7 @@
       </w:rPr>
     </w:lvl>
   </w:abstractNum>
-  <w:abstractNum w:abstractNumId="15" w15:restartNumberingAfterBreak="0">
+  <w:abstractNum w:abstractNumId="18" w15:restartNumberingAfterBreak="0">
     <w:nsid w:val="3F864856"/>
     <w:multiLevelType w:val="multilevel"/>
     <w:tmpl w:val="5796A7A4"/>
@@ -9006,7 +11321,7 @@
       </w:rPr>
     </w:lvl>
   </w:abstractNum>
-  <w:abstractNum w:abstractNumId="16" w15:restartNumberingAfterBreak="0">
+  <w:abstractNum w:abstractNumId="19" w15:restartNumberingAfterBreak="0">
     <w:nsid w:val="41662D04"/>
     <w:multiLevelType w:val="hybridMultilevel"/>
     <w:tmpl w:val="1CAC7C6C"/>
@@ -9118,7 +11433,7 @@
       </w:rPr>
     </w:lvl>
   </w:abstractNum>
-  <w:abstractNum w:abstractNumId="17" w15:restartNumberingAfterBreak="0">
+  <w:abstractNum w:abstractNumId="20" w15:restartNumberingAfterBreak="0">
     <w:nsid w:val="42EF1EB8"/>
     <w:multiLevelType w:val="hybridMultilevel"/>
     <w:tmpl w:val="4E5460E8"/>
@@ -9231,7 +11546,7 @@
       </w:rPr>
     </w:lvl>
   </w:abstractNum>
-  <w:abstractNum w:abstractNumId="18" w15:restartNumberingAfterBreak="0">
+  <w:abstractNum w:abstractNumId="21" w15:restartNumberingAfterBreak="0">
     <w:nsid w:val="441A4971"/>
     <w:multiLevelType w:val="hybridMultilevel"/>
     <w:tmpl w:val="5ABC3804"/>
@@ -9344,7 +11659,7 @@
       </w:rPr>
     </w:lvl>
   </w:abstractNum>
-  <w:abstractNum w:abstractNumId="19" w15:restartNumberingAfterBreak="0">
+  <w:abstractNum w:abstractNumId="22" w15:restartNumberingAfterBreak="0">
     <w:nsid w:val="454239CD"/>
     <w:multiLevelType w:val="multilevel"/>
     <w:tmpl w:val="4AD65B3E"/>
@@ -9457,7 +11772,7 @@
       </w:rPr>
     </w:lvl>
   </w:abstractNum>
-  <w:abstractNum w:abstractNumId="20" w15:restartNumberingAfterBreak="0">
+  <w:abstractNum w:abstractNumId="23" w15:restartNumberingAfterBreak="0">
     <w:nsid w:val="46446EF6"/>
     <w:multiLevelType w:val="hybridMultilevel"/>
     <w:tmpl w:val="575619FC"/>
@@ -9571,7 +11886,7 @@
       </w:rPr>
     </w:lvl>
   </w:abstractNum>
-  <w:abstractNum w:abstractNumId="21" w15:restartNumberingAfterBreak="0">
+  <w:abstractNum w:abstractNumId="24" w15:restartNumberingAfterBreak="0">
     <w:nsid w:val="46A01C99"/>
     <w:multiLevelType w:val="hybridMultilevel"/>
     <w:tmpl w:val="8C4E092C"/>
@@ -9657,7 +11972,7 @@
       </w:pPr>
     </w:lvl>
   </w:abstractNum>
-  <w:abstractNum w:abstractNumId="22" w15:restartNumberingAfterBreak="0">
+  <w:abstractNum w:abstractNumId="25" w15:restartNumberingAfterBreak="0">
     <w:nsid w:val="4AE7506F"/>
     <w:multiLevelType w:val="hybridMultilevel"/>
     <w:tmpl w:val="D3EEFAE8"/>
@@ -9778,7 +12093,7 @@
       </w:rPr>
     </w:lvl>
   </w:abstractNum>
-  <w:abstractNum w:abstractNumId="23" w15:restartNumberingAfterBreak="0">
+  <w:abstractNum w:abstractNumId="26" w15:restartNumberingAfterBreak="0">
     <w:nsid w:val="4B3E6032"/>
     <w:multiLevelType w:val="multilevel"/>
     <w:tmpl w:val="876E001A"/>
@@ -9899,7 +12214,7 @@
       </w:rPr>
     </w:lvl>
   </w:abstractNum>
-  <w:abstractNum w:abstractNumId="24" w15:restartNumberingAfterBreak="0">
+  <w:abstractNum w:abstractNumId="27" w15:restartNumberingAfterBreak="0">
     <w:nsid w:val="4C0E0221"/>
     <w:multiLevelType w:val="multilevel"/>
     <w:tmpl w:val="A60A665E"/>
@@ -10012,7 +12327,7 @@
       </w:rPr>
     </w:lvl>
   </w:abstractNum>
-  <w:abstractNum w:abstractNumId="25" w15:restartNumberingAfterBreak="0">
+  <w:abstractNum w:abstractNumId="28" w15:restartNumberingAfterBreak="0">
     <w:nsid w:val="4CA77211"/>
     <w:multiLevelType w:val="multilevel"/>
     <w:tmpl w:val="C39823C8"/>
@@ -10129,7 +12444,7 @@
       </w:rPr>
     </w:lvl>
   </w:abstractNum>
-  <w:abstractNum w:abstractNumId="26" w15:restartNumberingAfterBreak="0">
+  <w:abstractNum w:abstractNumId="29" w15:restartNumberingAfterBreak="0">
     <w:nsid w:val="4F510D3B"/>
     <w:multiLevelType w:val="multilevel"/>
     <w:tmpl w:val="68645296"/>
@@ -10242,7 +12557,7 @@
       </w:rPr>
     </w:lvl>
   </w:abstractNum>
-  <w:abstractNum w:abstractNumId="27" w15:restartNumberingAfterBreak="0">
+  <w:abstractNum w:abstractNumId="30" w15:restartNumberingAfterBreak="0">
     <w:nsid w:val="4FAD56D8"/>
     <w:multiLevelType w:val="hybridMultilevel"/>
     <w:tmpl w:val="A7980400"/>
@@ -10367,7 +12682,7 @@
       </w:rPr>
     </w:lvl>
   </w:abstractNum>
-  <w:abstractNum w:abstractNumId="28" w15:restartNumberingAfterBreak="0">
+  <w:abstractNum w:abstractNumId="31" w15:restartNumberingAfterBreak="0">
     <w:nsid w:val="547F424B"/>
     <w:multiLevelType w:val="multilevel"/>
     <w:tmpl w:val="0FB264CE"/>
@@ -10484,7 +12799,7 @@
       </w:rPr>
     </w:lvl>
   </w:abstractNum>
-  <w:abstractNum w:abstractNumId="29" w15:restartNumberingAfterBreak="0">
+  <w:abstractNum w:abstractNumId="32" w15:restartNumberingAfterBreak="0">
     <w:nsid w:val="551004AB"/>
     <w:multiLevelType w:val="hybridMultilevel"/>
     <w:tmpl w:val="AB322AC6"/>
@@ -10597,7 +12912,7 @@
       </w:rPr>
     </w:lvl>
   </w:abstractNum>
-  <w:abstractNum w:abstractNumId="30" w15:restartNumberingAfterBreak="0">
+  <w:abstractNum w:abstractNumId="33" w15:restartNumberingAfterBreak="0">
     <w:nsid w:val="553B7A12"/>
     <w:multiLevelType w:val="multilevel"/>
     <w:tmpl w:val="AC92DA20"/>
@@ -10715,7 +13030,7 @@
       </w:rPr>
     </w:lvl>
   </w:abstractNum>
-  <w:abstractNum w:abstractNumId="31" w15:restartNumberingAfterBreak="0">
+  <w:abstractNum w:abstractNumId="34" w15:restartNumberingAfterBreak="0">
     <w:nsid w:val="556B3E32"/>
     <w:multiLevelType w:val="multilevel"/>
     <w:tmpl w:val="83980870"/>
@@ -10828,7 +13143,7 @@
       </w:pPr>
     </w:lvl>
   </w:abstractNum>
-  <w:abstractNum w:abstractNumId="32" w15:restartNumberingAfterBreak="0">
+  <w:abstractNum w:abstractNumId="35" w15:restartNumberingAfterBreak="0">
     <w:nsid w:val="561C403F"/>
     <w:multiLevelType w:val="multilevel"/>
     <w:tmpl w:val="F46695EC"/>
@@ -10941,7 +13256,7 @@
       </w:rPr>
     </w:lvl>
   </w:abstractNum>
-  <w:abstractNum w:abstractNumId="33" w15:restartNumberingAfterBreak="0">
+  <w:abstractNum w:abstractNumId="36" w15:restartNumberingAfterBreak="0">
     <w:nsid w:val="57AA6870"/>
     <w:multiLevelType w:val="multilevel"/>
     <w:tmpl w:val="D832B946"/>
@@ -11054,7 +13369,124 @@
       </w:rPr>
     </w:lvl>
   </w:abstractNum>
-  <w:abstractNum w:abstractNumId="34" w15:restartNumberingAfterBreak="0">
+  <w:abstractNum w:abstractNumId="37" w15:restartNumberingAfterBreak="0">
+    <w:nsid w:val="5964126D"/>
+    <w:multiLevelType w:val="multilevel"/>
+    <w:tmpl w:val="09266DDE"/>
+    <w:lvl w:ilvl="0">
+      <w:start w:val="1"/>
+      <w:numFmt w:val="decimal"/>
+      <w:lvlText w:val="%1."/>
+      <w:lvlJc w:val="left"/>
+      <w:pPr>
+        <w:tabs>
+          <w:tab w:val="num" w:pos="720"/>
+        </w:tabs>
+        <w:ind w:left="720" w:hanging="360"/>
+      </w:pPr>
+    </w:lvl>
+    <w:lvl w:ilvl="1">
+      <w:start w:val="1"/>
+      <w:numFmt w:val="bullet"/>
+      <w:lvlText w:val=""/>
+      <w:lvlJc w:val="left"/>
+      <w:pPr>
+        <w:tabs>
+          <w:tab w:val="num" w:pos="1440"/>
+        </w:tabs>
+        <w:ind w:left="1440" w:hanging="360"/>
+      </w:pPr>
+      <w:rPr>
+        <w:rFonts w:ascii="Symbol" w:hAnsi="Symbol" w:hint="default"/>
+        <w:sz w:val="20"/>
+      </w:rPr>
+    </w:lvl>
+    <w:lvl w:ilvl="2" w:tentative="1">
+      <w:start w:val="1"/>
+      <w:numFmt w:val="decimal"/>
+      <w:lvlText w:val="%3."/>
+      <w:lvlJc w:val="left"/>
+      <w:pPr>
+        <w:tabs>
+          <w:tab w:val="num" w:pos="2160"/>
+        </w:tabs>
+        <w:ind w:left="2160" w:hanging="360"/>
+      </w:pPr>
+    </w:lvl>
+    <w:lvl w:ilvl="3" w:tentative="1">
+      <w:start w:val="1"/>
+      <w:numFmt w:val="decimal"/>
+      <w:lvlText w:val="%4."/>
+      <w:lvlJc w:val="left"/>
+      <w:pPr>
+        <w:tabs>
+          <w:tab w:val="num" w:pos="2880"/>
+        </w:tabs>
+        <w:ind w:left="2880" w:hanging="360"/>
+      </w:pPr>
+    </w:lvl>
+    <w:lvl w:ilvl="4" w:tentative="1">
+      <w:start w:val="1"/>
+      <w:numFmt w:val="decimal"/>
+      <w:lvlText w:val="%5."/>
+      <w:lvlJc w:val="left"/>
+      <w:pPr>
+        <w:tabs>
+          <w:tab w:val="num" w:pos="3600"/>
+        </w:tabs>
+        <w:ind w:left="3600" w:hanging="360"/>
+      </w:pPr>
+    </w:lvl>
+    <w:lvl w:ilvl="5" w:tentative="1">
+      <w:start w:val="1"/>
+      <w:numFmt w:val="decimal"/>
+      <w:lvlText w:val="%6."/>
+      <w:lvlJc w:val="left"/>
+      <w:pPr>
+        <w:tabs>
+          <w:tab w:val="num" w:pos="4320"/>
+        </w:tabs>
+        <w:ind w:left="4320" w:hanging="360"/>
+      </w:pPr>
+    </w:lvl>
+    <w:lvl w:ilvl="6" w:tentative="1">
+      <w:start w:val="1"/>
+      <w:numFmt w:val="decimal"/>
+      <w:lvlText w:val="%7."/>
+      <w:lvlJc w:val="left"/>
+      <w:pPr>
+        <w:tabs>
+          <w:tab w:val="num" w:pos="5040"/>
+        </w:tabs>
+        <w:ind w:left="5040" w:hanging="360"/>
+      </w:pPr>
+    </w:lvl>
+    <w:lvl w:ilvl="7" w:tentative="1">
+      <w:start w:val="1"/>
+      <w:numFmt w:val="decimal"/>
+      <w:lvlText w:val="%8."/>
+      <w:lvlJc w:val="left"/>
+      <w:pPr>
+        <w:tabs>
+          <w:tab w:val="num" w:pos="5760"/>
+        </w:tabs>
+        <w:ind w:left="5760" w:hanging="360"/>
+      </w:pPr>
+    </w:lvl>
+    <w:lvl w:ilvl="8" w:tentative="1">
+      <w:start w:val="1"/>
+      <w:numFmt w:val="decimal"/>
+      <w:lvlText w:val="%9."/>
+      <w:lvlJc w:val="left"/>
+      <w:pPr>
+        <w:tabs>
+          <w:tab w:val="num" w:pos="6480"/>
+        </w:tabs>
+        <w:ind w:left="6480" w:hanging="360"/>
+      </w:pPr>
+    </w:lvl>
+  </w:abstractNum>
+  <w:abstractNum w:abstractNumId="38" w15:restartNumberingAfterBreak="0">
     <w:nsid w:val="5AD32CD5"/>
     <w:multiLevelType w:val="multilevel"/>
     <w:tmpl w:val="0C0A001F"/>
@@ -11140,7 +13572,7 @@
       </w:pPr>
     </w:lvl>
   </w:abstractNum>
-  <w:abstractNum w:abstractNumId="35" w15:restartNumberingAfterBreak="0">
+  <w:abstractNum w:abstractNumId="39" w15:restartNumberingAfterBreak="0">
     <w:nsid w:val="5D746E4D"/>
     <w:multiLevelType w:val="multilevel"/>
     <w:tmpl w:val="BFAE28BA"/>
@@ -11250,7 +13682,7 @@
       </w:rPr>
     </w:lvl>
   </w:abstractNum>
-  <w:abstractNum w:abstractNumId="36" w15:restartNumberingAfterBreak="0">
+  <w:abstractNum w:abstractNumId="40" w15:restartNumberingAfterBreak="0">
     <w:nsid w:val="5FF32F57"/>
     <w:multiLevelType w:val="multilevel"/>
     <w:tmpl w:val="AC82AA2A"/>
@@ -11368,7 +13800,7 @@
       </w:rPr>
     </w:lvl>
   </w:abstractNum>
-  <w:abstractNum w:abstractNumId="37" w15:restartNumberingAfterBreak="0">
+  <w:abstractNum w:abstractNumId="41" w15:restartNumberingAfterBreak="0">
     <w:nsid w:val="60350A74"/>
     <w:multiLevelType w:val="multilevel"/>
     <w:tmpl w:val="8DE05DE4"/>
@@ -11481,7 +13913,7 @@
       </w:rPr>
     </w:lvl>
   </w:abstractNum>
-  <w:abstractNum w:abstractNumId="38" w15:restartNumberingAfterBreak="0">
+  <w:abstractNum w:abstractNumId="42" w15:restartNumberingAfterBreak="0">
     <w:nsid w:val="6048648C"/>
     <w:multiLevelType w:val="hybridMultilevel"/>
     <w:tmpl w:val="9E906C50"/>
@@ -11568,7 +14000,7 @@
       </w:pPr>
     </w:lvl>
   </w:abstractNum>
-  <w:abstractNum w:abstractNumId="39" w15:restartNumberingAfterBreak="0">
+  <w:abstractNum w:abstractNumId="43" w15:restartNumberingAfterBreak="0">
     <w:nsid w:val="6151267D"/>
     <w:multiLevelType w:val="multilevel"/>
     <w:tmpl w:val="9CE8D9B8"/>
@@ -11686,7 +14118,7 @@
       </w:rPr>
     </w:lvl>
   </w:abstractNum>
-  <w:abstractNum w:abstractNumId="40" w15:restartNumberingAfterBreak="0">
+  <w:abstractNum w:abstractNumId="44" w15:restartNumberingAfterBreak="0">
     <w:nsid w:val="61F7036C"/>
     <w:multiLevelType w:val="hybridMultilevel"/>
     <w:tmpl w:val="D58CD7CE"/>
@@ -11803,7 +14235,7 @@
       </w:rPr>
     </w:lvl>
   </w:abstractNum>
-  <w:abstractNum w:abstractNumId="41" w15:restartNumberingAfterBreak="0">
+  <w:abstractNum w:abstractNumId="45" w15:restartNumberingAfterBreak="0">
     <w:nsid w:val="66CA2EAC"/>
     <w:multiLevelType w:val="multilevel"/>
     <w:tmpl w:val="752C9F16"/>
@@ -11916,7 +14348,7 @@
       </w:rPr>
     </w:lvl>
   </w:abstractNum>
-  <w:abstractNum w:abstractNumId="42" w15:restartNumberingAfterBreak="0">
+  <w:abstractNum w:abstractNumId="46" w15:restartNumberingAfterBreak="0">
     <w:nsid w:val="69DF57FB"/>
     <w:multiLevelType w:val="multilevel"/>
     <w:tmpl w:val="E7EE1226"/>
@@ -12029,7 +14461,7 @@
       </w:rPr>
     </w:lvl>
   </w:abstractNum>
-  <w:abstractNum w:abstractNumId="43" w15:restartNumberingAfterBreak="0">
+  <w:abstractNum w:abstractNumId="47" w15:restartNumberingAfterBreak="0">
     <w:nsid w:val="69FC375F"/>
     <w:multiLevelType w:val="hybridMultilevel"/>
     <w:tmpl w:val="B9660CA6"/>
@@ -12118,7 +14550,7 @@
       </w:pPr>
     </w:lvl>
   </w:abstractNum>
-  <w:abstractNum w:abstractNumId="44" w15:restartNumberingAfterBreak="0">
+  <w:abstractNum w:abstractNumId="48" w15:restartNumberingAfterBreak="0">
     <w:nsid w:val="6C0A14A1"/>
     <w:multiLevelType w:val="hybridMultilevel"/>
     <w:tmpl w:val="A3BA9006"/>
@@ -12231,7 +14663,7 @@
       </w:rPr>
     </w:lvl>
   </w:abstractNum>
-  <w:abstractNum w:abstractNumId="45" w15:restartNumberingAfterBreak="0">
+  <w:abstractNum w:abstractNumId="49" w15:restartNumberingAfterBreak="0">
     <w:nsid w:val="6C4E2E28"/>
     <w:multiLevelType w:val="multilevel"/>
     <w:tmpl w:val="0F12AC66"/>
@@ -12353,7 +14785,7 @@
       </w:rPr>
     </w:lvl>
   </w:abstractNum>
-  <w:abstractNum w:abstractNumId="46" w15:restartNumberingAfterBreak="0">
+  <w:abstractNum w:abstractNumId="50" w15:restartNumberingAfterBreak="0">
     <w:nsid w:val="6C567F8C"/>
     <w:multiLevelType w:val="multilevel"/>
     <w:tmpl w:val="6EF427B4"/>
@@ -12475,7 +14907,7 @@
       </w:rPr>
     </w:lvl>
   </w:abstractNum>
-  <w:abstractNum w:abstractNumId="47" w15:restartNumberingAfterBreak="0">
+  <w:abstractNum w:abstractNumId="51" w15:restartNumberingAfterBreak="0">
     <w:nsid w:val="73957486"/>
     <w:multiLevelType w:val="hybridMultilevel"/>
     <w:tmpl w:val="3BE8C148"/>
@@ -12588,7 +15020,7 @@
       </w:rPr>
     </w:lvl>
   </w:abstractNum>
-  <w:abstractNum w:abstractNumId="48" w15:restartNumberingAfterBreak="0">
+  <w:abstractNum w:abstractNumId="52" w15:restartNumberingAfterBreak="0">
     <w:nsid w:val="73DC0203"/>
     <w:multiLevelType w:val="hybridMultilevel"/>
     <w:tmpl w:val="CB0048BC"/>
@@ -12709,7 +15141,7 @@
       </w:rPr>
     </w:lvl>
   </w:abstractNum>
-  <w:abstractNum w:abstractNumId="49" w15:restartNumberingAfterBreak="0">
+  <w:abstractNum w:abstractNumId="53" w15:restartNumberingAfterBreak="0">
     <w:nsid w:val="73DF1622"/>
     <w:multiLevelType w:val="hybridMultilevel"/>
     <w:tmpl w:val="78E20DE4"/>
@@ -12826,7 +15258,7 @@
       </w:rPr>
     </w:lvl>
   </w:abstractNum>
-  <w:abstractNum w:abstractNumId="50" w15:restartNumberingAfterBreak="0">
+  <w:abstractNum w:abstractNumId="54" w15:restartNumberingAfterBreak="0">
     <w:nsid w:val="77A66E82"/>
     <w:multiLevelType w:val="multilevel"/>
     <w:tmpl w:val="D1B4A56C"/>
@@ -12913,7 +15345,7 @@
       </w:pPr>
     </w:lvl>
   </w:abstractNum>
-  <w:abstractNum w:abstractNumId="51" w15:restartNumberingAfterBreak="0">
+  <w:abstractNum w:abstractNumId="55" w15:restartNumberingAfterBreak="0">
     <w:nsid w:val="7B8D26AE"/>
     <w:multiLevelType w:val="multilevel"/>
     <w:tmpl w:val="B11CF398"/>
@@ -13031,53 +15463,170 @@
       </w:rPr>
     </w:lvl>
   </w:abstractNum>
+  <w:abstractNum w:abstractNumId="56" w15:restartNumberingAfterBreak="0">
+    <w:nsid w:val="7CDA7A24"/>
+    <w:multiLevelType w:val="multilevel"/>
+    <w:tmpl w:val="24B6DD8C"/>
+    <w:lvl w:ilvl="0">
+      <w:start w:val="1"/>
+      <w:numFmt w:val="decimal"/>
+      <w:lvlText w:val="%1."/>
+      <w:lvlJc w:val="left"/>
+      <w:pPr>
+        <w:tabs>
+          <w:tab w:val="num" w:pos="720"/>
+        </w:tabs>
+        <w:ind w:left="720" w:hanging="360"/>
+      </w:pPr>
+    </w:lvl>
+    <w:lvl w:ilvl="1">
+      <w:start w:val="1"/>
+      <w:numFmt w:val="bullet"/>
+      <w:lvlText w:val=""/>
+      <w:lvlJc w:val="left"/>
+      <w:pPr>
+        <w:tabs>
+          <w:tab w:val="num" w:pos="1440"/>
+        </w:tabs>
+        <w:ind w:left="1440" w:hanging="360"/>
+      </w:pPr>
+      <w:rPr>
+        <w:rFonts w:ascii="Symbol" w:hAnsi="Symbol" w:hint="default"/>
+        <w:sz w:val="20"/>
+      </w:rPr>
+    </w:lvl>
+    <w:lvl w:ilvl="2" w:tentative="1">
+      <w:start w:val="1"/>
+      <w:numFmt w:val="decimal"/>
+      <w:lvlText w:val="%3."/>
+      <w:lvlJc w:val="left"/>
+      <w:pPr>
+        <w:tabs>
+          <w:tab w:val="num" w:pos="2160"/>
+        </w:tabs>
+        <w:ind w:left="2160" w:hanging="360"/>
+      </w:pPr>
+    </w:lvl>
+    <w:lvl w:ilvl="3" w:tentative="1">
+      <w:start w:val="1"/>
+      <w:numFmt w:val="decimal"/>
+      <w:lvlText w:val="%4."/>
+      <w:lvlJc w:val="left"/>
+      <w:pPr>
+        <w:tabs>
+          <w:tab w:val="num" w:pos="2880"/>
+        </w:tabs>
+        <w:ind w:left="2880" w:hanging="360"/>
+      </w:pPr>
+    </w:lvl>
+    <w:lvl w:ilvl="4" w:tentative="1">
+      <w:start w:val="1"/>
+      <w:numFmt w:val="decimal"/>
+      <w:lvlText w:val="%5."/>
+      <w:lvlJc w:val="left"/>
+      <w:pPr>
+        <w:tabs>
+          <w:tab w:val="num" w:pos="3600"/>
+        </w:tabs>
+        <w:ind w:left="3600" w:hanging="360"/>
+      </w:pPr>
+    </w:lvl>
+    <w:lvl w:ilvl="5" w:tentative="1">
+      <w:start w:val="1"/>
+      <w:numFmt w:val="decimal"/>
+      <w:lvlText w:val="%6."/>
+      <w:lvlJc w:val="left"/>
+      <w:pPr>
+        <w:tabs>
+          <w:tab w:val="num" w:pos="4320"/>
+        </w:tabs>
+        <w:ind w:left="4320" w:hanging="360"/>
+      </w:pPr>
+    </w:lvl>
+    <w:lvl w:ilvl="6" w:tentative="1">
+      <w:start w:val="1"/>
+      <w:numFmt w:val="decimal"/>
+      <w:lvlText w:val="%7."/>
+      <w:lvlJc w:val="left"/>
+      <w:pPr>
+        <w:tabs>
+          <w:tab w:val="num" w:pos="5040"/>
+        </w:tabs>
+        <w:ind w:left="5040" w:hanging="360"/>
+      </w:pPr>
+    </w:lvl>
+    <w:lvl w:ilvl="7" w:tentative="1">
+      <w:start w:val="1"/>
+      <w:numFmt w:val="decimal"/>
+      <w:lvlText w:val="%8."/>
+      <w:lvlJc w:val="left"/>
+      <w:pPr>
+        <w:tabs>
+          <w:tab w:val="num" w:pos="5760"/>
+        </w:tabs>
+        <w:ind w:left="5760" w:hanging="360"/>
+      </w:pPr>
+    </w:lvl>
+    <w:lvl w:ilvl="8" w:tentative="1">
+      <w:start w:val="1"/>
+      <w:numFmt w:val="decimal"/>
+      <w:lvlText w:val="%9."/>
+      <w:lvlJc w:val="left"/>
+      <w:pPr>
+        <w:tabs>
+          <w:tab w:val="num" w:pos="6480"/>
+        </w:tabs>
+        <w:ind w:left="6480" w:hanging="360"/>
+      </w:pPr>
+    </w:lvl>
+  </w:abstractNum>
   <w:num w:numId="1" w16cid:durableId="641497274">
-    <w:abstractNumId w:val="12"/>
+    <w:abstractNumId w:val="14"/>
   </w:num>
   <w:num w:numId="2" w16cid:durableId="1337422426">
-    <w:abstractNumId w:val="22"/>
+    <w:abstractNumId w:val="25"/>
   </w:num>
   <w:num w:numId="3" w16cid:durableId="905453884">
-    <w:abstractNumId w:val="45"/>
+    <w:abstractNumId w:val="49"/>
   </w:num>
   <w:num w:numId="4" w16cid:durableId="17438216">
-    <w:abstractNumId w:val="36"/>
+    <w:abstractNumId w:val="40"/>
   </w:num>
   <w:num w:numId="5" w16cid:durableId="1405879163">
-    <w:abstractNumId w:val="40"/>
+    <w:abstractNumId w:val="44"/>
   </w:num>
   <w:num w:numId="6" w16cid:durableId="995571364">
-    <w:abstractNumId w:val="48"/>
+    <w:abstractNumId w:val="52"/>
   </w:num>
   <w:num w:numId="7" w16cid:durableId="356589751">
-    <w:abstractNumId w:val="49"/>
+    <w:abstractNumId w:val="53"/>
   </w:num>
   <w:num w:numId="8" w16cid:durableId="923877603">
-    <w:abstractNumId w:val="27"/>
+    <w:abstractNumId w:val="30"/>
   </w:num>
   <w:num w:numId="9" w16cid:durableId="153378574">
     <w:abstractNumId w:val="6"/>
   </w:num>
   <w:num w:numId="10" w16cid:durableId="2084722298">
-    <w:abstractNumId w:val="46"/>
+    <w:abstractNumId w:val="50"/>
   </w:num>
   <w:num w:numId="11" w16cid:durableId="2071075749">
-    <w:abstractNumId w:val="30"/>
+    <w:abstractNumId w:val="33"/>
   </w:num>
   <w:num w:numId="12" w16cid:durableId="752052092">
-    <w:abstractNumId w:val="15"/>
+    <w:abstractNumId w:val="18"/>
   </w:num>
   <w:num w:numId="13" w16cid:durableId="1192500489">
+    <w:abstractNumId w:val="31"/>
+  </w:num>
+  <w:num w:numId="14" w16cid:durableId="460154469">
     <w:abstractNumId w:val="28"/>
   </w:num>
-  <w:num w:numId="14" w16cid:durableId="460154469">
-    <w:abstractNumId w:val="25"/>
-  </w:num>
   <w:num w:numId="15" w16cid:durableId="157769694">
-    <w:abstractNumId w:val="39"/>
+    <w:abstractNumId w:val="43"/>
   </w:num>
   <w:num w:numId="16" w16cid:durableId="428085026">
-    <w:abstractNumId w:val="13"/>
+    <w:abstractNumId w:val="15"/>
   </w:num>
   <w:num w:numId="17" w16cid:durableId="1181092207">
     <w:abstractNumId w:val="8"/>
@@ -13092,103 +15641,103 @@
     <w:abstractNumId w:val="1"/>
   </w:num>
   <w:num w:numId="21" w16cid:durableId="801382884">
-    <w:abstractNumId w:val="51"/>
+    <w:abstractNumId w:val="55"/>
   </w:num>
   <w:num w:numId="22" w16cid:durableId="535235350">
-    <w:abstractNumId w:val="9"/>
+    <w:abstractNumId w:val="10"/>
   </w:num>
   <w:num w:numId="23" w16cid:durableId="1439792193">
-    <w:abstractNumId w:val="33"/>
+    <w:abstractNumId w:val="36"/>
   </w:num>
   <w:num w:numId="24" w16cid:durableId="871459202">
     <w:abstractNumId w:val="5"/>
   </w:num>
   <w:num w:numId="25" w16cid:durableId="1688407974">
-    <w:abstractNumId w:val="32"/>
+    <w:abstractNumId w:val="35"/>
   </w:num>
   <w:num w:numId="26" w16cid:durableId="1853372302">
-    <w:abstractNumId w:val="20"/>
+    <w:abstractNumId w:val="23"/>
   </w:num>
   <w:num w:numId="27" w16cid:durableId="1226184154">
-    <w:abstractNumId w:val="50"/>
+    <w:abstractNumId w:val="54"/>
   </w:num>
   <w:num w:numId="28" w16cid:durableId="438768448">
+    <w:abstractNumId w:val="45"/>
+  </w:num>
+  <w:num w:numId="29" w16cid:durableId="909004795">
+    <w:abstractNumId w:val="27"/>
+  </w:num>
+  <w:num w:numId="30" w16cid:durableId="1504979300">
+    <w:abstractNumId w:val="29"/>
+  </w:num>
+  <w:num w:numId="31" w16cid:durableId="1062367465">
     <w:abstractNumId w:val="41"/>
   </w:num>
-  <w:num w:numId="29" w16cid:durableId="909004795">
-    <w:abstractNumId w:val="24"/>
+  <w:num w:numId="32" w16cid:durableId="2092071698">
+    <w:abstractNumId w:val="22"/>
   </w:num>
-  <w:num w:numId="30" w16cid:durableId="1504979300">
+  <w:num w:numId="33" w16cid:durableId="605044458">
+    <w:abstractNumId w:val="39"/>
+  </w:num>
+  <w:num w:numId="34" w16cid:durableId="744568896">
+    <w:abstractNumId w:val="46"/>
+  </w:num>
+  <w:num w:numId="35" w16cid:durableId="681123373">
+    <w:abstractNumId w:val="54"/>
+  </w:num>
+  <w:num w:numId="36" w16cid:durableId="2043703129">
     <w:abstractNumId w:val="26"/>
   </w:num>
-  <w:num w:numId="31" w16cid:durableId="1062367465">
-    <w:abstractNumId w:val="37"/>
-  </w:num>
-  <w:num w:numId="32" w16cid:durableId="2092071698">
-    <w:abstractNumId w:val="19"/>
-  </w:num>
-  <w:num w:numId="33" w16cid:durableId="605044458">
-    <w:abstractNumId w:val="35"/>
-  </w:num>
-  <w:num w:numId="34" w16cid:durableId="744568896">
-    <w:abstractNumId w:val="42"/>
-  </w:num>
-  <w:num w:numId="35" w16cid:durableId="681123373">
-    <w:abstractNumId w:val="50"/>
-  </w:num>
-  <w:num w:numId="36" w16cid:durableId="2043703129">
-    <w:abstractNumId w:val="23"/>
-  </w:num>
   <w:num w:numId="37" w16cid:durableId="1076171754">
-    <w:abstractNumId w:val="11"/>
+    <w:abstractNumId w:val="13"/>
   </w:num>
   <w:num w:numId="38" w16cid:durableId="2016418244">
     <w:abstractNumId w:val="2"/>
   </w:num>
   <w:num w:numId="39" w16cid:durableId="1458138355">
-    <w:abstractNumId w:val="17"/>
+    <w:abstractNumId w:val="20"/>
   </w:num>
   <w:num w:numId="40" w16cid:durableId="466624405">
-    <w:abstractNumId w:val="18"/>
+    <w:abstractNumId w:val="21"/>
   </w:num>
   <w:num w:numId="41" w16cid:durableId="386227812">
+    <w:abstractNumId w:val="42"/>
+  </w:num>
+  <w:num w:numId="42" w16cid:durableId="715542588">
+    <w:abstractNumId w:val="24"/>
+  </w:num>
+  <w:num w:numId="43" w16cid:durableId="1045176223">
     <w:abstractNumId w:val="38"/>
   </w:num>
-  <w:num w:numId="42" w16cid:durableId="715542588">
-    <w:abstractNumId w:val="21"/>
-  </w:num>
-  <w:num w:numId="43" w16cid:durableId="1045176223">
-    <w:abstractNumId w:val="34"/>
-  </w:num>
   <w:num w:numId="44" w16cid:durableId="1237977999">
-    <w:abstractNumId w:val="10"/>
+    <w:abstractNumId w:val="12"/>
   </w:num>
   <w:num w:numId="45" w16cid:durableId="839201108">
     <w:abstractNumId w:val="7"/>
   </w:num>
   <w:num w:numId="46" w16cid:durableId="785077055">
-    <w:abstractNumId w:val="29"/>
+    <w:abstractNumId w:val="32"/>
   </w:num>
   <w:num w:numId="47" w16cid:durableId="726998636">
-    <w:abstractNumId w:val="16"/>
+    <w:abstractNumId w:val="19"/>
   </w:num>
   <w:num w:numId="48" w16cid:durableId="1153915739">
+    <w:abstractNumId w:val="51"/>
+  </w:num>
+  <w:num w:numId="49" w16cid:durableId="865487125">
     <w:abstractNumId w:val="47"/>
   </w:num>
-  <w:num w:numId="49" w16cid:durableId="865487125">
-    <w:abstractNumId w:val="43"/>
-  </w:num>
   <w:num w:numId="50" w16cid:durableId="39013823">
-    <w:abstractNumId w:val="31"/>
+    <w:abstractNumId w:val="34"/>
   </w:num>
   <w:num w:numId="51" w16cid:durableId="46690760">
-    <w:abstractNumId w:val="44"/>
+    <w:abstractNumId w:val="48"/>
   </w:num>
   <w:num w:numId="52" w16cid:durableId="1807968625">
     <w:abstractNumId w:val="4"/>
   </w:num>
   <w:num w:numId="53" w16cid:durableId="179049539">
-    <w:abstractNumId w:val="10"/>
+    <w:abstractNumId w:val="12"/>
     <w:lvlOverride w:ilvl="0">
       <w:startOverride w:val="1"/>
     </w:lvlOverride>
@@ -13218,7 +15767,52 @@
     </w:lvlOverride>
   </w:num>
   <w:num w:numId="54" w16cid:durableId="1640766084">
-    <w:abstractNumId w:val="14"/>
+    <w:abstractNumId w:val="17"/>
+  </w:num>
+  <w:num w:numId="55" w16cid:durableId="2146268803">
+    <w:abstractNumId w:val="9"/>
+  </w:num>
+  <w:num w:numId="56" w16cid:durableId="890844534">
+    <w:abstractNumId w:val="11"/>
+  </w:num>
+  <w:num w:numId="57" w16cid:durableId="1845893844">
+    <w:abstractNumId w:val="12"/>
+    <w:lvlOverride w:ilvl="0">
+      <w:startOverride w:val="1"/>
+    </w:lvlOverride>
+    <w:lvlOverride w:ilvl="1">
+      <w:startOverride w:val="1"/>
+    </w:lvlOverride>
+    <w:lvlOverride w:ilvl="2">
+      <w:startOverride w:val="1"/>
+    </w:lvlOverride>
+    <w:lvlOverride w:ilvl="3">
+      <w:startOverride w:val="1"/>
+    </w:lvlOverride>
+    <w:lvlOverride w:ilvl="4">
+      <w:startOverride w:val="1"/>
+    </w:lvlOverride>
+    <w:lvlOverride w:ilvl="5">
+      <w:startOverride w:val="1"/>
+    </w:lvlOverride>
+    <w:lvlOverride w:ilvl="6">
+      <w:startOverride w:val="1"/>
+    </w:lvlOverride>
+    <w:lvlOverride w:ilvl="7">
+      <w:startOverride w:val="1"/>
+    </w:lvlOverride>
+    <w:lvlOverride w:ilvl="8">
+      <w:startOverride w:val="1"/>
+    </w:lvlOverride>
+  </w:num>
+  <w:num w:numId="58" w16cid:durableId="1704285512">
+    <w:abstractNumId w:val="56"/>
+  </w:num>
+  <w:num w:numId="59" w16cid:durableId="1064914199">
+    <w:abstractNumId w:val="37"/>
+  </w:num>
+  <w:num w:numId="60" w16cid:durableId="1154564753">
+    <w:abstractNumId w:val="16"/>
   </w:num>
 </w:numbering>
 </file>
@@ -13793,7 +16387,6 @@
   <w:style w:type="character" w:default="1" w:styleId="Fuentedeprrafopredeter">
     <w:name w:val="Default Paragraph Font"/>
     <w:uiPriority w:val="1"/>
-    <w:semiHidden/>
     <w:unhideWhenUsed/>
   </w:style>
   <w:style w:type="table" w:default="1" w:styleId="Tablanormal">
@@ -14290,6 +16883,17 @@
       <w:szCs w:val="20"/>
     </w:rPr>
   </w:style>
+  <w:style w:type="character" w:styleId="nfasis">
+    <w:name w:val="Emphasis"/>
+    <w:basedOn w:val="Fuentedeprrafopredeter"/>
+    <w:uiPriority w:val="20"/>
+    <w:qFormat/>
+    <w:rsid w:val="004162A8"/>
+    <w:rPr>
+      <w:i/>
+      <w:iCs/>
+    </w:rPr>
+  </w:style>
 </w:styles>
 </file>
 

</xml_diff>

<commit_message>
Redactar la parte de conclusiones y introduccion
</commit_message>
<xml_diff>
--- a/InformeWord/Informe_tfm_Isabel_Unamuno.docx
+++ b/InformeWord/Informe_tfm_Isabel_Unamuno.docx
@@ -1668,6 +1668,7 @@
         </w:rPr>
         <w:t xml:space="preserve">El autor/la autora del Trabajo de Fin de </w:t>
       </w:r>
+      <w:proofErr w:type="gramStart"/>
       <w:r>
         <w:rPr>
           <w:rFonts w:ascii="DuplicateSans-Light" w:hAnsi="DuplicateSans-Light" w:cs="DuplicateSans-Light"/>
@@ -1684,7 +1685,17 @@
           <w:sz w:val="16"/>
           <w:szCs w:val="16"/>
         </w:rPr>
-        <w:t xml:space="preserve">, autoriza a la </w:t>
+        <w:t>,</w:t>
+      </w:r>
+      <w:proofErr w:type="gramEnd"/>
+      <w:r>
+        <w:rPr>
+          <w:rFonts w:ascii="DuplicateSans-Light" w:hAnsi="DuplicateSans-Light" w:cs="DuplicateSans-Light"/>
+          <w:color w:val="585757"/>
+          <w:sz w:val="16"/>
+          <w:szCs w:val="16"/>
+        </w:rPr>
+        <w:t xml:space="preserve"> autoriza a la </w:t>
       </w:r>
       <w:r>
         <w:rPr>
@@ -2419,7 +2430,7 @@
     </w:p>
     <w:p>
       <w:pPr>
-        <w:ind w:left="-709"/>
+        <w:ind w:left="-567"/>
         <w:rPr>
           <w:lang w:eastAsia="es-ES"/>
         </w:rPr>
@@ -2467,53 +2478,441 @@
     </w:p>
     <w:p>
       <w:pPr>
-        <w:ind w:left="-709"/>
-        <w:rPr>
-          <w:lang w:eastAsia="es-ES"/>
-        </w:rPr>
-      </w:pPr>
-      <w:r>
-        <w:rPr>
-          <w:lang w:eastAsia="es-ES"/>
-        </w:rPr>
-        <w:t>Inicialmente, el análisis se ha realizado con datos de enero y febrero de 2016, recopilados en archivos CSV locales. Sin embargo, se plantea una futura integración con SAP HANA, que permitirá manejar mayores volúmenes de datos de forma más eficaz y en tiempo real. Esta migración no solo mejorará la escalabilidad y precisión de los análisis, sino que también facilitará la toma de decisiones estratégicas basadas en datos actualizados.</w:t>
-      </w:r>
+        <w:ind w:left="-567"/>
+        <w:rPr>
+          <w:lang w:eastAsia="es-ES"/>
+        </w:rPr>
+      </w:pPr>
     </w:p>
     <w:p>
       <w:pPr>
-        <w:ind w:left="-709"/>
-        <w:rPr>
-          <w:lang w:eastAsia="es-ES"/>
-        </w:rPr>
-      </w:pPr>
-      <w:r>
-        <w:rPr>
-          <w:lang w:eastAsia="es-ES"/>
-        </w:rPr>
-        <w:t>El cuadro de mando desarrollado ofrece una visión integral del rendimiento de la empresa, permitiendo a los usuarios navegar fácilmente entre diferentes secciones y acceder a información detallada según sus necesidades. Además, el proyecto ha identificado y abordado desafíos clave, como la gestión de grandes volúmenes de datos y la garantía de la calidad y consistencia de los mismos.</w:t>
+        <w:ind w:left="-567"/>
+      </w:pPr>
+      <w:r>
+        <w:t xml:space="preserve">La limpieza de datos realizada en Python asegura la integridad y precisión de los conjuntos de datos utilizados, facilitando análisis y toma de decisiones más confiables. El proceso incluye la identificación y corrección de valores nulos, la eliminación de duplicados, y la normalización de formatos inconsistentes. </w:t>
       </w:r>
     </w:p>
     <w:p>
       <w:pPr>
-        <w:ind w:left="-709"/>
-        <w:rPr>
-          <w:lang w:eastAsia="es-ES"/>
-        </w:rPr>
-      </w:pPr>
-      <w:r>
-        <w:rPr>
-          <w:lang w:eastAsia="es-ES"/>
-        </w:rPr>
-        <w:t>En conclusión, este proyecto piloto ha demostrado el valor de una gestión de datos robusta y bien estructurada, proporcionando una plataforma interactiva que mejora significativamente la toma de decisiones y posiciona a la empresa para enfrentar futuros retos en un entorno de negocios cada vez más competitivo y orientado a los datos.</w:t>
-      </w:r>
+        <w:ind w:left="-567"/>
+      </w:pPr>
     </w:p>
     <w:p>
       <w:pPr>
-        <w:ind w:left="-709"/>
-        <w:rPr>
-          <w:lang w:eastAsia="es-ES"/>
-        </w:rPr>
-      </w:pPr>
+        <w:ind w:left="-567"/>
+      </w:pPr>
+      <w:r>
+        <w:t xml:space="preserve">La creación del modelo </w:t>
+      </w:r>
+      <w:r>
+        <w:t xml:space="preserve">ha implicado </w:t>
+      </w:r>
+      <w:r>
+        <w:t>el diseño y estructuración de diversas tablas para organizar y almacenar la información de manera eficiente. Utilizando herramientas avanzadas de bases de datos, se</w:t>
+      </w:r>
+      <w:r>
+        <w:t xml:space="preserve"> han definido y relacionado</w:t>
+      </w:r>
+      <w:r>
+        <w:t xml:space="preserve"> entidades clave mediante la creación de tablas normalizadas. Este proceso </w:t>
+      </w:r>
+      <w:r>
+        <w:t>ha permitido</w:t>
+      </w:r>
+      <w:r>
+        <w:t xml:space="preserve"> asegurar la integridad referencial y optimizar el acceso a los datos. Además, se</w:t>
+      </w:r>
+      <w:r>
+        <w:t xml:space="preserve"> han </w:t>
+      </w:r>
+      <w:r>
+        <w:t>implementado</w:t>
+      </w:r>
+      <w:r>
+        <w:t xml:space="preserve"> índices y claves primarias para mejorar la velocidad de las consultas, facilitando así una gestión más eficaz de grandes volúmenes de datos y la preparación del conjunto de datos para análisis y visualización avanzada.</w:t>
+      </w:r>
+    </w:p>
+    <w:p>
+      <w:pPr>
+        <w:ind w:left="-567"/>
+      </w:pPr>
+    </w:p>
+    <w:p>
+      <w:pPr>
+        <w:ind w:left="-567"/>
+        <w:rPr>
+          <w:lang w:eastAsia="es-ES"/>
+        </w:rPr>
+      </w:pPr>
+      <w:r>
+        <w:rPr>
+          <w:lang w:eastAsia="es-ES"/>
+        </w:rPr>
+        <w:t>El cuadro de mando desarrollado ofrece una visión integral del rendimiento de la empresa, permitiendo a los usuarios navegar fácilmente entre diferentes secciones y acceder a información detallada según sus necesidades.</w:t>
+      </w:r>
+      <w:r>
+        <w:rPr>
+          <w:lang w:eastAsia="es-ES"/>
+        </w:rPr>
+        <w:t xml:space="preserve"> </w:t>
+      </w:r>
+      <w:r>
+        <w:rPr>
+          <w:lang w:eastAsia="es-ES"/>
+        </w:rPr>
+        <w:t>Inicialmente, el análisis se ha realizado con datos de enero y febrero de 2016, recopilados en archivos CSV locales. Sin embargo, se plantea una futura integración con SAP, que permitirá manejar mayores volúmenes de datos de forma más eficaz y en tiempo real. Esta migración no solo mejorará la escalabilidad y precisión de los análisis, sino que también facilitará la toma de decisiones estratégicas basadas en datos actualizados.</w:t>
+      </w:r>
+    </w:p>
+    <w:p>
+      <w:pPr>
+        <w:ind w:left="-567"/>
+        <w:rPr>
+          <w:lang w:eastAsia="es-ES"/>
+        </w:rPr>
+      </w:pPr>
+    </w:p>
+    <w:p>
+      <w:pPr>
+        <w:ind w:left="-567"/>
+        <w:rPr>
+          <w:lang w:eastAsia="es-ES"/>
+        </w:rPr>
+      </w:pPr>
+      <w:r>
+        <w:rPr>
+          <w:lang w:eastAsia="es-ES"/>
+        </w:rPr>
+        <w:t>En conclusión, este proyecto piloto ha demostrado el valor de una gestión de datos robusta y bien estructurada, proporcionando una plataforma interactiva que mejora significativamente la toma de decisiones y posiciona a la empresa para enfrentar futuros retos en un entorno de negocios cada vez más competitivo y orientado a los datos.</w:t>
+      </w:r>
+    </w:p>
+    <w:p>
+      <w:pPr>
+        <w:rPr>
+          <w:rFonts w:cs="Arial"/>
+        </w:rPr>
+      </w:pPr>
+    </w:p>
+    <w:p>
+      <w:pPr>
+        <w:keepNext/>
+        <w:widowControl/>
+        <w:pBdr>
+          <w:top w:val="single" w:sz="4" w:space="1" w:color="auto"/>
+          <w:left w:val="single" w:sz="4" w:space="12" w:color="auto"/>
+          <w:bottom w:val="single" w:sz="4" w:space="1" w:color="auto"/>
+          <w:right w:val="single" w:sz="4" w:space="4" w:color="auto"/>
+        </w:pBdr>
+        <w:spacing w:before="120" w:after="120"/>
+        <w:ind w:left="-567" w:firstLine="141"/>
+        <w:jc w:val="center"/>
+        <w:outlineLvl w:val="0"/>
+        <w:rPr>
+          <w:rFonts w:eastAsia="Times New Roman" w:cs="Arial"/>
+          <w:b/>
+          <w:bCs/>
+          <w:kern w:val="32"/>
+          <w:sz w:val="24"/>
+          <w:szCs w:val="24"/>
+          <w:lang w:eastAsia="es-ES"/>
+        </w:rPr>
+      </w:pPr>
+      <w:bookmarkStart w:id="2" w:name="_Toc168055075"/>
+      <w:bookmarkStart w:id="3" w:name="_Toc169514913"/>
+      <w:r>
+        <w:rPr>
+          <w:rFonts w:eastAsia="Times New Roman" w:cs="Arial"/>
+          <w:b/>
+          <w:bCs/>
+          <w:kern w:val="32"/>
+          <w:sz w:val="24"/>
+          <w:szCs w:val="24"/>
+          <w:lang w:eastAsia="es-ES"/>
+        </w:rPr>
+        <w:lastRenderedPageBreak/>
+        <w:t>LABURPENA</w:t>
+      </w:r>
+      <w:bookmarkEnd w:id="2"/>
+      <w:bookmarkEnd w:id="3"/>
+    </w:p>
+    <w:p>
+      <w:pPr>
+        <w:ind w:left="-567"/>
+        <w:rPr>
+          <w:lang w:val="eu-ES"/>
+        </w:rPr>
+      </w:pPr>
+      <w:r>
+        <w:rPr>
+          <w:lang w:val="eu-ES"/>
+        </w:rPr>
+        <w:t xml:space="preserve">Master Amaierako Lan hau ardoen eta likoreen handizkako enpresa batentzat aginte-koadro interaktibo bat diseinatu eta sortzean oinarritzen da, </w:t>
+      </w:r>
+      <w:proofErr w:type="spellStart"/>
+      <w:r>
+        <w:rPr>
+          <w:lang w:val="eu-ES"/>
+        </w:rPr>
+        <w:t>Power</w:t>
+      </w:r>
+      <w:proofErr w:type="spellEnd"/>
+      <w:r>
+        <w:rPr>
+          <w:lang w:val="eu-ES"/>
+        </w:rPr>
+        <w:t xml:space="preserve"> BI erabiliz erosketen, salmenten eta stockaren kudeaketa optimizatzeko helburuarekin. Proiektuaren </w:t>
+      </w:r>
+      <w:r>
+        <w:rPr>
+          <w:lang w:val="eu-ES"/>
+        </w:rPr>
+        <w:t xml:space="preserve">helburu nagusiak </w:t>
+      </w:r>
+      <w:r>
+        <w:rPr>
+          <w:lang w:val="eu-ES"/>
+        </w:rPr>
+        <w:t>datuak garbitzea eta prozesatzea</w:t>
+      </w:r>
+      <w:r>
+        <w:rPr>
+          <w:lang w:val="eu-ES"/>
+        </w:rPr>
+        <w:t xml:space="preserve"> eta aginte panela diseinatzea dira. Horretarako</w:t>
+      </w:r>
+      <w:r>
+        <w:rPr>
+          <w:lang w:val="eu-ES"/>
+        </w:rPr>
+        <w:t xml:space="preserve">, </w:t>
+      </w:r>
+      <w:r>
+        <w:rPr>
+          <w:lang w:val="eu-ES"/>
+        </w:rPr>
+        <w:t xml:space="preserve">lehen helbururako </w:t>
+      </w:r>
+      <w:proofErr w:type="spellStart"/>
+      <w:r>
+        <w:rPr>
+          <w:lang w:val="eu-ES"/>
+        </w:rPr>
+        <w:t>Python</w:t>
+      </w:r>
+      <w:proofErr w:type="spellEnd"/>
+      <w:r>
+        <w:rPr>
+          <w:lang w:val="eu-ES"/>
+        </w:rPr>
+        <w:t xml:space="preserve"> eta </w:t>
+      </w:r>
+      <w:proofErr w:type="spellStart"/>
+      <w:r>
+        <w:rPr>
+          <w:lang w:val="eu-ES"/>
+        </w:rPr>
+        <w:t>Pandas</w:t>
+      </w:r>
+      <w:proofErr w:type="spellEnd"/>
+      <w:r>
+        <w:rPr>
+          <w:lang w:val="eu-ES"/>
+        </w:rPr>
+        <w:t xml:space="preserve"> eta </w:t>
+      </w:r>
+      <w:proofErr w:type="spellStart"/>
+      <w:r>
+        <w:rPr>
+          <w:lang w:val="eu-ES"/>
+        </w:rPr>
+        <w:t>NumPy</w:t>
+      </w:r>
+      <w:proofErr w:type="spellEnd"/>
+      <w:r>
+        <w:rPr>
+          <w:lang w:val="eu-ES"/>
+        </w:rPr>
+        <w:t xml:space="preserve"> bezalako tresnak erabili</w:t>
+      </w:r>
+      <w:r>
+        <w:rPr>
+          <w:lang w:val="eu-ES"/>
+        </w:rPr>
+        <w:t xml:space="preserve"> dira</w:t>
+      </w:r>
+      <w:r>
+        <w:rPr>
+          <w:lang w:val="eu-ES"/>
+        </w:rPr>
+        <w:t xml:space="preserve">, eta </w:t>
+      </w:r>
+      <w:r>
+        <w:rPr>
+          <w:lang w:val="eu-ES"/>
+        </w:rPr>
+        <w:t xml:space="preserve">bigarrenerako, </w:t>
+      </w:r>
+      <w:r>
+        <w:rPr>
+          <w:lang w:val="eu-ES"/>
+        </w:rPr>
+        <w:t>enpresako zuzendariek erraz ikusteko moduko bistaratze-sistema eraginkor</w:t>
+      </w:r>
+      <w:r>
+        <w:rPr>
+          <w:lang w:val="eu-ES"/>
+        </w:rPr>
+        <w:t xml:space="preserve"> bat, hau da </w:t>
+      </w:r>
+      <w:proofErr w:type="spellStart"/>
+      <w:r>
+        <w:rPr>
+          <w:lang w:val="eu-ES"/>
+        </w:rPr>
+        <w:t>Power</w:t>
+      </w:r>
+      <w:proofErr w:type="spellEnd"/>
+      <w:r>
+        <w:rPr>
+          <w:lang w:val="eu-ES"/>
+        </w:rPr>
+        <w:t xml:space="preserve"> BI.</w:t>
+      </w:r>
+      <w:r>
+        <w:rPr>
+          <w:lang w:val="eu-ES"/>
+        </w:rPr>
+        <w:br/>
+      </w:r>
+      <w:r>
+        <w:rPr>
+          <w:lang w:val="eu-ES"/>
+        </w:rPr>
+        <w:br/>
+      </w:r>
+      <w:proofErr w:type="spellStart"/>
+      <w:r>
+        <w:rPr>
+          <w:lang w:val="eu-ES"/>
+        </w:rPr>
+        <w:t>Python-en</w:t>
+      </w:r>
+      <w:proofErr w:type="spellEnd"/>
+      <w:r>
+        <w:rPr>
+          <w:lang w:val="eu-ES"/>
+        </w:rPr>
+        <w:t xml:space="preserve"> egindako datuen garbiketak</w:t>
+      </w:r>
+      <w:r>
+        <w:rPr>
+          <w:lang w:val="eu-ES"/>
+        </w:rPr>
+        <w:t>,</w:t>
+      </w:r>
+      <w:r>
+        <w:rPr>
+          <w:lang w:val="eu-ES"/>
+        </w:rPr>
+        <w:t xml:space="preserve"> erabilitako datu-multzoen osotasuna eta zehaztasuna ziurtatzen ditu, analisiak eta erabaki fidagarriagoak hartzea erraztuz. Prozesuaren barruan sartzen dira balio nuluak identifikatzea eta zuzentzea, bikoizketak ezabatzea eta funtsik gabeko formatuak normalizatzea.</w:t>
+      </w:r>
+    </w:p>
+    <w:p>
+      <w:pPr>
+        <w:ind w:left="-567"/>
+        <w:rPr>
+          <w:lang w:val="eu-ES"/>
+        </w:rPr>
+      </w:pPr>
+      <w:r>
+        <w:rPr>
+          <w:lang w:val="eu-ES"/>
+        </w:rPr>
+        <w:br/>
+        <w:t xml:space="preserve">Eredua sortzeko, hainbat taula diseinatu eta egituratu behar izan </w:t>
+      </w:r>
+      <w:r>
+        <w:rPr>
+          <w:lang w:val="eu-ES"/>
+        </w:rPr>
+        <w:t>dira</w:t>
+      </w:r>
+      <w:r>
+        <w:rPr>
+          <w:lang w:val="eu-ES"/>
+        </w:rPr>
+        <w:t>, informazioa eraginkortasunez antolatu eta biltegiratzeko. Datu-baseen tresna aurreratuak erabiliz, funtsezko erakundeak definitu eta erlazionatu dira, taula normalizatuak sortuta. Prozesu horri esker, integritate erreferentziala ziurtatu eta datuetarako sarbidea optimizatu da. Gainera, lehen mailako indizeak eta gakoak ezarri dira kontsulten abiadura hobetzeko, eta, horrela, datu-bolumen handien kudeaketa eraginkorragoa eta datu-multzoa analisi eta bistaratze aurreraturako prestatzea erraztu da.</w:t>
+      </w:r>
+    </w:p>
+    <w:p>
+      <w:pPr>
+        <w:ind w:left="-567"/>
+        <w:rPr>
+          <w:color w:val="585757"/>
+          <w:lang w:val="eu-ES"/>
+        </w:rPr>
+      </w:pPr>
+      <w:r>
+        <w:rPr>
+          <w:lang w:val="eu-ES"/>
+        </w:rPr>
+        <w:br/>
+        <w:t xml:space="preserve">Garatutako aginte-koadroak enpresaren errendimenduaren ikuspegi integrala ematen du, eta erabiltzaileei aukera ematen die atal batetik bestera erraz nabigatzeko eta beharren araberako informazio zehatza eskuratzeko. Hasiera batean, azterketa 2016ko urtarrileko eta otsaileko datuekin egin da, tokiko CSV artxiboetan bilduta. Hala ere, etorkizunean </w:t>
+      </w:r>
+      <w:proofErr w:type="spellStart"/>
+      <w:r>
+        <w:rPr>
+          <w:lang w:val="eu-ES"/>
+        </w:rPr>
+        <w:t>SAPekin</w:t>
+      </w:r>
+      <w:proofErr w:type="spellEnd"/>
+      <w:r>
+        <w:rPr>
+          <w:lang w:val="eu-ES"/>
+        </w:rPr>
+        <w:t xml:space="preserve"> integratzea planteatzen da, datu-bolumen handiagoak modu eraginkorragoan eta denbora errealean maneiatu ahal izateko. Migrazio horrek analisien </w:t>
+      </w:r>
+      <w:proofErr w:type="spellStart"/>
+      <w:r>
+        <w:rPr>
+          <w:lang w:val="eu-ES"/>
+        </w:rPr>
+        <w:t>eskalagarritasuna</w:t>
+      </w:r>
+      <w:proofErr w:type="spellEnd"/>
+      <w:r>
+        <w:rPr>
+          <w:lang w:val="eu-ES"/>
+        </w:rPr>
+        <w:t xml:space="preserve"> eta zehaztasuna hobetzeaz gain, datu eguneratuetan oinarritutako erabaki estrategikoak hartzea ere erraztuko du.</w:t>
+      </w:r>
+      <w:r>
+        <w:rPr>
+          <w:lang w:val="eu-ES"/>
+        </w:rPr>
+        <w:br/>
+      </w:r>
+      <w:r>
+        <w:rPr>
+          <w:lang w:val="eu-ES"/>
+        </w:rPr>
+        <w:br/>
+        <w:t xml:space="preserve">Laburbilduz, proiektu pilotu honek datuen kudeaketa sendo eta ondo egituratuaren balioa erakutsi du, erabakiak hartzea nabarmen hobetuko duen plataforma interaktibo bat eskainiz eta enpresa etorkizuneko erronkei aurre egiteko </w:t>
+      </w:r>
+      <w:proofErr w:type="spellStart"/>
+      <w:r>
+        <w:rPr>
+          <w:lang w:val="eu-ES"/>
+        </w:rPr>
+        <w:t>posizionatuz</w:t>
+      </w:r>
+      <w:proofErr w:type="spellEnd"/>
+      <w:r>
+        <w:rPr>
+          <w:lang w:val="eu-ES"/>
+        </w:rPr>
+        <w:t>, gero eta lehiakorragoa eta datuetara bideratuagoa den negozio-ingurune batean.</w:t>
+      </w:r>
     </w:p>
     <w:p>
       <w:pPr>
@@ -2522,18 +2921,27 @@
         <w:adjustRightInd w:val="0"/>
         <w:rPr>
           <w:rFonts w:cs="Arial"/>
+          <w:color w:val="585757"/>
+          <w:lang w:val="eu-ES"/>
         </w:rPr>
       </w:pPr>
     </w:p>
     <w:p>
       <w:pPr>
+        <w:autoSpaceDE w:val="0"/>
+        <w:autoSpaceDN w:val="0"/>
+        <w:adjustRightInd w:val="0"/>
         <w:rPr>
           <w:rFonts w:cs="Arial"/>
+          <w:color w:val="585757"/>
+          <w:lang w:val="eu-ES"/>
         </w:rPr>
       </w:pPr>
       <w:r>
         <w:rPr>
           <w:rFonts w:cs="Arial"/>
+          <w:color w:val="585757"/>
+          <w:lang w:val="eu-ES"/>
         </w:rPr>
         <w:br w:type="page"/>
       </w:r>
@@ -2549,7 +2957,7 @@
           <w:right w:val="single" w:sz="4" w:space="4" w:color="auto"/>
         </w:pBdr>
         <w:spacing w:before="120" w:after="120"/>
-        <w:ind w:left="-567"/>
+        <w:ind w:left="-567" w:right="-1"/>
         <w:jc w:val="center"/>
         <w:outlineLvl w:val="0"/>
         <w:rPr>
@@ -2562,8 +2970,8 @@
           <w:lang w:eastAsia="es-ES"/>
         </w:rPr>
       </w:pPr>
-      <w:bookmarkStart w:id="2" w:name="_Toc168055075"/>
-      <w:bookmarkStart w:id="3" w:name="_Toc169514913"/>
+      <w:bookmarkStart w:id="4" w:name="_Toc168055076"/>
+      <w:bookmarkStart w:id="5" w:name="_Toc169514914"/>
       <w:r>
         <w:rPr>
           <w:rFonts w:eastAsia="Times New Roman" w:cs="Arial"/>
@@ -2575,101 +2983,6 @@
           <w:lang w:eastAsia="es-ES"/>
         </w:rPr>
         <w:lastRenderedPageBreak/>
-        <w:t>LABURPENA</w:t>
-      </w:r>
-      <w:bookmarkEnd w:id="2"/>
-      <w:bookmarkEnd w:id="3"/>
-    </w:p>
-    <w:p>
-      <w:pPr>
-        <w:autoSpaceDE w:val="0"/>
-        <w:autoSpaceDN w:val="0"/>
-        <w:adjustRightInd w:val="0"/>
-        <w:rPr>
-          <w:rFonts w:cs="Arial"/>
-          <w:color w:val="585757"/>
-          <w:sz w:val="18"/>
-          <w:szCs w:val="18"/>
-        </w:rPr>
-      </w:pPr>
-    </w:p>
-    <w:p>
-      <w:pPr>
-        <w:autoSpaceDE w:val="0"/>
-        <w:autoSpaceDN w:val="0"/>
-        <w:adjustRightInd w:val="0"/>
-        <w:rPr>
-          <w:rFonts w:cs="Arial"/>
-          <w:color w:val="585757"/>
-        </w:rPr>
-      </w:pPr>
-    </w:p>
-    <w:p>
-      <w:pPr>
-        <w:autoSpaceDE w:val="0"/>
-        <w:autoSpaceDN w:val="0"/>
-        <w:adjustRightInd w:val="0"/>
-        <w:rPr>
-          <w:rFonts w:cs="Arial"/>
-          <w:color w:val="585757"/>
-        </w:rPr>
-      </w:pPr>
-    </w:p>
-    <w:p>
-      <w:pPr>
-        <w:autoSpaceDE w:val="0"/>
-        <w:autoSpaceDN w:val="0"/>
-        <w:adjustRightInd w:val="0"/>
-        <w:rPr>
-          <w:rFonts w:cs="Arial"/>
-          <w:color w:val="585757"/>
-        </w:rPr>
-      </w:pPr>
-      <w:r>
-        <w:rPr>
-          <w:rFonts w:cs="Arial"/>
-          <w:color w:val="585757"/>
-        </w:rPr>
-        <w:br w:type="page"/>
-      </w:r>
-    </w:p>
-    <w:p>
-      <w:pPr>
-        <w:keepNext/>
-        <w:widowControl/>
-        <w:pBdr>
-          <w:top w:val="single" w:sz="4" w:space="1" w:color="auto"/>
-          <w:left w:val="single" w:sz="4" w:space="4" w:color="auto"/>
-          <w:bottom w:val="single" w:sz="4" w:space="1" w:color="auto"/>
-          <w:right w:val="single" w:sz="4" w:space="4" w:color="auto"/>
-        </w:pBdr>
-        <w:spacing w:before="120" w:after="120"/>
-        <w:ind w:left="-567"/>
-        <w:jc w:val="center"/>
-        <w:outlineLvl w:val="0"/>
-        <w:rPr>
-          <w:rFonts w:eastAsia="Times New Roman" w:cs="Arial"/>
-          <w:b/>
-          <w:bCs/>
-          <w:kern w:val="32"/>
-          <w:sz w:val="24"/>
-          <w:szCs w:val="24"/>
-          <w:lang w:eastAsia="es-ES"/>
-        </w:rPr>
-      </w:pPr>
-      <w:bookmarkStart w:id="4" w:name="_Toc168055076"/>
-      <w:bookmarkStart w:id="5" w:name="_Toc169514914"/>
-      <w:r>
-        <w:rPr>
-          <w:rFonts w:eastAsia="Times New Roman" w:cs="Arial"/>
-          <w:b/>
-          <w:bCs/>
-          <w:kern w:val="32"/>
-          <w:sz w:val="24"/>
-          <w:szCs w:val="24"/>
-          <w:lang w:eastAsia="es-ES"/>
-        </w:rPr>
-        <w:lastRenderedPageBreak/>
         <w:t>ABSTRACT</w:t>
       </w:r>
       <w:bookmarkEnd w:id="4"/>
@@ -2677,14 +2990,153 @@
     </w:p>
     <w:p>
       <w:pPr>
+        <w:ind w:left="-709"/>
+        <w:rPr>
+          <w:lang w:val="en-US"/>
+        </w:rPr>
+      </w:pPr>
+      <w:r>
+        <w:rPr>
+          <w:lang w:val="en-US"/>
+        </w:rPr>
+        <w:t xml:space="preserve">This </w:t>
+      </w:r>
+      <w:r>
+        <w:rPr>
+          <w:lang w:val="en-US"/>
+        </w:rPr>
+        <w:t>master’s</w:t>
+      </w:r>
+      <w:r>
+        <w:rPr>
+          <w:lang w:val="en-US"/>
+        </w:rPr>
+        <w:t xml:space="preserve"> Thesis focuses on the design and creation of an interactive dashboard for a wine and spirits wholesale company, with the aim of optimizing the management of purchases, sales and stock </w:t>
+      </w:r>
+      <w:proofErr w:type="gramStart"/>
+      <w:r>
+        <w:rPr>
+          <w:lang w:val="en-US"/>
+        </w:rPr>
+        <w:t>through the use of</w:t>
+      </w:r>
+      <w:proofErr w:type="gramEnd"/>
+      <w:r>
+        <w:rPr>
+          <w:lang w:val="en-US"/>
+        </w:rPr>
+        <w:t xml:space="preserve"> Power BI. The project ranges from data cleansing and processing, using Python and tools such as Pandas and NumPy, to the implementation of an efficient and accessible visualization system for the company's managers.</w:t>
+      </w:r>
+    </w:p>
+    <w:p>
+      <w:pPr>
+        <w:ind w:left="-709"/>
+        <w:rPr>
+          <w:lang w:val="en-US"/>
+        </w:rPr>
+      </w:pPr>
+    </w:p>
+    <w:p>
+      <w:pPr>
+        <w:ind w:left="-709"/>
+        <w:rPr>
+          <w:lang w:val="en-US"/>
+        </w:rPr>
+      </w:pPr>
+      <w:r>
+        <w:rPr>
+          <w:lang w:val="en-US"/>
+        </w:rPr>
+        <w:t xml:space="preserve">The data cleansing performed in Python ensures the integrity and accuracy of the data sets used, facilitating more reliable analysis and decision making. The process includes identifying and correcting null values, removing duplicates, and normalizing inconsistent formats. </w:t>
+      </w:r>
+    </w:p>
+    <w:p>
+      <w:pPr>
+        <w:ind w:left="-709"/>
+        <w:rPr>
+          <w:lang w:val="en-US"/>
+        </w:rPr>
+      </w:pPr>
+    </w:p>
+    <w:p>
+      <w:pPr>
+        <w:ind w:left="-709"/>
+        <w:rPr>
+          <w:lang w:val="en-US"/>
+        </w:rPr>
+      </w:pPr>
+      <w:r>
+        <w:rPr>
+          <w:lang w:val="en-US"/>
+        </w:rPr>
+        <w:t>The creation of the model involved the design and structuring of several tables to organize and store the information efficiently. Using advanced database tools, key entities have been defined and related through the creation of standardized tables. This process has ensured referential integrity and optimized data access. In addition, indexes and primary keys have been implemented to improve the speed of queries, thus facilitating more efficient management of large volumes of data and preparation of the dataset for advanced analysis and visualization.</w:t>
+      </w:r>
+    </w:p>
+    <w:p>
+      <w:pPr>
+        <w:ind w:left="-709"/>
+        <w:rPr>
+          <w:lang w:val="en-US"/>
+        </w:rPr>
+      </w:pPr>
+    </w:p>
+    <w:p>
+      <w:pPr>
+        <w:ind w:left="-709"/>
+        <w:rPr>
+          <w:lang w:val="en-US"/>
+        </w:rPr>
+      </w:pPr>
+      <w:r>
+        <w:rPr>
+          <w:lang w:val="en-US"/>
+        </w:rPr>
+        <w:t xml:space="preserve">The developed dashboard provides a comprehensive view of the company's performance, allowing users to easily navigate between different sections and access detailed information according to their needs. Initially, the analysis has been performed with data from January and February 2016, collected in local CSV files. However, a future integration with SAP is planned, which will allow handling larger volumes of data more efficiently and in real time. This migration will not only improve the scalability and accuracy of </w:t>
+      </w:r>
+      <w:r>
+        <w:rPr>
+          <w:lang w:val="en-US"/>
+        </w:rPr>
+        <w:t>analytics but</w:t>
+      </w:r>
+      <w:r>
+        <w:rPr>
+          <w:lang w:val="en-US"/>
+        </w:rPr>
+        <w:t xml:space="preserve"> will also facilitate strategic decision making based on up-to-date data.</w:t>
+      </w:r>
+    </w:p>
+    <w:p>
+      <w:pPr>
+        <w:ind w:left="-709"/>
+        <w:rPr>
+          <w:lang w:val="en-US"/>
+        </w:rPr>
+      </w:pPr>
+    </w:p>
+    <w:p>
+      <w:pPr>
+        <w:ind w:left="-709"/>
+        <w:rPr>
+          <w:lang w:val="en-US"/>
+        </w:rPr>
+      </w:pPr>
+      <w:r>
+        <w:rPr>
+          <w:lang w:val="en-US"/>
+        </w:rPr>
+        <w:t>In conclusion, this pilot project has demonstrated the value of robust and well-structured data management, providing an interactive platform that significantly improves decision making and positions the company to face future challenges in an increasingly competitive and data-driven business environment.</w:t>
+      </w:r>
+    </w:p>
+    <w:p>
+      <w:pPr>
         <w:autoSpaceDE w:val="0"/>
         <w:autoSpaceDN w:val="0"/>
         <w:adjustRightInd w:val="0"/>
         <w:rPr>
           <w:rFonts w:cs="Arial"/>
           <w:color w:val="585757"/>
-          <w:sz w:val="18"/>
-          <w:szCs w:val="18"/>
+          <w:lang w:val="en-US"/>
         </w:rPr>
       </w:pPr>
     </w:p>
@@ -2696,8 +3148,17 @@
         <w:rPr>
           <w:rFonts w:cs="Arial"/>
           <w:color w:val="585757"/>
-        </w:rPr>
-      </w:pPr>
+          <w:lang w:val="en-US"/>
+        </w:rPr>
+      </w:pPr>
+      <w:r>
+        <w:rPr>
+          <w:rFonts w:cs="Arial"/>
+          <w:color w:val="585757"/>
+          <w:lang w:val="en-US"/>
+        </w:rPr>
+        <w:br w:type="page"/>
+      </w:r>
     </w:p>
     <w:p>
       <w:pPr>
@@ -2707,35 +3168,7 @@
         <w:rPr>
           <w:rFonts w:cs="Arial"/>
           <w:color w:val="585757"/>
-        </w:rPr>
-      </w:pPr>
-    </w:p>
-    <w:p>
-      <w:pPr>
-        <w:autoSpaceDE w:val="0"/>
-        <w:autoSpaceDN w:val="0"/>
-        <w:adjustRightInd w:val="0"/>
-        <w:rPr>
-          <w:rFonts w:cs="Arial"/>
-          <w:color w:val="585757"/>
-        </w:rPr>
-      </w:pPr>
-      <w:r>
-        <w:rPr>
-          <w:rFonts w:cs="Arial"/>
-          <w:color w:val="585757"/>
-        </w:rPr>
-        <w:br w:type="page"/>
-      </w:r>
-    </w:p>
-    <w:p>
-      <w:pPr>
-        <w:autoSpaceDE w:val="0"/>
-        <w:autoSpaceDN w:val="0"/>
-        <w:adjustRightInd w:val="0"/>
-        <w:rPr>
-          <w:rFonts w:cs="Arial"/>
-          <w:color w:val="585757"/>
+          <w:lang w:val="en-US"/>
         </w:rPr>
         <w:sectPr>
           <w:headerReference w:type="default" r:id="rId13"/>
@@ -10369,13 +10802,18 @@
       </w:r>
       <w:proofErr w:type="spellEnd"/>
       <w:r>
-        <w:t xml:space="preserve"> Notebook (.</w:t>
+        <w:t xml:space="preserve"> Notebook </w:t>
+      </w:r>
+      <w:proofErr w:type="gramStart"/>
+      <w:r>
+        <w:t>(.</w:t>
       </w:r>
       <w:proofErr w:type="spellStart"/>
       <w:r>
         <w:t>ipynb</w:t>
       </w:r>
       <w:proofErr w:type="spellEnd"/>
+      <w:proofErr w:type="gramEnd"/>
       <w:r>
         <w:t xml:space="preserve">) para llevar a cabo todas las fases del tratamiento de datos, incluyendo carga, preprocesamiento y modelado. Además, para la creación del cuadro de mando, se utiliza </w:t>
       </w:r>
@@ -13935,7 +14373,27 @@
           <w:sz w:val="20"/>
           <w:szCs w:val="20"/>
         </w:rPr>
-        <w:t xml:space="preserve">Por otro lados, que las </w:t>
+        <w:t xml:space="preserve">Por </w:t>
+      </w:r>
+      <w:proofErr w:type="gramStart"/>
+      <w:r>
+        <w:rPr>
+          <w:rFonts w:ascii="Verdana" w:hAnsi="Verdana"/>
+          <w:color w:val="000000"/>
+          <w:sz w:val="20"/>
+          <w:szCs w:val="20"/>
+        </w:rPr>
+        <w:t>otro lados</w:t>
+      </w:r>
+      <w:proofErr w:type="gramEnd"/>
+      <w:r>
+        <w:rPr>
+          <w:rFonts w:ascii="Verdana" w:hAnsi="Verdana"/>
+          <w:color w:val="000000"/>
+          <w:sz w:val="20"/>
+          <w:szCs w:val="20"/>
+        </w:rPr>
+        <w:t xml:space="preserve">, que las </w:t>
       </w:r>
       <w:r>
         <w:rPr>
@@ -17418,8 +17876,13 @@
       <w:r>
         <w:t xml:space="preserve"> </w:t>
       </w:r>
-      <w:r>
-        <w:t xml:space="preserve">CALENDAR(). </w:t>
+      <w:proofErr w:type="gramStart"/>
+      <w:r>
+        <w:t>CALENDAR(</w:t>
+      </w:r>
+      <w:proofErr w:type="gramEnd"/>
+      <w:r>
+        <w:t xml:space="preserve">). </w:t>
       </w:r>
       <w:r>
         <w:t>Esta función</w:t>
@@ -20087,7 +20550,15 @@
         <w:t>e</w:t>
       </w:r>
       <w:r>
-        <w:t xml:space="preserve">s que permite rastrear el progreso de un proyecto a lo largo del tiempo mediante capturas del mismo mientras evoluciona, registrando quién </w:t>
+        <w:t xml:space="preserve">s que permite rastrear el progreso de un proyecto a lo largo del tiempo mediante capturas </w:t>
+      </w:r>
+      <w:proofErr w:type="gramStart"/>
+      <w:r>
+        <w:t>del mismo</w:t>
+      </w:r>
+      <w:proofErr w:type="gramEnd"/>
+      <w:r>
+        <w:t xml:space="preserve"> mientras evoluciona, registrando quién </w:t>
       </w:r>
       <w:r>
         <w:t>ha hecho</w:t>
@@ -20608,6 +21079,54 @@
           <w:lang w:eastAsia="es-ES"/>
         </w:rPr>
         <w:t>.</w:t>
+      </w:r>
+    </w:p>
+    <w:p>
+      <w:pPr>
+        <w:rPr>
+          <w:lang w:eastAsia="es-ES"/>
+        </w:rPr>
+      </w:pPr>
+      <w:r>
+        <w:rPr>
+          <w:noProof/>
+          <w:lang w:eastAsia="es-ES"/>
+        </w:rPr>
+        <w:drawing>
+          <wp:inline distT="0" distB="0" distL="0" distR="0" wp14:anchorId="5A0C9F23" wp14:editId="254A4AEA">
+            <wp:extent cx="6017260" cy="3195320"/>
+            <wp:effectExtent l="0" t="0" r="2540" b="5080"/>
+            <wp:docPr id="19982193" name="Imagen 1" descr="Captura de pantalla de computadora&#10;&#10;Descripción generada automáticamente"/>
+            <wp:cNvGraphicFramePr>
+              <a:graphicFrameLocks xmlns:a="http://schemas.openxmlformats.org/drawingml/2006/main" noChangeAspect="1"/>
+            </wp:cNvGraphicFramePr>
+            <a:graphic xmlns:a="http://schemas.openxmlformats.org/drawingml/2006/main">
+              <a:graphicData uri="http://schemas.openxmlformats.org/drawingml/2006/picture">
+                <pic:pic xmlns:pic="http://schemas.openxmlformats.org/drawingml/2006/picture">
+                  <pic:nvPicPr>
+                    <pic:cNvPr id="19982193" name="Imagen 1" descr="Captura de pantalla de computadora&#10;&#10;Descripción generada automáticamente"/>
+                    <pic:cNvPicPr/>
+                  </pic:nvPicPr>
+                  <pic:blipFill>
+                    <a:blip r:embed="rId30"/>
+                    <a:stretch>
+                      <a:fillRect/>
+                    </a:stretch>
+                  </pic:blipFill>
+                  <pic:spPr>
+                    <a:xfrm>
+                      <a:off x="0" y="0"/>
+                      <a:ext cx="6017260" cy="3195320"/>
+                    </a:xfrm>
+                    <a:prstGeom prst="rect">
+                      <a:avLst/>
+                    </a:prstGeom>
+                  </pic:spPr>
+                </pic:pic>
+              </a:graphicData>
+            </a:graphic>
+          </wp:inline>
+        </w:drawing>
       </w:r>
     </w:p>
     <w:p>
@@ -20693,7 +21212,15 @@
         <w:spacing w:before="200" w:line="312" w:lineRule="auto"/>
       </w:pPr>
       <w:r>
-        <w:t>El informe realizado consta de seis paginas principales que son la de</w:t>
+        <w:t xml:space="preserve">El informe realizado consta de seis </w:t>
+      </w:r>
+      <w:proofErr w:type="spellStart"/>
+      <w:r>
+        <w:t>paginas</w:t>
+      </w:r>
+      <w:proofErr w:type="spellEnd"/>
+      <w:r>
+        <w:t xml:space="preserve"> principales que son la de</w:t>
       </w:r>
       <w:r>
         <w:t xml:space="preserve"> </w:t>
@@ -20704,13 +21231,23 @@
       </w:r>
       <w:proofErr w:type="spellEnd"/>
       <w:r>
-        <w:t xml:space="preserve">, resumen, ventas, compras, stock y tiendas. La navegación de estas paginas se realiza mediante la barra que está a mano izquierda. Además, en los apartados de ventas y compras hay otro menú de navegación entre paginas que se encuentra en la parte superior. En el caso de la página de ventas como se puede ver en la siguiente (), existe una segunda navegación donde se puede observar un resumen sobre las ventas, </w:t>
-      </w:r>
-      <w:r>
-        <w:t>el análisis de las ventas</w:t>
-      </w:r>
-      <w:r>
-        <w:t xml:space="preserve">, el margen obtenido, información sobre el cliente y la información detallada.  </w:t>
+        <w:t xml:space="preserve">, resumen, ventas, compras, stock y tiendas. La navegación de estas </w:t>
+      </w:r>
+      <w:proofErr w:type="spellStart"/>
+      <w:r>
+        <w:t>paginas</w:t>
+      </w:r>
+      <w:proofErr w:type="spellEnd"/>
+      <w:r>
+        <w:t xml:space="preserve"> se realiza mediante la barra que está a mano izquierda. Además, en los apartados de ventas y compras hay otro menú de navegación entre </w:t>
+      </w:r>
+      <w:proofErr w:type="spellStart"/>
+      <w:r>
+        <w:t>paginas</w:t>
+      </w:r>
+      <w:proofErr w:type="spellEnd"/>
+      <w:r>
+        <w:t xml:space="preserve"> que se encuentra en la parte superior. En el caso de la página de ventas como se puede ver en la siguiente (), existe una segunda navegación donde se puede observar un resumen sobre las ventas, el análisis de las ventas, el margen obtenido, información sobre el cliente y la información detallada.  </w:t>
       </w:r>
     </w:p>
     <w:p>
@@ -20718,6 +21255,9 @@
         <w:spacing w:before="200" w:line="312" w:lineRule="auto"/>
       </w:pPr>
       <w:r>
+        <w:rPr>
+          <w:noProof/>
+        </w:rPr>
         <w:drawing>
           <wp:inline distT="0" distB="0" distL="0" distR="0" wp14:anchorId="094E3BED" wp14:editId="53167D5F">
             <wp:extent cx="5683250" cy="3161030"/>
@@ -20734,7 +21274,7 @@
                     <pic:cNvPicPr/>
                   </pic:nvPicPr>
                   <pic:blipFill>
-                    <a:blip r:embed="rId30"/>
+                    <a:blip r:embed="rId31"/>
                     <a:stretch>
                       <a:fillRect/>
                     </a:stretch>
@@ -20861,7 +21401,7 @@
                     <pic:cNvPicPr/>
                   </pic:nvPicPr>
                   <pic:blipFill rotWithShape="1">
-                    <a:blip r:embed="rId31"/>
+                    <a:blip r:embed="rId32"/>
                     <a:srcRect l="8715" t="7119" b="81016"/>
                     <a:stretch/>
                   </pic:blipFill>
@@ -20907,7 +21447,15 @@
         <w:t>teriormente el informe consta de seis páginas principales. La primera página es la de inicio en la cu</w:t>
       </w:r>
       <w:r>
-        <w:t xml:space="preserve">al se encuentra la navegación de paginas como se observa en (). Desde esta página </w:t>
+        <w:t xml:space="preserve">al se encuentra la navegación de </w:t>
+      </w:r>
+      <w:proofErr w:type="spellStart"/>
+      <w:r>
+        <w:t>paginas</w:t>
+      </w:r>
+      <w:proofErr w:type="spellEnd"/>
+      <w:r>
+        <w:t xml:space="preserve"> como se observa en (). Desde esta página </w:t>
       </w:r>
       <w:r>
         <w:t>se puede</w:t>
@@ -20976,6 +21524,9 @@
         <w:jc w:val="center"/>
       </w:pPr>
       <w:r>
+        <w:rPr>
+          <w:noProof/>
+        </w:rPr>
         <w:drawing>
           <wp:inline distT="0" distB="0" distL="0" distR="0" wp14:anchorId="7BE97E5D" wp14:editId="1BDE7BDE">
             <wp:extent cx="5683250" cy="3179445"/>
@@ -20989,160 +21540,6 @@
                 <pic:pic xmlns:pic="http://schemas.openxmlformats.org/drawingml/2006/picture">
                   <pic:nvPicPr>
                     <pic:cNvPr id="1019656892" name="Imagen 1" descr="Captura de pantalla de un celular con letras&#10;&#10;Descripción generada automáticamente con confianza media"/>
-                    <pic:cNvPicPr/>
-                  </pic:nvPicPr>
-                  <pic:blipFill>
-                    <a:blip r:embed="rId32"/>
-                    <a:stretch>
-                      <a:fillRect/>
-                    </a:stretch>
-                  </pic:blipFill>
-                  <pic:spPr>
-                    <a:xfrm>
-                      <a:off x="0" y="0"/>
-                      <a:ext cx="5683250" cy="3179445"/>
-                    </a:xfrm>
-                    <a:prstGeom prst="rect">
-                      <a:avLst/>
-                    </a:prstGeom>
-                  </pic:spPr>
-                </pic:pic>
-              </a:graphicData>
-            </a:graphic>
-          </wp:inline>
-        </w:drawing>
-      </w:r>
-    </w:p>
-    <w:p>
-      <w:r>
-        <w:t>La segunda página es la de ventas</w:t>
-      </w:r>
-      <w:r>
-        <w:t xml:space="preserve"> como se observa en la </w:t>
-      </w:r>
-      <w:r>
-        <w:fldChar w:fldCharType="begin"/>
-      </w:r>
-      <w:r>
-        <w:instrText xml:space="preserve"> REF _Ref169513531 \h </w:instrText>
-      </w:r>
-      <w:r>
-        <w:fldChar w:fldCharType="separate"/>
-      </w:r>
-      <w:r>
-        <w:rPr>
-          <w:rStyle w:val="nfasissutil"/>
-        </w:rPr>
-        <w:t>Figura 10</w:t>
-      </w:r>
-      <w:r>
-        <w:fldChar w:fldCharType="end"/>
-      </w:r>
-      <w:r>
-        <w:t xml:space="preserve">, </w:t>
-      </w:r>
-      <w:r>
-        <w:t>la cual</w:t>
-      </w:r>
-      <w:r>
-        <w:t xml:space="preserve"> comienza con un resumen donde se recoge la información más importante sobre ellas</w:t>
-      </w:r>
-      <w:r>
-        <w:t xml:space="preserve">, como las unidades vendidas, las ventas realizadas en dólares y el beneficio obtenido, además de la evolución de las ventas. </w:t>
-      </w:r>
-      <w:r>
-        <w:t>Además de la página de resumen también se encuentra la de ventas donde se encuentran las ventas realizadas por categoría de producto y por estado. También está la página de</w:t>
-      </w:r>
-      <w:r>
-        <w:t xml:space="preserve"> beneficio, donde se ve a simple vista los productos que más beneficio bruto generan y se analiza las ventas de aquellos productos. La siguiente página es la de cliente; en ella, existe la oportunidad de elegir el cliente deseado mediante un </w:t>
-      </w:r>
-      <w:r>
-        <w:lastRenderedPageBreak/>
-        <w:t xml:space="preserve">filtro y se obtiene la información detallada de dicho cliente. </w:t>
-      </w:r>
-    </w:p>
-    <w:p>
-      <w:pPr>
-        <w:pStyle w:val="Descripcin"/>
-        <w:keepNext/>
-        <w:jc w:val="center"/>
-        <w:rPr>
-          <w:rStyle w:val="nfasissutil"/>
-        </w:rPr>
-      </w:pPr>
-      <w:bookmarkStart w:id="80" w:name="_Ref169513531"/>
-      <w:bookmarkStart w:id="81" w:name="_Toc169514802"/>
-      <w:r>
-        <w:rPr>
-          <w:rStyle w:val="nfasissutil"/>
-        </w:rPr>
-        <w:t xml:space="preserve">Figura </w:t>
-      </w:r>
-      <w:r>
-        <w:rPr>
-          <w:rStyle w:val="nfasissutil"/>
-        </w:rPr>
-        <w:fldChar w:fldCharType="begin"/>
-      </w:r>
-      <w:r>
-        <w:rPr>
-          <w:rStyle w:val="nfasissutil"/>
-        </w:rPr>
-        <w:instrText xml:space="preserve"> SEQ Figura \* ARABIC </w:instrText>
-      </w:r>
-      <w:r>
-        <w:rPr>
-          <w:rStyle w:val="nfasissutil"/>
-        </w:rPr>
-        <w:fldChar w:fldCharType="separate"/>
-      </w:r>
-      <w:r>
-        <w:rPr>
-          <w:rStyle w:val="nfasissutil"/>
-          <w:noProof/>
-        </w:rPr>
-        <w:t>10</w:t>
-      </w:r>
-      <w:r>
-        <w:rPr>
-          <w:rStyle w:val="nfasissutil"/>
-        </w:rPr>
-        <w:fldChar w:fldCharType="end"/>
-      </w:r>
-      <w:bookmarkEnd w:id="80"/>
-      <w:r>
-        <w:rPr>
-          <w:rStyle w:val="nfasissutil"/>
-        </w:rPr>
-        <w:t>: Página ventas</w:t>
-      </w:r>
-      <w:bookmarkEnd w:id="81"/>
-    </w:p>
-    <w:p>
-      <w:pPr>
-        <w:spacing w:before="200" w:line="312" w:lineRule="auto"/>
-        <w:rPr>
-          <w:rFonts w:eastAsia="Calibri" w:cs="Arial"/>
-        </w:rPr>
-      </w:pPr>
-      <w:r>
-        <w:rPr>
-          <w:rFonts w:eastAsia="Calibri" w:cs="Arial"/>
-          <w:noProof/>
-        </w:rPr>
-        <w:drawing>
-          <wp:inline distT="0" distB="0" distL="0" distR="0" wp14:anchorId="4C340C2F" wp14:editId="2D8AAC53">
-            <wp:extent cx="5683250" cy="3179445"/>
-            <wp:effectExtent l="0" t="0" r="0" b="1905"/>
-            <wp:docPr id="1696050276" name="Imagen 1" descr="Gráfico&#10;&#10;Descripción generada automáticamente con confianza media"/>
-            <wp:cNvGraphicFramePr>
-              <a:graphicFrameLocks xmlns:a="http://schemas.openxmlformats.org/drawingml/2006/main" noChangeAspect="1"/>
-            </wp:cNvGraphicFramePr>
-            <a:graphic xmlns:a="http://schemas.openxmlformats.org/drawingml/2006/main">
-              <a:graphicData uri="http://schemas.openxmlformats.org/drawingml/2006/picture">
-                <pic:pic xmlns:pic="http://schemas.openxmlformats.org/drawingml/2006/picture">
-                  <pic:nvPicPr>
-                    <pic:cNvPr id="1696050276" name="Imagen 1" descr="Gráfico&#10;&#10;Descripción generada automáticamente con confianza media"/>
                     <pic:cNvPicPr/>
                   </pic:nvPicPr>
                   <pic:blipFill>
@@ -21168,29 +21565,51 @@
       </w:r>
     </w:p>
     <w:p>
-      <w:pPr>
-        <w:spacing w:before="200" w:line="312" w:lineRule="auto"/>
-        <w:rPr>
-          <w:rFonts w:eastAsia="Calibri" w:cs="Arial"/>
-        </w:rPr>
-      </w:pPr>
-      <w:r>
-        <w:rPr>
-          <w:rFonts w:eastAsia="Calibri" w:cs="Arial"/>
-        </w:rPr>
-        <w:t xml:space="preserve">En la </w:t>
-      </w:r>
-      <w:r>
-        <w:rPr>
-          <w:rFonts w:eastAsia="Calibri" w:cs="Arial"/>
-        </w:rPr>
-        <w:t>página</w:t>
-      </w:r>
-      <w:r>
-        <w:rPr>
-          <w:rFonts w:eastAsia="Calibri" w:cs="Arial"/>
-        </w:rPr>
-        <w:t xml:space="preserve"> de compras se ha seguido la misma línea y estructura que en las ventas, es decir, se ha creado una página de resumen donde se muestra la información más relevante de las compras como las unidades compradas y el coste, entre otras. Además, se puede navegar dentro de la pagina de compras por diferentes páginas en las que se encuentran el resumen, la información sobre las compras y el análisis de los proveedores. </w:t>
+      <w:r>
+        <w:t>La segunda página es la de ventas</w:t>
+      </w:r>
+      <w:r>
+        <w:t xml:space="preserve"> como se observa en la </w:t>
+      </w:r>
+      <w:r>
+        <w:fldChar w:fldCharType="begin"/>
+      </w:r>
+      <w:r>
+        <w:instrText xml:space="preserve"> REF _Ref169513531 \h </w:instrText>
+      </w:r>
+      <w:r>
+        <w:fldChar w:fldCharType="separate"/>
+      </w:r>
+      <w:r>
+        <w:rPr>
+          <w:rStyle w:val="nfasissutil"/>
+        </w:rPr>
+        <w:t>Figura 10</w:t>
+      </w:r>
+      <w:r>
+        <w:fldChar w:fldCharType="end"/>
+      </w:r>
+      <w:r>
+        <w:t xml:space="preserve">, </w:t>
+      </w:r>
+      <w:r>
+        <w:t>la cual</w:t>
+      </w:r>
+      <w:r>
+        <w:t xml:space="preserve"> comienza con un resumen donde se recoge la información más importante sobre ellas</w:t>
+      </w:r>
+      <w:r>
+        <w:t xml:space="preserve">, como las unidades vendidas, las ventas realizadas en dólares y el beneficio obtenido, además de la evolución de las ventas. </w:t>
+      </w:r>
+      <w:r>
+        <w:t>Además de la página de resumen también se encuentra la de ventas donde se encuentran las ventas realizadas por categoría de producto y por estado. También está la página de</w:t>
+      </w:r>
+      <w:r>
+        <w:t xml:space="preserve"> beneficio, donde se ve a simple vista los productos que más beneficio bruto generan y se analiza las ventas de aquellos productos. La siguiente página es la de cliente; en ella, existe la oportunidad de elegir el cliente deseado mediante un </w:t>
+      </w:r>
+      <w:r>
+        <w:lastRenderedPageBreak/>
+        <w:t xml:space="preserve">filtro y se obtiene la información detallada de dicho cliente. </w:t>
       </w:r>
     </w:p>
     <w:p>
@@ -21202,6 +21621,152 @@
           <w:rStyle w:val="nfasissutil"/>
         </w:rPr>
       </w:pPr>
+      <w:bookmarkStart w:id="80" w:name="_Ref169513531"/>
+      <w:bookmarkStart w:id="81" w:name="_Toc169514802"/>
+      <w:r>
+        <w:rPr>
+          <w:rStyle w:val="nfasissutil"/>
+        </w:rPr>
+        <w:t xml:space="preserve">Figura </w:t>
+      </w:r>
+      <w:r>
+        <w:rPr>
+          <w:rStyle w:val="nfasissutil"/>
+        </w:rPr>
+        <w:fldChar w:fldCharType="begin"/>
+      </w:r>
+      <w:r>
+        <w:rPr>
+          <w:rStyle w:val="nfasissutil"/>
+        </w:rPr>
+        <w:instrText xml:space="preserve"> SEQ Figura \* ARABIC </w:instrText>
+      </w:r>
+      <w:r>
+        <w:rPr>
+          <w:rStyle w:val="nfasissutil"/>
+        </w:rPr>
+        <w:fldChar w:fldCharType="separate"/>
+      </w:r>
+      <w:r>
+        <w:rPr>
+          <w:rStyle w:val="nfasissutil"/>
+          <w:noProof/>
+        </w:rPr>
+        <w:t>10</w:t>
+      </w:r>
+      <w:r>
+        <w:rPr>
+          <w:rStyle w:val="nfasissutil"/>
+        </w:rPr>
+        <w:fldChar w:fldCharType="end"/>
+      </w:r>
+      <w:bookmarkEnd w:id="80"/>
+      <w:r>
+        <w:rPr>
+          <w:rStyle w:val="nfasissutil"/>
+        </w:rPr>
+        <w:t>: Página ventas</w:t>
+      </w:r>
+      <w:bookmarkEnd w:id="81"/>
+    </w:p>
+    <w:p>
+      <w:pPr>
+        <w:spacing w:before="200" w:line="312" w:lineRule="auto"/>
+        <w:rPr>
+          <w:rFonts w:eastAsia="Calibri" w:cs="Arial"/>
+        </w:rPr>
+      </w:pPr>
+      <w:r>
+        <w:rPr>
+          <w:rFonts w:eastAsia="Calibri" w:cs="Arial"/>
+          <w:noProof/>
+        </w:rPr>
+        <w:drawing>
+          <wp:inline distT="0" distB="0" distL="0" distR="0" wp14:anchorId="4C340C2F" wp14:editId="2D8AAC53">
+            <wp:extent cx="5683250" cy="3179445"/>
+            <wp:effectExtent l="0" t="0" r="0" b="1905"/>
+            <wp:docPr id="1696050276" name="Imagen 1" descr="Gráfico&#10;&#10;Descripción generada automáticamente con confianza media"/>
+            <wp:cNvGraphicFramePr>
+              <a:graphicFrameLocks xmlns:a="http://schemas.openxmlformats.org/drawingml/2006/main" noChangeAspect="1"/>
+            </wp:cNvGraphicFramePr>
+            <a:graphic xmlns:a="http://schemas.openxmlformats.org/drawingml/2006/main">
+              <a:graphicData uri="http://schemas.openxmlformats.org/drawingml/2006/picture">
+                <pic:pic xmlns:pic="http://schemas.openxmlformats.org/drawingml/2006/picture">
+                  <pic:nvPicPr>
+                    <pic:cNvPr id="1696050276" name="Imagen 1" descr="Gráfico&#10;&#10;Descripción generada automáticamente con confianza media"/>
+                    <pic:cNvPicPr/>
+                  </pic:nvPicPr>
+                  <pic:blipFill>
+                    <a:blip r:embed="rId34"/>
+                    <a:stretch>
+                      <a:fillRect/>
+                    </a:stretch>
+                  </pic:blipFill>
+                  <pic:spPr>
+                    <a:xfrm>
+                      <a:off x="0" y="0"/>
+                      <a:ext cx="5683250" cy="3179445"/>
+                    </a:xfrm>
+                    <a:prstGeom prst="rect">
+                      <a:avLst/>
+                    </a:prstGeom>
+                  </pic:spPr>
+                </pic:pic>
+              </a:graphicData>
+            </a:graphic>
+          </wp:inline>
+        </w:drawing>
+      </w:r>
+    </w:p>
+    <w:p>
+      <w:pPr>
+        <w:spacing w:before="200" w:line="312" w:lineRule="auto"/>
+        <w:rPr>
+          <w:rFonts w:eastAsia="Calibri" w:cs="Arial"/>
+        </w:rPr>
+      </w:pPr>
+      <w:r>
+        <w:rPr>
+          <w:rFonts w:eastAsia="Calibri" w:cs="Arial"/>
+        </w:rPr>
+        <w:t xml:space="preserve">En la </w:t>
+      </w:r>
+      <w:r>
+        <w:rPr>
+          <w:rFonts w:eastAsia="Calibri" w:cs="Arial"/>
+        </w:rPr>
+        <w:t>página</w:t>
+      </w:r>
+      <w:r>
+        <w:rPr>
+          <w:rFonts w:eastAsia="Calibri" w:cs="Arial"/>
+        </w:rPr>
+        <w:t xml:space="preserve"> de compras se ha seguido la misma línea y estructura que en las ventas, es decir, se ha creado una página de resumen donde se muestra la información más relevante de las compras como las unidades compradas y el coste, entre otras. Además, se puede navegar dentro de la </w:t>
+      </w:r>
+      <w:proofErr w:type="spellStart"/>
+      <w:r>
+        <w:rPr>
+          <w:rFonts w:eastAsia="Calibri" w:cs="Arial"/>
+        </w:rPr>
+        <w:t>pagina</w:t>
+      </w:r>
+      <w:proofErr w:type="spellEnd"/>
+      <w:r>
+        <w:rPr>
+          <w:rFonts w:eastAsia="Calibri" w:cs="Arial"/>
+        </w:rPr>
+        <w:t xml:space="preserve"> de compras por diferentes páginas en las que se encuentran el resumen, la información sobre las compras y el análisis de los proveedores. </w:t>
+      </w:r>
+    </w:p>
+    <w:p>
+      <w:pPr>
+        <w:pStyle w:val="Descripcin"/>
+        <w:keepNext/>
+        <w:jc w:val="center"/>
+        <w:rPr>
+          <w:rStyle w:val="nfasissutil"/>
+        </w:rPr>
+      </w:pPr>
       <w:bookmarkStart w:id="82" w:name="_Toc169514803"/>
       <w:r>
         <w:rPr>
@@ -21258,6 +21823,7 @@
       <w:r>
         <w:rPr>
           <w:rFonts w:eastAsia="Calibri" w:cs="Arial"/>
+          <w:noProof/>
         </w:rPr>
         <w:drawing>
           <wp:inline distT="0" distB="0" distL="0" distR="0" wp14:anchorId="6F3CD87D" wp14:editId="202D1DEF">
@@ -21275,7 +21841,7 @@
                     <pic:cNvPicPr/>
                   </pic:nvPicPr>
                   <pic:blipFill>
-                    <a:blip r:embed="rId34"/>
+                    <a:blip r:embed="rId35"/>
                     <a:stretch>
                       <a:fillRect/>
                     </a:stretch>
@@ -21376,6 +21942,7 @@
       <w:r>
         <w:rPr>
           <w:rFonts w:eastAsia="Calibri" w:cs="Arial"/>
+          <w:noProof/>
         </w:rPr>
         <w:drawing>
           <wp:inline distT="0" distB="0" distL="0" distR="0" wp14:anchorId="05389548" wp14:editId="7D20CF64">
@@ -21393,7 +21960,7 @@
                     <pic:cNvPicPr/>
                   </pic:nvPicPr>
                   <pic:blipFill>
-                    <a:blip r:embed="rId35"/>
+                    <a:blip r:embed="rId36"/>
                     <a:stretch>
                       <a:fillRect/>
                     </a:stretch>
@@ -21434,6 +22001,7 @@
         <w:t xml:space="preserve">que se han realizado en cada una ellas. Además, se ha comparado con el objetivo de ventas de cada tienda y se ha mostrado en verde en caso de que haya superado el objetivo y en rojo en el caso contrario, con su respectivo porcentaje. También se han mostrado las tiendas en un mapa y se puede acceder a ellas haciendo </w:t>
       </w:r>
       <w:proofErr w:type="spellStart"/>
+      <w:proofErr w:type="gramStart"/>
       <w:r>
         <w:rPr>
           <w:rFonts w:eastAsia="Calibri" w:cs="Arial"/>
@@ -21443,6 +22011,7 @@
         <w:t>click</w:t>
       </w:r>
       <w:proofErr w:type="spellEnd"/>
+      <w:proofErr w:type="gramEnd"/>
       <w:r>
         <w:rPr>
           <w:rFonts w:eastAsia="Calibri" w:cs="Arial"/>
@@ -21515,6 +22084,7 @@
       <w:r>
         <w:rPr>
           <w:rFonts w:eastAsia="Calibri" w:cs="Arial"/>
+          <w:noProof/>
         </w:rPr>
         <w:drawing>
           <wp:inline distT="0" distB="0" distL="0" distR="0" wp14:anchorId="516A9701" wp14:editId="738D4D9F">
@@ -21532,7 +22102,7 @@
                     <pic:cNvPicPr/>
                   </pic:nvPicPr>
                   <pic:blipFill>
-                    <a:blip r:embed="rId36"/>
+                    <a:blip r:embed="rId37"/>
                     <a:stretch>
                       <a:fillRect/>
                     </a:stretch>
@@ -21849,10 +22419,7 @@
     </w:p>
     <w:p>
       <w:r>
-        <w:t>Además, a</w:t>
-      </w:r>
-      <w:r>
-        <w:t xml:space="preserve">ctualmente, la conexión de datos en </w:t>
+        <w:t xml:space="preserve">Además, actualmente, la conexión de datos en </w:t>
       </w:r>
       <w:proofErr w:type="spellStart"/>
       <w:r>
@@ -21860,10 +22427,7 @@
       </w:r>
       <w:proofErr w:type="spellEnd"/>
       <w:r>
-        <w:t xml:space="preserve"> BI se realiza a través de archivos CSV almacenados localmente. Sin embargo, </w:t>
-      </w:r>
-      <w:r>
-        <w:t xml:space="preserve">como el </w:t>
+        <w:t xml:space="preserve"> BI se realiza a través de archivos CSV almacenados localmente. Sin embargo, como el </w:t>
       </w:r>
       <w:r>
         <w:rPr>
@@ -21878,13 +22442,7 @@
         <w:t>,</w:t>
       </w:r>
       <w:r>
-        <w:t xml:space="preserve"> </w:t>
-      </w:r>
-      <w:r>
-        <w:t>con el objetivo de mejorar la eficiencia y la escalabilidad, se propone migrar hacia una integración directa con SAP, el software utilizado por la empresa.</w:t>
-      </w:r>
-      <w:r>
-        <w:t xml:space="preserve"> En concreto la empresa utiliza SAP HANA, por lo que a continuación se han indicado los pasos que se deben seguir. </w:t>
+        <w:t xml:space="preserve"> con el objetivo de mejorar la eficiencia y la escalabilidad, se propone migrar hacia una integración directa con SAP, el software utilizado por la empresa. En concreto la empresa utiliza SAP HANA, por lo que a continuación se han indicado los pasos que se deben seguir. </w:t>
       </w:r>
     </w:p>
     <w:p>
@@ -21938,8 +22496,13 @@
           <w:lang w:eastAsia="es-ES"/>
         </w:rPr>
       </w:pPr>
-      <w:r>
-        <w:t xml:space="preserve">Mencionar también que </w:t>
+      <w:proofErr w:type="gramStart"/>
+      <w:r>
+        <w:t>Mencionar</w:t>
+      </w:r>
+      <w:proofErr w:type="gramEnd"/>
+      <w:r>
+        <w:t xml:space="preserve"> también que </w:t>
       </w:r>
       <w:r>
         <w:t>l</w:t>
@@ -22041,6 +22604,7 @@
         <w:rPr>
           <w:rFonts w:cs="Times New Roman"/>
           <w:noProof/>
+          <w:lang w:val="en-US"/>
         </w:rPr>
       </w:pPr>
       <w:r>
@@ -22089,6 +22653,7 @@
         <w:rPr>
           <w:rFonts w:cs="Times New Roman"/>
           <w:noProof/>
+          <w:lang w:val="en-US"/>
         </w:rPr>
         <w:t>[Online]. Available: https://openaccess.uoc.edu/bitstream/10609/129826/8/jde_masTFM0121memoria.pdf</w:t>
       </w:r>
@@ -22103,12 +22668,14 @@
         <w:rPr>
           <w:rFonts w:cs="Times New Roman"/>
           <w:noProof/>
+          <w:lang w:val="en-US"/>
         </w:rPr>
       </w:pPr>
       <w:r>
         <w:rPr>
           <w:rFonts w:cs="Times New Roman"/>
           <w:noProof/>
+          <w:lang w:val="en-US"/>
         </w:rPr>
         <w:t>[2]</w:t>
       </w:r>
@@ -22116,6 +22683,7 @@
         <w:rPr>
           <w:rFonts w:cs="Times New Roman"/>
           <w:noProof/>
+          <w:lang w:val="en-US"/>
         </w:rPr>
         <w:tab/>
         <w:t>I. de I. Conocimiento, “Machine Learning &amp; Deep Learning,” 2024, [Online]. Available: https://www.iic.uam.es/inteligencia-artificial/machine-learning-deep-learning/</w:t>
@@ -22131,12 +22699,14 @@
         <w:rPr>
           <w:rFonts w:cs="Times New Roman"/>
           <w:noProof/>
+          <w:lang w:val="en-US"/>
         </w:rPr>
       </w:pPr>
       <w:r>
         <w:rPr>
           <w:rFonts w:cs="Times New Roman"/>
           <w:noProof/>
+          <w:lang w:val="en-US"/>
         </w:rPr>
         <w:t>[3]</w:t>
       </w:r>
@@ -22144,6 +22714,7 @@
         <w:rPr>
           <w:rFonts w:cs="Times New Roman"/>
           <w:noProof/>
+          <w:lang w:val="en-US"/>
         </w:rPr>
         <w:tab/>
         <w:t>T. Šustrová, “A Suitable Artificial Intelligence Model for Inventory Level Optimization Tereza Šustrová: A Suitable Artificial Intelligence Model for Inventory Level Optimization,” vol. 25, no. 1, pp. 48–55, 2016, [Online]. Available: http://dx.doi.org/10.13164/trends.2016.25.48</w:t>
@@ -22159,12 +22730,14 @@
         <w:rPr>
           <w:rFonts w:cs="Times New Roman"/>
           <w:noProof/>
+          <w:lang w:val="en-US"/>
         </w:rPr>
       </w:pPr>
       <w:r>
         <w:rPr>
           <w:rFonts w:cs="Times New Roman"/>
           <w:noProof/>
+          <w:lang w:val="en-US"/>
         </w:rPr>
         <w:t>[4]</w:t>
       </w:r>
@@ -22172,6 +22745,7 @@
         <w:rPr>
           <w:rFonts w:cs="Times New Roman"/>
           <w:noProof/>
+          <w:lang w:val="en-US"/>
         </w:rPr>
         <w:tab/>
         <w:t xml:space="preserve">S. Zhang, X. Qin, S. Hu, Q. Zhang, B. Dong, and J. Zhao, “Importance Degree Evaluation of Spare Parts Based on Clustering Algorithm and Back-Propagation Neural Network,” </w:t>
@@ -22182,6 +22756,7 @@
           <w:i/>
           <w:iCs/>
           <w:noProof/>
+          <w:lang w:val="en-US"/>
         </w:rPr>
         <w:t>Math. Probl. Eng.</w:t>
       </w:r>
@@ -22189,6 +22764,7 @@
         <w:rPr>
           <w:rFonts w:cs="Times New Roman"/>
           <w:noProof/>
+          <w:lang w:val="en-US"/>
         </w:rPr>
         <w:t>, vol. 2020, 2020, doi: 10.1155/2020/6161825.</w:t>
       </w:r>
@@ -22203,12 +22779,14 @@
         <w:rPr>
           <w:rFonts w:cs="Times New Roman"/>
           <w:noProof/>
+          <w:lang w:val="en-US"/>
         </w:rPr>
       </w:pPr>
       <w:r>
         <w:rPr>
           <w:rFonts w:cs="Times New Roman"/>
           <w:noProof/>
+          <w:lang w:val="en-US"/>
         </w:rPr>
         <w:t>[5]</w:t>
       </w:r>
@@ -22216,6 +22794,7 @@
         <w:rPr>
           <w:rFonts w:cs="Times New Roman"/>
           <w:noProof/>
+          <w:lang w:val="en-US"/>
         </w:rPr>
         <w:tab/>
         <w:t xml:space="preserve">K. B. Praveen, P. Kumar, J. Prateek, G. Pragathi, and P. M. J, “Inventory Management System Using Machine Learning,” </w:t>
@@ -22226,6 +22805,7 @@
           <w:i/>
           <w:iCs/>
           <w:noProof/>
+          <w:lang w:val="en-US"/>
         </w:rPr>
         <w:t>Int. J. Innov. Eng. Manag. Res.</w:t>
       </w:r>
@@ -22233,6 +22813,7 @@
         <w:rPr>
           <w:rFonts w:cs="Times New Roman"/>
           <w:noProof/>
+          <w:lang w:val="en-US"/>
         </w:rPr>
         <w:t>, vol. 9, no. 06, pp. 769–785, 2022, doi: 10.48047/ijiemr/v11/i06/51.</w:t>
       </w:r>
@@ -22247,12 +22828,14 @@
         <w:rPr>
           <w:rFonts w:cs="Times New Roman"/>
           <w:noProof/>
+          <w:lang w:val="en-US"/>
         </w:rPr>
       </w:pPr>
       <w:r>
         <w:rPr>
           <w:rFonts w:cs="Times New Roman"/>
           <w:noProof/>
+          <w:lang w:val="en-US"/>
         </w:rPr>
         <w:t>[6]</w:t>
       </w:r>
@@ -22260,6 +22843,7 @@
         <w:rPr>
           <w:rFonts w:cs="Times New Roman"/>
           <w:noProof/>
+          <w:lang w:val="en-US"/>
         </w:rPr>
         <w:tab/>
         <w:t>Scikit learn, “Gradient Boosting Regressor,” 2024. https://scikit-learn.org/stable/modules/generated/sklearn.ensemble.GradientBoostingRegressor.html</w:t>
@@ -22275,12 +22859,14 @@
         <w:rPr>
           <w:rFonts w:cs="Times New Roman"/>
           <w:noProof/>
+          <w:lang w:val="en-US"/>
         </w:rPr>
       </w:pPr>
       <w:r>
         <w:rPr>
           <w:rFonts w:cs="Times New Roman"/>
           <w:noProof/>
+          <w:lang w:val="en-US"/>
         </w:rPr>
         <w:t>[7]</w:t>
       </w:r>
@@ -22288,6 +22874,7 @@
         <w:rPr>
           <w:rFonts w:cs="Times New Roman"/>
           <w:noProof/>
+          <w:lang w:val="en-US"/>
         </w:rPr>
         <w:tab/>
         <w:t>“Decision tree in Machine Learning,” 2024, [Online]. Available: https://www.geeksforgeeks.org/decision-tree-introduction-example/</w:t>
@@ -22303,12 +22890,14 @@
         <w:rPr>
           <w:rFonts w:cs="Times New Roman"/>
           <w:noProof/>
+          <w:lang w:val="en-US"/>
         </w:rPr>
       </w:pPr>
       <w:r>
         <w:rPr>
           <w:rFonts w:cs="Times New Roman"/>
           <w:noProof/>
+          <w:lang w:val="en-US"/>
         </w:rPr>
         <w:t>[8]</w:t>
       </w:r>
@@ -22316,6 +22905,7 @@
         <w:rPr>
           <w:rFonts w:cs="Times New Roman"/>
           <w:noProof/>
+          <w:lang w:val="en-US"/>
         </w:rPr>
         <w:tab/>
         <w:t>Al Maverick, “Light Gradient Boosting Machine,” 2023. https://samanemami.medium.com/light-gradient-boosting-machine-b4f1b9e3f7d1</w:t>
@@ -22331,6 +22921,7 @@
         <w:rPr>
           <w:rFonts w:cs="Times New Roman"/>
           <w:noProof/>
+          <w:lang w:val="en-US"/>
         </w:rPr>
       </w:pPr>
       <w:r>
@@ -22363,6 +22954,7 @@
           <w:i/>
           <w:iCs/>
           <w:noProof/>
+          <w:lang w:val="en-US"/>
         </w:rPr>
         <w:t>360</w:t>
       </w:r>
@@ -22370,6 +22962,7 @@
         <w:rPr>
           <w:rFonts w:cs="Times New Roman"/>
           <w:noProof/>
+          <w:lang w:val="en-US"/>
         </w:rPr>
         <w:t>, 2023, [Online]. Available: https://www.innovaciondigital360.com/industria-4-0/supply-chain/logistica-4-0-que-es-caracteristicas-beneficios-y-tecnologia/</w:t>
       </w:r>
@@ -22412,12 +23005,14 @@
         <w:rPr>
           <w:rFonts w:cs="Times New Roman"/>
           <w:noProof/>
+          <w:lang w:val="en-US"/>
         </w:rPr>
       </w:pPr>
       <w:r>
         <w:rPr>
           <w:rFonts w:cs="Times New Roman"/>
           <w:noProof/>
+          <w:lang w:val="en-US"/>
         </w:rPr>
         <w:lastRenderedPageBreak/>
         <w:t>[11]</w:t>
@@ -22426,6 +23021,7 @@
         <w:rPr>
           <w:rFonts w:cs="Times New Roman"/>
           <w:noProof/>
+          <w:lang w:val="en-US"/>
         </w:rPr>
         <w:tab/>
         <w:t>Kaggle, “Inventory Analysis case study,” 2023. https://www.kaggle.com/datasets/bhanupratapbiswas/inventory-analysis-case-study</w:t>
@@ -22441,12 +23037,14 @@
         <w:rPr>
           <w:rFonts w:cs="Times New Roman"/>
           <w:noProof/>
+          <w:lang w:val="en-US"/>
         </w:rPr>
       </w:pPr>
       <w:r>
         <w:rPr>
           <w:rFonts w:cs="Times New Roman"/>
           <w:noProof/>
+          <w:lang w:val="en-US"/>
         </w:rPr>
         <w:t>[12]</w:t>
       </w:r>
@@ -22454,6 +23052,7 @@
         <w:rPr>
           <w:rFonts w:cs="Times New Roman"/>
           <w:noProof/>
+          <w:lang w:val="en-US"/>
         </w:rPr>
         <w:tab/>
         <w:t>P. D. A. Library, “Pandas,” 2024. https://pandas.pydata.org/</w:t>
@@ -22469,12 +23068,14 @@
         <w:rPr>
           <w:rFonts w:cs="Times New Roman"/>
           <w:noProof/>
+          <w:lang w:val="en-US"/>
         </w:rPr>
       </w:pPr>
       <w:r>
         <w:rPr>
           <w:rFonts w:cs="Times New Roman"/>
           <w:noProof/>
+          <w:lang w:val="en-US"/>
         </w:rPr>
         <w:t>[13]</w:t>
       </w:r>
@@ -22482,6 +23083,7 @@
         <w:rPr>
           <w:rFonts w:cs="Times New Roman"/>
           <w:noProof/>
+          <w:lang w:val="en-US"/>
         </w:rPr>
         <w:tab/>
         <w:t>“Numpy,” 2024. https://numpy.org/</w:t>
@@ -22497,12 +23099,14 @@
         <w:rPr>
           <w:rFonts w:cs="Times New Roman"/>
           <w:noProof/>
+          <w:lang w:val="en-US"/>
         </w:rPr>
       </w:pPr>
       <w:r>
         <w:rPr>
           <w:rFonts w:cs="Times New Roman"/>
           <w:noProof/>
+          <w:lang w:val="en-US"/>
         </w:rPr>
         <w:t>[14]</w:t>
       </w:r>
@@ -22510,6 +23114,7 @@
         <w:rPr>
           <w:rFonts w:cs="Times New Roman"/>
           <w:noProof/>
+          <w:lang w:val="en-US"/>
         </w:rPr>
         <w:tab/>
         <w:t>Matplotlib, “Visualization with python,” 2024. https://matplotlib.org/</w:t>
@@ -22531,6 +23136,7 @@
         <w:rPr>
           <w:rFonts w:cs="Times New Roman"/>
           <w:noProof/>
+          <w:lang w:val="en-US"/>
         </w:rPr>
         <w:t>[15]</w:t>
       </w:r>
@@ -22538,6 +23144,7 @@
         <w:rPr>
           <w:rFonts w:cs="Times New Roman"/>
           <w:noProof/>
+          <w:lang w:val="en-US"/>
         </w:rPr>
         <w:tab/>
         <w:t xml:space="preserve">Seaborn, “Seaborn: Statistical data visualization,” 2024, [Online]. </w:t>
@@ -22632,6 +23239,7 @@
         <w:rPr>
           <w:rFonts w:cs="Times New Roman"/>
           <w:noProof/>
+          <w:lang w:val="en-US"/>
         </w:rPr>
       </w:pPr>
       <w:r>
@@ -22653,6 +23261,7 @@
         <w:rPr>
           <w:rFonts w:cs="Times New Roman"/>
           <w:noProof/>
+          <w:lang w:val="en-US"/>
         </w:rPr>
         <w:t>Available: https://learn.microsoft.com/es-es/power-bi/transform-model/desktop-create-and-manage-relationships</w:t>
       </w:r>
@@ -22667,12 +23276,14 @@
         <w:rPr>
           <w:rFonts w:cs="Times New Roman"/>
           <w:noProof/>
+          <w:lang w:val="en-US"/>
         </w:rPr>
       </w:pPr>
       <w:r>
         <w:rPr>
           <w:rFonts w:cs="Times New Roman"/>
           <w:noProof/>
+          <w:lang w:val="en-US"/>
         </w:rPr>
         <w:t>[19]</w:t>
       </w:r>
@@ -22680,6 +23291,7 @@
         <w:rPr>
           <w:rFonts w:cs="Times New Roman"/>
           <w:noProof/>
+          <w:lang w:val="en-US"/>
         </w:rPr>
         <w:tab/>
         <w:t>IBM, “Primary and foreign keys,” 2023, [Online]. Available: https://www.ibm.com/docs/es/ida/9.1.2?topic=entities-primary-foreign-keys</w:t>
@@ -22695,6 +23307,7 @@
         <w:rPr>
           <w:rFonts w:cs="Times New Roman"/>
           <w:noProof/>
+          <w:lang w:val="en-US"/>
         </w:rPr>
       </w:pPr>
       <w:r>
@@ -22716,6 +23329,7 @@
         <w:rPr>
           <w:rFonts w:cs="Times New Roman"/>
           <w:noProof/>
+          <w:lang w:val="en-US"/>
         </w:rPr>
         <w:t>[Online]. Available: https://learn.microsoft.com/es-es/training/modules/introduction-power-bi/2-describe-using-power-bi-build-data-driven-analytics</w:t>
       </w:r>
@@ -22758,6 +23372,7 @@
         <w:rPr>
           <w:rFonts w:cs="Times New Roman"/>
           <w:noProof/>
+          <w:lang w:val="en-US"/>
         </w:rPr>
       </w:pPr>
       <w:r>
@@ -22779,6 +23394,7 @@
         <w:rPr>
           <w:rFonts w:cs="Times New Roman"/>
           <w:noProof/>
+          <w:lang w:val="en-US"/>
         </w:rPr>
         <w:t>Available: https://learn.microsoft.com/es-es/training/modules/design-model-power-bi/3-date-table</w:t>
       </w:r>
@@ -22793,12 +23409,14 @@
         <w:rPr>
           <w:rFonts w:cs="Times New Roman"/>
           <w:noProof/>
+          <w:lang w:val="en-US"/>
         </w:rPr>
       </w:pPr>
       <w:r>
         <w:rPr>
           <w:rFonts w:cs="Times New Roman"/>
           <w:noProof/>
+          <w:lang w:val="en-US"/>
         </w:rPr>
         <w:t>[23]</w:t>
       </w:r>
@@ -22806,6 +23424,7 @@
         <w:rPr>
           <w:rFonts w:cs="Times New Roman"/>
           <w:noProof/>
+          <w:lang w:val="en-US"/>
         </w:rPr>
         <w:tab/>
         <w:t>Microsoft learn, “Diseño de informes en Power BI,” 2024, [Online]. Available: https://learn.microsoft.com/es-es/training/modules/power-bi-effective-reports/</w:t>
@@ -22821,6 +23440,7 @@
         <w:rPr>
           <w:rFonts w:cs="Times New Roman"/>
           <w:noProof/>
+          <w:lang w:val="en-US"/>
         </w:rPr>
       </w:pPr>
       <w:r>
@@ -22850,6 +23470,7 @@
         <w:rPr>
           <w:rFonts w:cs="Times New Roman"/>
           <w:noProof/>
+          <w:lang w:val="en-US"/>
         </w:rPr>
         <w:t>Available: https://learn.microsoft.com/es-es/training/modules/power-bi-effective-user-experience/</w:t>
       </w:r>
@@ -24792,7 +25413,27 @@
                 <w:sz w:val="18"/>
                 <w:szCs w:val="18"/>
               </w:rPr>
-              <w:t>Clave primaria. Fecha completa construida mediante la función CALENDAR()</w:t>
+              <w:t xml:space="preserve">Clave primaria. Fecha completa construida mediante la función </w:t>
+            </w:r>
+            <w:proofErr w:type="gramStart"/>
+            <w:r>
+              <w:rPr>
+                <w:rFonts w:ascii="Verdana" w:hAnsi="Verdana"/>
+                <w:color w:val="000000"/>
+                <w:sz w:val="18"/>
+                <w:szCs w:val="18"/>
+              </w:rPr>
+              <w:t>CALENDAR(</w:t>
+            </w:r>
+            <w:proofErr w:type="gramEnd"/>
+            <w:r>
+              <w:rPr>
+                <w:rFonts w:ascii="Verdana" w:hAnsi="Verdana"/>
+                <w:color w:val="000000"/>
+                <w:sz w:val="18"/>
+                <w:szCs w:val="18"/>
+              </w:rPr>
+              <w:t>)</w:t>
             </w:r>
           </w:p>
         </w:tc>
@@ -28436,22 +29077,31 @@
           </w:tcPr>
           <w:p>
             <w:pPr>
-              <w:jc w:val="left"/>
               <w:cnfStyle w:val="000000100000" w:firstRow="0" w:lastRow="0" w:firstColumn="0" w:lastColumn="0" w:oddVBand="0" w:evenVBand="0" w:oddHBand="1" w:evenHBand="0" w:firstRowFirstColumn="0" w:firstRowLastColumn="0" w:lastRowFirstColumn="0" w:lastRowLastColumn="0"/>
               <w:rPr>
-                <w:rFonts w:eastAsia="Arial Narrow" w:cs="Arial"/>
-                <w:sz w:val="18"/>
-                <w:szCs w:val="18"/>
+                <w:sz w:val="18"/>
+                <w:szCs w:val="20"/>
+                <w:lang w:eastAsia="es-ES"/>
               </w:rPr>
             </w:pPr>
             <w:r>
               <w:rPr>
+                <w:sz w:val="18"/>
+                <w:szCs w:val="20"/>
+                <w:lang w:eastAsia="es-ES"/>
+              </w:rPr>
+              <w:t>% coste frente al total</w:t>
+            </w:r>
+          </w:p>
+          <w:p>
+            <w:pPr>
+              <w:cnfStyle w:val="000000100000" w:firstRow="0" w:lastRow="0" w:firstColumn="0" w:lastColumn="0" w:oddVBand="0" w:evenVBand="0" w:oddHBand="1" w:evenHBand="0" w:firstRowFirstColumn="0" w:firstRowLastColumn="0" w:lastRowFirstColumn="0" w:lastRowLastColumn="0"/>
+              <w:rPr>
                 <w:rFonts w:eastAsia="Arial Narrow" w:cs="Arial"/>
                 <w:sz w:val="18"/>
-                <w:szCs w:val="18"/>
-              </w:rPr>
-              <w:t>Cantidad compras</w:t>
-            </w:r>
+                <w:szCs w:val="20"/>
+              </w:rPr>
+            </w:pPr>
           </w:p>
         </w:tc>
         <w:tc>
@@ -28475,7 +29125,7 @@
                 <w:sz w:val="18"/>
                 <w:szCs w:val="18"/>
               </w:rPr>
-              <w:t>Suma de la cantidad de compras registrada</w:t>
+              <w:t>Porcentaje del coste frente al coste total</w:t>
             </w:r>
           </w:p>
         </w:tc>
@@ -28506,22 +29156,47 @@
           </w:tcPr>
           <w:p>
             <w:pPr>
-              <w:jc w:val="left"/>
               <w:cnfStyle w:val="000000000000" w:firstRow="0" w:lastRow="0" w:firstColumn="0" w:lastColumn="0" w:oddVBand="0" w:evenVBand="0" w:oddHBand="0" w:evenHBand="0" w:firstRowFirstColumn="0" w:firstRowLastColumn="0" w:lastRowFirstColumn="0" w:lastRowLastColumn="0"/>
               <w:rPr>
-                <w:rFonts w:eastAsia="Arial Narrow" w:cs="Arial"/>
-                <w:sz w:val="18"/>
-                <w:szCs w:val="18"/>
+                <w:sz w:val="18"/>
+                <w:szCs w:val="20"/>
+                <w:lang w:eastAsia="es-ES"/>
               </w:rPr>
             </w:pPr>
             <w:r>
               <w:rPr>
+                <w:sz w:val="18"/>
+                <w:szCs w:val="20"/>
+                <w:lang w:eastAsia="es-ES"/>
+              </w:rPr>
+              <w:t>%</w:t>
+            </w:r>
+            <w:r>
+              <w:rPr>
+                <w:sz w:val="18"/>
+                <w:szCs w:val="20"/>
+                <w:lang w:eastAsia="es-ES"/>
+              </w:rPr>
+              <w:t xml:space="preserve"> </w:t>
+            </w:r>
+            <w:r>
+              <w:rPr>
+                <w:sz w:val="18"/>
+                <w:szCs w:val="20"/>
+                <w:lang w:eastAsia="es-ES"/>
+              </w:rPr>
+              <w:t>unidades compradas frente al total</w:t>
+            </w:r>
+          </w:p>
+          <w:p>
+            <w:pPr>
+              <w:cnfStyle w:val="000000000000" w:firstRow="0" w:lastRow="0" w:firstColumn="0" w:lastColumn="0" w:oddVBand="0" w:evenVBand="0" w:oddHBand="0" w:evenHBand="0" w:firstRowFirstColumn="0" w:firstRowLastColumn="0" w:lastRowFirstColumn="0" w:lastRowLastColumn="0"/>
+              <w:rPr>
                 <w:rFonts w:eastAsia="Arial Narrow" w:cs="Arial"/>
                 <w:sz w:val="18"/>
-                <w:szCs w:val="18"/>
-              </w:rPr>
-              <w:t>Máximo plazo de entrega</w:t>
-            </w:r>
+                <w:szCs w:val="20"/>
+              </w:rPr>
+            </w:pPr>
           </w:p>
         </w:tc>
         <w:tc>
@@ -28545,7 +29220,7 @@
                 <w:sz w:val="18"/>
                 <w:szCs w:val="18"/>
               </w:rPr>
-              <w:t>La máxima cantidad de días para entregar un producto desde que se ha realizado el pedido</w:t>
+              <w:t>Porcentaje de las unidades compradas frente a las unidades compradas en total</w:t>
             </w:r>
           </w:p>
         </w:tc>
@@ -28579,21 +29254,20 @@
           </w:tcPr>
           <w:p>
             <w:pPr>
-              <w:jc w:val="left"/>
               <w:cnfStyle w:val="000000100000" w:firstRow="0" w:lastRow="0" w:firstColumn="0" w:lastColumn="0" w:oddVBand="0" w:evenVBand="0" w:oddHBand="1" w:evenHBand="0" w:firstRowFirstColumn="0" w:firstRowLastColumn="0" w:lastRowFirstColumn="0" w:lastRowLastColumn="0"/>
               <w:rPr>
                 <w:rFonts w:eastAsia="Arial Narrow" w:cs="Arial"/>
                 <w:sz w:val="18"/>
-                <w:szCs w:val="18"/>
+                <w:szCs w:val="20"/>
               </w:rPr>
             </w:pPr>
             <w:r>
               <w:rPr>
                 <w:rFonts w:eastAsia="Arial Narrow" w:cs="Arial"/>
                 <w:sz w:val="18"/>
-                <w:szCs w:val="18"/>
-              </w:rPr>
-              <w:t>Mínimo plazo de entrega</w:t>
+                <w:szCs w:val="20"/>
+              </w:rPr>
+              <w:t>Coste compras</w:t>
             </w:r>
           </w:p>
         </w:tc>
@@ -28618,7 +29292,7 @@
                 <w:sz w:val="18"/>
                 <w:szCs w:val="18"/>
               </w:rPr>
-              <w:t>La mínima cantidad de días para entregar un producto desde que se ha realizado el pedido</w:t>
+              <w:t>Suma del coste de las compras realizadas</w:t>
             </w:r>
           </w:p>
         </w:tc>
@@ -28649,6 +29323,30 @@
           </w:tcPr>
           <w:p>
             <w:pPr>
+              <w:cnfStyle w:val="000000000000" w:firstRow="0" w:lastRow="0" w:firstColumn="0" w:lastColumn="0" w:oddVBand="0" w:evenVBand="0" w:oddHBand="0" w:evenHBand="0" w:firstRowFirstColumn="0" w:firstRowLastColumn="0" w:lastRowFirstColumn="0" w:lastRowLastColumn="0"/>
+              <w:rPr>
+                <w:rFonts w:eastAsia="Arial Narrow" w:cs="Arial"/>
+                <w:sz w:val="18"/>
+                <w:szCs w:val="20"/>
+              </w:rPr>
+            </w:pPr>
+            <w:r>
+              <w:rPr>
+                <w:rFonts w:eastAsia="Arial Narrow" w:cs="Arial"/>
+                <w:sz w:val="18"/>
+                <w:szCs w:val="20"/>
+              </w:rPr>
+              <w:t>Coste total</w:t>
+            </w:r>
+          </w:p>
+        </w:tc>
+        <w:tc>
+          <w:tcPr>
+            <w:tcW w:w="4834" w:type="dxa"/>
+            <w:vAlign w:val="center"/>
+          </w:tcPr>
+          <w:p>
+            <w:pPr>
               <w:jc w:val="left"/>
               <w:cnfStyle w:val="000000000000" w:firstRow="0" w:lastRow="0" w:firstColumn="0" w:lastColumn="0" w:oddVBand="0" w:evenVBand="0" w:oddHBand="0" w:evenHBand="0" w:firstRowFirstColumn="0" w:firstRowLastColumn="0" w:lastRowFirstColumn="0" w:lastRowLastColumn="0"/>
               <w:rPr>
@@ -28662,6 +29360,136 @@
                 <w:rFonts w:eastAsia="Arial Narrow" w:cs="Arial"/>
                 <w:sz w:val="18"/>
                 <w:szCs w:val="18"/>
+              </w:rPr>
+              <w:t>La suma del precio de compra total</w:t>
+            </w:r>
+            <w:r>
+              <w:rPr>
+                <w:rFonts w:eastAsia="Arial Narrow" w:cs="Arial"/>
+                <w:sz w:val="18"/>
+                <w:szCs w:val="18"/>
+              </w:rPr>
+              <w:t xml:space="preserve"> en el periodo de enero y febrero, independientemente del filtro</w:t>
+            </w:r>
+          </w:p>
+        </w:tc>
+      </w:tr>
+      <w:tr>
+        <w:trPr>
+          <w:cnfStyle w:val="000000100000" w:firstRow="0" w:lastRow="0" w:firstColumn="0" w:lastColumn="0" w:oddVBand="0" w:evenVBand="0" w:oddHBand="1" w:evenHBand="0" w:firstRowFirstColumn="0" w:firstRowLastColumn="0" w:lastRowFirstColumn="0" w:lastRowLastColumn="0"/>
+        </w:trPr>
+        <w:tc>
+          <w:tcPr>
+            <w:cnfStyle w:val="001000000000" w:firstRow="0" w:lastRow="0" w:firstColumn="1" w:lastColumn="0" w:oddVBand="0" w:evenVBand="0" w:oddHBand="0" w:evenHBand="0" w:firstRowFirstColumn="0" w:firstRowLastColumn="0" w:lastRowFirstColumn="0" w:lastRowLastColumn="0"/>
+            <w:tcW w:w="1271" w:type="dxa"/>
+            <w:vMerge/>
+            <w:vAlign w:val="center"/>
+          </w:tcPr>
+          <w:p>
+            <w:pPr>
+              <w:jc w:val="left"/>
+              <w:rPr>
+                <w:rFonts w:eastAsia="Arial Narrow" w:cs="Arial"/>
+                <w:sz w:val="18"/>
+                <w:szCs w:val="18"/>
+              </w:rPr>
+            </w:pPr>
+          </w:p>
+        </w:tc>
+        <w:tc>
+          <w:tcPr>
+            <w:tcW w:w="2835" w:type="dxa"/>
+            <w:vAlign w:val="center"/>
+          </w:tcPr>
+          <w:p>
+            <w:pPr>
+              <w:cnfStyle w:val="000000100000" w:firstRow="0" w:lastRow="0" w:firstColumn="0" w:lastColumn="0" w:oddVBand="0" w:evenVBand="0" w:oddHBand="1" w:evenHBand="0" w:firstRowFirstColumn="0" w:firstRowLastColumn="0" w:lastRowFirstColumn="0" w:lastRowLastColumn="0"/>
+              <w:rPr>
+                <w:rFonts w:eastAsia="Arial Narrow" w:cs="Arial"/>
+                <w:sz w:val="18"/>
+                <w:szCs w:val="20"/>
+              </w:rPr>
+            </w:pPr>
+            <w:r>
+              <w:rPr>
+                <w:rFonts w:eastAsia="Arial Narrow" w:cs="Arial"/>
+                <w:sz w:val="18"/>
+                <w:szCs w:val="20"/>
+              </w:rPr>
+              <w:t xml:space="preserve">Máximo </w:t>
+            </w:r>
+            <w:r>
+              <w:rPr>
+                <w:rFonts w:eastAsia="Times New Roman" w:cs="Times New Roman"/>
+                <w:color w:val="000000"/>
+                <w:sz w:val="18"/>
+                <w:szCs w:val="20"/>
+                <w:lang w:eastAsia="es-ES"/>
+              </w:rPr>
+              <w:t>plazo de entrega</w:t>
+            </w:r>
+          </w:p>
+        </w:tc>
+        <w:tc>
+          <w:tcPr>
+            <w:tcW w:w="4834" w:type="dxa"/>
+            <w:vAlign w:val="center"/>
+          </w:tcPr>
+          <w:p>
+            <w:pPr>
+              <w:jc w:val="left"/>
+              <w:cnfStyle w:val="000000100000" w:firstRow="0" w:lastRow="0" w:firstColumn="0" w:lastColumn="0" w:oddVBand="0" w:evenVBand="0" w:oddHBand="1" w:evenHBand="0" w:firstRowFirstColumn="0" w:firstRowLastColumn="0" w:lastRowFirstColumn="0" w:lastRowLastColumn="0"/>
+              <w:rPr>
+                <w:rFonts w:eastAsia="Arial Narrow" w:cs="Arial"/>
+                <w:sz w:val="18"/>
+                <w:szCs w:val="18"/>
+              </w:rPr>
+            </w:pPr>
+          </w:p>
+        </w:tc>
+      </w:tr>
+      <w:tr>
+        <w:tc>
+          <w:tcPr>
+            <w:cnfStyle w:val="001000000000" w:firstRow="0" w:lastRow="0" w:firstColumn="1" w:lastColumn="0" w:oddVBand="0" w:evenVBand="0" w:oddHBand="0" w:evenHBand="0" w:firstRowFirstColumn="0" w:firstRowLastColumn="0" w:lastRowFirstColumn="0" w:lastRowLastColumn="0"/>
+            <w:tcW w:w="1271" w:type="dxa"/>
+            <w:vMerge/>
+            <w:vAlign w:val="center"/>
+          </w:tcPr>
+          <w:p>
+            <w:pPr>
+              <w:jc w:val="left"/>
+              <w:rPr>
+                <w:rFonts w:eastAsia="Arial Narrow" w:cs="Arial"/>
+                <w:sz w:val="18"/>
+                <w:szCs w:val="18"/>
+              </w:rPr>
+            </w:pPr>
+          </w:p>
+        </w:tc>
+        <w:tc>
+          <w:tcPr>
+            <w:tcW w:w="2835" w:type="dxa"/>
+            <w:vAlign w:val="center"/>
+          </w:tcPr>
+          <w:p>
+            <w:pPr>
+              <w:cnfStyle w:val="000000000000" w:firstRow="0" w:lastRow="0" w:firstColumn="0" w:lastColumn="0" w:oddVBand="0" w:evenVBand="0" w:oddHBand="0" w:evenHBand="0" w:firstRowFirstColumn="0" w:firstRowLastColumn="0" w:lastRowFirstColumn="0" w:lastRowLastColumn="0"/>
+              <w:rPr>
+                <w:rFonts w:eastAsia="Times New Roman" w:cs="Times New Roman"/>
+                <w:color w:val="000000"/>
+                <w:sz w:val="18"/>
+                <w:szCs w:val="20"/>
+                <w:lang w:eastAsia="es-ES"/>
+              </w:rPr>
+            </w:pPr>
+            <w:r>
+              <w:rPr>
+                <w:rFonts w:eastAsia="Times New Roman" w:cs="Times New Roman"/>
+                <w:color w:val="000000"/>
+                <w:sz w:val="18"/>
+                <w:szCs w:val="20"/>
+                <w:lang w:eastAsia="es-ES"/>
               </w:rPr>
               <w:t>Media plazo de entrega</w:t>
             </w:r>
@@ -28722,21 +29550,24 @@
           </w:tcPr>
           <w:p>
             <w:pPr>
-              <w:jc w:val="left"/>
               <w:cnfStyle w:val="000000100000" w:firstRow="0" w:lastRow="0" w:firstColumn="0" w:lastColumn="0" w:oddVBand="0" w:evenVBand="0" w:oddHBand="1" w:evenHBand="0" w:firstRowFirstColumn="0" w:firstRowLastColumn="0" w:lastRowFirstColumn="0" w:lastRowLastColumn="0"/>
               <w:rPr>
-                <w:rFonts w:eastAsia="Arial Narrow" w:cs="Arial"/>
-                <w:sz w:val="18"/>
-                <w:szCs w:val="18"/>
+                <w:rFonts w:eastAsia="Times New Roman" w:cs="Times New Roman"/>
+                <w:color w:val="000000"/>
+                <w:sz w:val="18"/>
+                <w:szCs w:val="20"/>
+                <w:lang w:eastAsia="es-ES"/>
               </w:rPr>
             </w:pPr>
             <w:r>
               <w:rPr>
-                <w:rFonts w:eastAsia="Arial Narrow" w:cs="Arial"/>
-                <w:sz w:val="18"/>
-                <w:szCs w:val="18"/>
-              </w:rPr>
-              <w:t>Precio compra total</w:t>
+                <w:rFonts w:eastAsia="Times New Roman" w:cs="Times New Roman"/>
+                <w:color w:val="000000"/>
+                <w:sz w:val="18"/>
+                <w:szCs w:val="20"/>
+                <w:lang w:eastAsia="es-ES"/>
+              </w:rPr>
+              <w:t>Precio compra unidad</w:t>
             </w:r>
           </w:p>
         </w:tc>
@@ -28761,7 +29592,7 @@
                 <w:sz w:val="18"/>
                 <w:szCs w:val="18"/>
               </w:rPr>
-              <w:t>La suma del precio de compra total</w:t>
+              <w:t>La suma del precio de compra por unidad</w:t>
             </w:r>
           </w:p>
         </w:tc>
@@ -28792,22 +29623,37 @@
           </w:tcPr>
           <w:p>
             <w:pPr>
-              <w:jc w:val="left"/>
               <w:cnfStyle w:val="000000000000" w:firstRow="0" w:lastRow="0" w:firstColumn="0" w:lastColumn="0" w:oddVBand="0" w:evenVBand="0" w:oddHBand="0" w:evenHBand="0" w:firstRowFirstColumn="0" w:firstRowLastColumn="0" w:lastRowFirstColumn="0" w:lastRowLastColumn="0"/>
               <w:rPr>
-                <w:rFonts w:eastAsia="Arial Narrow" w:cs="Arial"/>
-                <w:sz w:val="18"/>
-                <w:szCs w:val="18"/>
+                <w:rFonts w:eastAsia="Times New Roman" w:cs="Times New Roman"/>
+                <w:color w:val="000000"/>
+                <w:sz w:val="18"/>
+                <w:szCs w:val="20"/>
+                <w:lang w:eastAsia="es-ES"/>
               </w:rPr>
             </w:pPr>
             <w:r>
               <w:rPr>
-                <w:rFonts w:eastAsia="Arial Narrow" w:cs="Arial"/>
-                <w:sz w:val="18"/>
-                <w:szCs w:val="18"/>
-              </w:rPr>
-              <w:t>Precio compra unidad</w:t>
+                <w:rFonts w:eastAsia="Times New Roman" w:cs="Times New Roman"/>
+                <w:color w:val="000000"/>
+                <w:sz w:val="18"/>
+                <w:szCs w:val="20"/>
+                <w:lang w:eastAsia="es-ES"/>
+              </w:rPr>
+              <w:t>Transporte</w:t>
             </w:r>
+          </w:p>
+          <w:p>
+            <w:pPr>
+              <w:cnfStyle w:val="000000000000" w:firstRow="0" w:lastRow="0" w:firstColumn="0" w:lastColumn="0" w:oddVBand="0" w:evenVBand="0" w:oddHBand="0" w:evenHBand="0" w:firstRowFirstColumn="0" w:firstRowLastColumn="0" w:lastRowFirstColumn="0" w:lastRowLastColumn="0"/>
+              <w:rPr>
+                <w:rFonts w:eastAsia="Times New Roman" w:cs="Times New Roman"/>
+                <w:color w:val="000000"/>
+                <w:sz w:val="18"/>
+                <w:szCs w:val="20"/>
+                <w:lang w:eastAsia="es-ES"/>
+              </w:rPr>
+            </w:pPr>
           </w:p>
         </w:tc>
         <w:tc>
@@ -28831,7 +29677,7 @@
                 <w:sz w:val="18"/>
                 <w:szCs w:val="18"/>
               </w:rPr>
-              <w:t>La suma del precio de compra por unidad</w:t>
+              <w:t>Coste del transporte</w:t>
             </w:r>
           </w:p>
         </w:tc>
@@ -28865,21 +29711,22 @@
           </w:tcPr>
           <w:p>
             <w:pPr>
-              <w:jc w:val="left"/>
               <w:cnfStyle w:val="000000100000" w:firstRow="0" w:lastRow="0" w:firstColumn="0" w:lastColumn="0" w:oddVBand="0" w:evenVBand="0" w:oddHBand="1" w:evenHBand="0" w:firstRowFirstColumn="0" w:firstRowLastColumn="0" w:lastRowFirstColumn="0" w:lastRowLastColumn="0"/>
               <w:rPr>
-                <w:rFonts w:eastAsia="Arial Narrow" w:cs="Arial"/>
-                <w:sz w:val="18"/>
-                <w:szCs w:val="18"/>
+                <w:rFonts w:eastAsia="Times New Roman" w:cs="Times New Roman"/>
+                <w:color w:val="000000"/>
+                <w:sz w:val="18"/>
+                <w:szCs w:val="20"/>
+                <w:lang w:eastAsia="es-ES"/>
               </w:rPr>
             </w:pPr>
             <w:r>
               <w:rPr>
                 <w:rFonts w:eastAsia="Arial Narrow" w:cs="Arial"/>
                 <w:sz w:val="18"/>
-                <w:szCs w:val="18"/>
-              </w:rPr>
-              <w:t>Transporte</w:t>
+                <w:szCs w:val="20"/>
+              </w:rPr>
+              <w:t>Unidades compradas</w:t>
             </w:r>
           </w:p>
         </w:tc>
@@ -28904,7 +29751,7 @@
                 <w:sz w:val="18"/>
                 <w:szCs w:val="18"/>
               </w:rPr>
-              <w:t>Coste del transporte</w:t>
+              <w:t>Suma de la cantidad de compras registrada</w:t>
             </w:r>
           </w:p>
         </w:tc>
@@ -28914,7 +29761,7 @@
           <w:tcPr>
             <w:cnfStyle w:val="001000000000" w:firstRow="0" w:lastRow="0" w:firstColumn="1" w:lastColumn="0" w:oddVBand="0" w:evenVBand="0" w:oddHBand="0" w:evenHBand="0" w:firstRowFirstColumn="0" w:firstRowLastColumn="0" w:lastRowFirstColumn="0" w:lastRowLastColumn="0"/>
             <w:tcW w:w="1271" w:type="dxa"/>
-            <w:vMerge w:val="restart"/>
+            <w:vMerge/>
             <w:vAlign w:val="center"/>
           </w:tcPr>
           <w:p>
@@ -28926,14 +29773,6 @@
                 <w:szCs w:val="18"/>
               </w:rPr>
             </w:pPr>
-            <w:r>
-              <w:rPr>
-                <w:rFonts w:eastAsia="Arial Narrow" w:cs="Arial"/>
-                <w:sz w:val="18"/>
-                <w:szCs w:val="18"/>
-              </w:rPr>
-              <w:t>Stock</w:t>
-            </w:r>
           </w:p>
         </w:tc>
         <w:tc>
@@ -28943,21 +29782,24 @@
           </w:tcPr>
           <w:p>
             <w:pPr>
-              <w:jc w:val="left"/>
               <w:cnfStyle w:val="000000000000" w:firstRow="0" w:lastRow="0" w:firstColumn="0" w:lastColumn="0" w:oddVBand="0" w:evenVBand="0" w:oddHBand="0" w:evenHBand="0" w:firstRowFirstColumn="0" w:firstRowLastColumn="0" w:lastRowFirstColumn="0" w:lastRowLastColumn="0"/>
               <w:rPr>
-                <w:rFonts w:eastAsia="Arial Narrow" w:cs="Arial"/>
-                <w:sz w:val="18"/>
-                <w:szCs w:val="18"/>
+                <w:rFonts w:eastAsia="Times New Roman" w:cs="Times New Roman"/>
+                <w:color w:val="000000"/>
+                <w:sz w:val="18"/>
+                <w:szCs w:val="20"/>
+                <w:lang w:eastAsia="es-ES"/>
               </w:rPr>
             </w:pPr>
             <w:r>
               <w:rPr>
-                <w:rFonts w:eastAsia="Arial Narrow" w:cs="Arial"/>
-                <w:sz w:val="18"/>
-                <w:szCs w:val="18"/>
-              </w:rPr>
-              <w:t>Stock optimo</w:t>
+                <w:rFonts w:eastAsia="Times New Roman" w:cs="Times New Roman"/>
+                <w:color w:val="000000"/>
+                <w:sz w:val="18"/>
+                <w:szCs w:val="20"/>
+                <w:lang w:eastAsia="es-ES"/>
+              </w:rPr>
+              <w:t>Unidades compradas en total</w:t>
             </w:r>
           </w:p>
         </w:tc>
@@ -28982,7 +29824,156 @@
                 <w:sz w:val="18"/>
                 <w:szCs w:val="18"/>
               </w:rPr>
-              <w:t>Cálculo del stock óptimo</w:t>
+              <w:t>Suma de la cantidad de unidades compradas, independientemente del filtro</w:t>
+            </w:r>
+          </w:p>
+        </w:tc>
+      </w:tr>
+      <w:tr>
+        <w:trPr>
+          <w:cnfStyle w:val="000000100000" w:firstRow="0" w:lastRow="0" w:firstColumn="0" w:lastColumn="0" w:oddVBand="0" w:evenVBand="0" w:oddHBand="1" w:evenHBand="0" w:firstRowFirstColumn="0" w:firstRowLastColumn="0" w:lastRowFirstColumn="0" w:lastRowLastColumn="0"/>
+        </w:trPr>
+        <w:tc>
+          <w:tcPr>
+            <w:cnfStyle w:val="001000000000" w:firstRow="0" w:lastRow="0" w:firstColumn="1" w:lastColumn="0" w:oddVBand="0" w:evenVBand="0" w:oddHBand="0" w:evenHBand="0" w:firstRowFirstColumn="0" w:firstRowLastColumn="0" w:lastRowFirstColumn="0" w:lastRowLastColumn="0"/>
+            <w:tcW w:w="1271" w:type="dxa"/>
+            <w:vMerge w:val="restart"/>
+            <w:vAlign w:val="center"/>
+          </w:tcPr>
+          <w:p>
+            <w:pPr>
+              <w:jc w:val="left"/>
+              <w:rPr>
+                <w:rFonts w:eastAsia="Arial Narrow" w:cs="Arial"/>
+                <w:sz w:val="18"/>
+                <w:szCs w:val="18"/>
+              </w:rPr>
+            </w:pPr>
+            <w:r>
+              <w:rPr>
+                <w:rFonts w:eastAsia="Arial Narrow" w:cs="Arial"/>
+                <w:sz w:val="18"/>
+                <w:szCs w:val="18"/>
+              </w:rPr>
+              <w:t>Margen</w:t>
+            </w:r>
+          </w:p>
+        </w:tc>
+        <w:tc>
+          <w:tcPr>
+            <w:tcW w:w="2835" w:type="dxa"/>
+            <w:vAlign w:val="center"/>
+          </w:tcPr>
+          <w:p>
+            <w:pPr>
+              <w:cnfStyle w:val="000000100000" w:firstRow="0" w:lastRow="0" w:firstColumn="0" w:lastColumn="0" w:oddVBand="0" w:evenVBand="0" w:oddHBand="1" w:evenHBand="0" w:firstRowFirstColumn="0" w:firstRowLastColumn="0" w:lastRowFirstColumn="0" w:lastRowLastColumn="0"/>
+              <w:rPr>
+                <w:sz w:val="18"/>
+                <w:szCs w:val="20"/>
+                <w:lang w:eastAsia="es-ES"/>
+              </w:rPr>
+            </w:pPr>
+            <w:r>
+              <w:rPr>
+                <w:sz w:val="18"/>
+                <w:szCs w:val="20"/>
+                <w:lang w:eastAsia="es-ES"/>
+              </w:rPr>
+              <w:t>% Beneficio</w:t>
+            </w:r>
+          </w:p>
+        </w:tc>
+        <w:tc>
+          <w:tcPr>
+            <w:tcW w:w="4834" w:type="dxa"/>
+            <w:vAlign w:val="center"/>
+          </w:tcPr>
+          <w:p>
+            <w:pPr>
+              <w:jc w:val="left"/>
+              <w:cnfStyle w:val="000000100000" w:firstRow="0" w:lastRow="0" w:firstColumn="0" w:lastColumn="0" w:oddVBand="0" w:evenVBand="0" w:oddHBand="1" w:evenHBand="0" w:firstRowFirstColumn="0" w:firstRowLastColumn="0" w:lastRowFirstColumn="0" w:lastRowLastColumn="0"/>
+              <w:rPr>
+                <w:rFonts w:eastAsia="Arial Narrow" w:cs="Arial"/>
+                <w:sz w:val="18"/>
+                <w:szCs w:val="18"/>
+              </w:rPr>
+            </w:pPr>
+            <w:r>
+              <w:rPr>
+                <w:rFonts w:eastAsia="Arial Narrow" w:cs="Arial"/>
+                <w:sz w:val="18"/>
+                <w:szCs w:val="18"/>
+              </w:rPr>
+              <w:t>Beneficio bruto dividido entre las ventas</w:t>
+            </w:r>
+          </w:p>
+        </w:tc>
+      </w:tr>
+      <w:tr>
+        <w:tc>
+          <w:tcPr>
+            <w:cnfStyle w:val="001000000000" w:firstRow="0" w:lastRow="0" w:firstColumn="1" w:lastColumn="0" w:oddVBand="0" w:evenVBand="0" w:oddHBand="0" w:evenHBand="0" w:firstRowFirstColumn="0" w:firstRowLastColumn="0" w:lastRowFirstColumn="0" w:lastRowLastColumn="0"/>
+            <w:tcW w:w="1271" w:type="dxa"/>
+            <w:vMerge/>
+            <w:vAlign w:val="center"/>
+          </w:tcPr>
+          <w:p>
+            <w:pPr>
+              <w:jc w:val="left"/>
+              <w:rPr>
+                <w:rFonts w:eastAsia="Arial Narrow" w:cs="Arial"/>
+                <w:sz w:val="18"/>
+                <w:szCs w:val="18"/>
+              </w:rPr>
+            </w:pPr>
+          </w:p>
+        </w:tc>
+        <w:tc>
+          <w:tcPr>
+            <w:tcW w:w="2835" w:type="dxa"/>
+            <w:vAlign w:val="center"/>
+          </w:tcPr>
+          <w:p>
+            <w:pPr>
+              <w:cnfStyle w:val="000000000000" w:firstRow="0" w:lastRow="0" w:firstColumn="0" w:lastColumn="0" w:oddVBand="0" w:evenVBand="0" w:oddHBand="0" w:evenHBand="0" w:firstRowFirstColumn="0" w:firstRowLastColumn="0" w:lastRowFirstColumn="0" w:lastRowLastColumn="0"/>
+              <w:rPr>
+                <w:sz w:val="18"/>
+                <w:szCs w:val="20"/>
+                <w:lang w:eastAsia="es-ES"/>
+              </w:rPr>
+            </w:pPr>
+            <w:r>
+              <w:rPr>
+                <w:sz w:val="18"/>
+                <w:szCs w:val="20"/>
+                <w:lang w:eastAsia="es-ES"/>
+              </w:rPr>
+              <w:t>% Margen bruto</w:t>
+            </w:r>
+          </w:p>
+        </w:tc>
+        <w:tc>
+          <w:tcPr>
+            <w:tcW w:w="4834" w:type="dxa"/>
+            <w:vAlign w:val="center"/>
+          </w:tcPr>
+          <w:p>
+            <w:pPr>
+              <w:jc w:val="left"/>
+              <w:cnfStyle w:val="000000000000" w:firstRow="0" w:lastRow="0" w:firstColumn="0" w:lastColumn="0" w:oddVBand="0" w:evenVBand="0" w:oddHBand="0" w:evenHBand="0" w:firstRowFirstColumn="0" w:firstRowLastColumn="0" w:lastRowFirstColumn="0" w:lastRowLastColumn="0"/>
+              <w:rPr>
+                <w:rFonts w:eastAsia="Arial Narrow" w:cs="Arial"/>
+                <w:sz w:val="18"/>
+                <w:szCs w:val="18"/>
+              </w:rPr>
+            </w:pPr>
+            <w:r>
+              <w:rPr>
+                <w:rFonts w:eastAsia="Arial Narrow" w:cs="Arial"/>
+                <w:sz w:val="18"/>
+                <w:szCs w:val="18"/>
+              </w:rPr>
+              <w:t>Porcentaje de la diferencia entre las ventas y compras frente a las ventas</w:t>
             </w:r>
           </w:p>
         </w:tc>
@@ -29016,21 +30007,20 @@
           </w:tcPr>
           <w:p>
             <w:pPr>
-              <w:jc w:val="left"/>
               <w:cnfStyle w:val="000000100000" w:firstRow="0" w:lastRow="0" w:firstColumn="0" w:lastColumn="0" w:oddVBand="0" w:evenVBand="0" w:oddHBand="1" w:evenHBand="0" w:firstRowFirstColumn="0" w:firstRowLastColumn="0" w:lastRowFirstColumn="0" w:lastRowLastColumn="0"/>
               <w:rPr>
-                <w:rFonts w:eastAsia="Arial Narrow" w:cs="Arial"/>
-                <w:sz w:val="18"/>
-                <w:szCs w:val="18"/>
+                <w:sz w:val="18"/>
+                <w:szCs w:val="20"/>
+                <w:lang w:eastAsia="es-ES"/>
               </w:rPr>
             </w:pPr>
             <w:r>
               <w:rPr>
-                <w:rFonts w:eastAsia="Arial Narrow" w:cs="Arial"/>
-                <w:sz w:val="18"/>
-                <w:szCs w:val="18"/>
-              </w:rPr>
-              <w:t>Stock seguridad</w:t>
+                <w:sz w:val="18"/>
+                <w:szCs w:val="20"/>
+                <w:lang w:eastAsia="es-ES"/>
+              </w:rPr>
+              <w:t>Beneficio bruto</w:t>
             </w:r>
           </w:p>
         </w:tc>
@@ -29055,7 +30045,7 @@
                 <w:sz w:val="18"/>
                 <w:szCs w:val="18"/>
               </w:rPr>
-              <w:t xml:space="preserve">Cálculo del stock de seguridad </w:t>
+              <w:t>La suma del beneficio considerando todas las ventas</w:t>
             </w:r>
           </w:p>
         </w:tc>
@@ -29065,7 +30055,7 @@
           <w:tcPr>
             <w:cnfStyle w:val="001000000000" w:firstRow="0" w:lastRow="0" w:firstColumn="1" w:lastColumn="0" w:oddVBand="0" w:evenVBand="0" w:oddHBand="0" w:evenHBand="0" w:firstRowFirstColumn="0" w:firstRowLastColumn="0" w:lastRowFirstColumn="0" w:lastRowLastColumn="0"/>
             <w:tcW w:w="1271" w:type="dxa"/>
-            <w:vMerge w:val="restart"/>
+            <w:vMerge/>
             <w:vAlign w:val="center"/>
           </w:tcPr>
           <w:p>
@@ -29077,14 +30067,6 @@
                 <w:szCs w:val="18"/>
               </w:rPr>
             </w:pPr>
-            <w:r>
-              <w:rPr>
-                <w:rFonts w:eastAsia="Arial Narrow" w:cs="Arial"/>
-                <w:sz w:val="18"/>
-                <w:szCs w:val="18"/>
-              </w:rPr>
-              <w:t>Ventas</w:t>
-            </w:r>
           </w:p>
         </w:tc>
         <w:tc>
@@ -29094,21 +30076,20 @@
           </w:tcPr>
           <w:p>
             <w:pPr>
-              <w:jc w:val="left"/>
               <w:cnfStyle w:val="000000000000" w:firstRow="0" w:lastRow="0" w:firstColumn="0" w:lastColumn="0" w:oddVBand="0" w:evenVBand="0" w:oddHBand="0" w:evenHBand="0" w:firstRowFirstColumn="0" w:firstRowLastColumn="0" w:lastRowFirstColumn="0" w:lastRowLastColumn="0"/>
               <w:rPr>
-                <w:rFonts w:eastAsia="Arial Narrow" w:cs="Arial"/>
-                <w:sz w:val="18"/>
-                <w:szCs w:val="18"/>
+                <w:sz w:val="18"/>
+                <w:szCs w:val="20"/>
+                <w:lang w:eastAsia="es-ES"/>
               </w:rPr>
             </w:pPr>
             <w:r>
               <w:rPr>
-                <w:rFonts w:eastAsia="Arial Narrow" w:cs="Arial"/>
-                <w:sz w:val="18"/>
-                <w:szCs w:val="18"/>
-              </w:rPr>
-              <w:t>Cantidad ventas</w:t>
+                <w:sz w:val="18"/>
+                <w:szCs w:val="20"/>
+                <w:lang w:eastAsia="es-ES"/>
+              </w:rPr>
+              <w:t>Beneficio bruto unidad</w:t>
             </w:r>
           </w:p>
         </w:tc>
@@ -29133,7 +30114,7 @@
                 <w:sz w:val="18"/>
                 <w:szCs w:val="18"/>
               </w:rPr>
-              <w:t>Suma de la cantidad de ventas registrada</w:t>
+              <w:t>El beneficio bruto por cada unidad vendida</w:t>
             </w:r>
           </w:p>
         </w:tc>
@@ -29167,21 +30148,20 @@
           </w:tcPr>
           <w:p>
             <w:pPr>
-              <w:jc w:val="left"/>
               <w:cnfStyle w:val="000000100000" w:firstRow="0" w:lastRow="0" w:firstColumn="0" w:lastColumn="0" w:oddVBand="0" w:evenVBand="0" w:oddHBand="1" w:evenHBand="0" w:firstRowFirstColumn="0" w:firstRowLastColumn="0" w:lastRowFirstColumn="0" w:lastRowLastColumn="0"/>
               <w:rPr>
-                <w:rFonts w:eastAsia="Arial Narrow" w:cs="Arial"/>
-                <w:sz w:val="18"/>
-                <w:szCs w:val="18"/>
+                <w:sz w:val="18"/>
+                <w:szCs w:val="20"/>
+                <w:lang w:eastAsia="es-ES"/>
               </w:rPr>
             </w:pPr>
             <w:r>
               <w:rPr>
-                <w:rFonts w:eastAsia="Arial Narrow" w:cs="Arial"/>
-                <w:sz w:val="18"/>
-                <w:szCs w:val="18"/>
-              </w:rPr>
-              <w:t>Cantidad ventas enero</w:t>
+                <w:sz w:val="18"/>
+                <w:szCs w:val="20"/>
+                <w:lang w:eastAsia="es-ES"/>
+              </w:rPr>
+              <w:t>Margen bruto</w:t>
             </w:r>
           </w:p>
         </w:tc>
@@ -29206,7 +30186,7 @@
                 <w:sz w:val="18"/>
                 <w:szCs w:val="18"/>
               </w:rPr>
-              <w:t>Suma de la cantidad de ventas registrada en el mes de enero</w:t>
+              <w:t>La resta entre las ventas y las compras</w:t>
             </w:r>
           </w:p>
         </w:tc>
@@ -29237,6 +30217,40 @@
           </w:tcPr>
           <w:p>
             <w:pPr>
+              <w:cnfStyle w:val="000000000000" w:firstRow="0" w:lastRow="0" w:firstColumn="0" w:lastColumn="0" w:oddVBand="0" w:evenVBand="0" w:oddHBand="0" w:evenHBand="0" w:firstRowFirstColumn="0" w:firstRowLastColumn="0" w:lastRowFirstColumn="0" w:lastRowLastColumn="0"/>
+              <w:rPr>
+                <w:sz w:val="18"/>
+                <w:szCs w:val="20"/>
+                <w:lang w:eastAsia="es-ES"/>
+              </w:rPr>
+            </w:pPr>
+            <w:r>
+              <w:rPr>
+                <w:sz w:val="18"/>
+                <w:szCs w:val="20"/>
+                <w:lang w:eastAsia="es-ES"/>
+              </w:rPr>
+              <w:t xml:space="preserve">Margen promedio </w:t>
+            </w:r>
+          </w:p>
+          <w:p>
+            <w:pPr>
+              <w:cnfStyle w:val="000000000000" w:firstRow="0" w:lastRow="0" w:firstColumn="0" w:lastColumn="0" w:oddVBand="0" w:evenVBand="0" w:oddHBand="0" w:evenHBand="0" w:firstRowFirstColumn="0" w:firstRowLastColumn="0" w:lastRowFirstColumn="0" w:lastRowLastColumn="0"/>
+              <w:rPr>
+                <w:sz w:val="18"/>
+                <w:szCs w:val="20"/>
+                <w:lang w:eastAsia="es-ES"/>
+              </w:rPr>
+            </w:pPr>
+          </w:p>
+        </w:tc>
+        <w:tc>
+          <w:tcPr>
+            <w:tcW w:w="4834" w:type="dxa"/>
+            <w:vAlign w:val="center"/>
+          </w:tcPr>
+          <w:p>
+            <w:pPr>
               <w:jc w:val="left"/>
               <w:cnfStyle w:val="000000000000" w:firstRow="0" w:lastRow="0" w:firstColumn="0" w:lastColumn="0" w:oddVBand="0" w:evenVBand="0" w:oddHBand="0" w:evenHBand="0" w:firstRowFirstColumn="0" w:firstRowLastColumn="0" w:lastRowFirstColumn="0" w:lastRowLastColumn="0"/>
               <w:rPr>
@@ -29251,7 +30265,133 @@
                 <w:sz w:val="18"/>
                 <w:szCs w:val="18"/>
               </w:rPr>
-              <w:t>Días con ventas</w:t>
+              <w:t>El margen promedio por unidad</w:t>
+            </w:r>
+          </w:p>
+        </w:tc>
+      </w:tr>
+      <w:tr>
+        <w:trPr>
+          <w:cnfStyle w:val="000000100000" w:firstRow="0" w:lastRow="0" w:firstColumn="0" w:lastColumn="0" w:oddVBand="0" w:evenVBand="0" w:oddHBand="1" w:evenHBand="0" w:firstRowFirstColumn="0" w:firstRowLastColumn="0" w:lastRowFirstColumn="0" w:lastRowLastColumn="0"/>
+        </w:trPr>
+        <w:tc>
+          <w:tcPr>
+            <w:cnfStyle w:val="001000000000" w:firstRow="0" w:lastRow="0" w:firstColumn="1" w:lastColumn="0" w:oddVBand="0" w:evenVBand="0" w:oddHBand="0" w:evenHBand="0" w:firstRowFirstColumn="0" w:firstRowLastColumn="0" w:lastRowFirstColumn="0" w:lastRowLastColumn="0"/>
+            <w:tcW w:w="1271" w:type="dxa"/>
+            <w:vMerge w:val="restart"/>
+            <w:vAlign w:val="center"/>
+          </w:tcPr>
+          <w:p>
+            <w:pPr>
+              <w:jc w:val="left"/>
+              <w:rPr>
+                <w:rFonts w:eastAsia="Arial Narrow" w:cs="Arial"/>
+                <w:sz w:val="18"/>
+                <w:szCs w:val="18"/>
+              </w:rPr>
+            </w:pPr>
+            <w:r>
+              <w:rPr>
+                <w:rFonts w:eastAsia="Arial Narrow" w:cs="Arial"/>
+                <w:sz w:val="18"/>
+                <w:szCs w:val="18"/>
+              </w:rPr>
+              <w:t>Stock</w:t>
+            </w:r>
+          </w:p>
+        </w:tc>
+        <w:tc>
+          <w:tcPr>
+            <w:tcW w:w="2835" w:type="dxa"/>
+            <w:vAlign w:val="center"/>
+          </w:tcPr>
+          <w:p>
+            <w:pPr>
+              <w:jc w:val="left"/>
+              <w:cnfStyle w:val="000000100000" w:firstRow="0" w:lastRow="0" w:firstColumn="0" w:lastColumn="0" w:oddVBand="0" w:evenVBand="0" w:oddHBand="1" w:evenHBand="0" w:firstRowFirstColumn="0" w:firstRowLastColumn="0" w:lastRowFirstColumn="0" w:lastRowLastColumn="0"/>
+              <w:rPr>
+                <w:rFonts w:eastAsia="Arial Narrow" w:cs="Arial"/>
+                <w:sz w:val="18"/>
+                <w:szCs w:val="18"/>
+              </w:rPr>
+            </w:pPr>
+            <w:r>
+              <w:rPr>
+                <w:rFonts w:eastAsia="Arial Narrow" w:cs="Arial"/>
+                <w:sz w:val="18"/>
+                <w:szCs w:val="18"/>
+              </w:rPr>
+              <w:t>Stock optimo</w:t>
+            </w:r>
+          </w:p>
+        </w:tc>
+        <w:tc>
+          <w:tcPr>
+            <w:tcW w:w="4834" w:type="dxa"/>
+            <w:vAlign w:val="center"/>
+          </w:tcPr>
+          <w:p>
+            <w:pPr>
+              <w:jc w:val="left"/>
+              <w:cnfStyle w:val="000000100000" w:firstRow="0" w:lastRow="0" w:firstColumn="0" w:lastColumn="0" w:oddVBand="0" w:evenVBand="0" w:oddHBand="1" w:evenHBand="0" w:firstRowFirstColumn="0" w:firstRowLastColumn="0" w:lastRowFirstColumn="0" w:lastRowLastColumn="0"/>
+              <w:rPr>
+                <w:rFonts w:eastAsia="Arial Narrow" w:cs="Arial"/>
+                <w:sz w:val="18"/>
+                <w:szCs w:val="18"/>
+              </w:rPr>
+            </w:pPr>
+            <w:r>
+              <w:rPr>
+                <w:rFonts w:eastAsia="Arial Narrow" w:cs="Arial"/>
+                <w:sz w:val="18"/>
+                <w:szCs w:val="18"/>
+              </w:rPr>
+              <w:t>Cálculo del stock óptimo</w:t>
+            </w:r>
+          </w:p>
+        </w:tc>
+      </w:tr>
+      <w:tr>
+        <w:tc>
+          <w:tcPr>
+            <w:cnfStyle w:val="001000000000" w:firstRow="0" w:lastRow="0" w:firstColumn="1" w:lastColumn="0" w:oddVBand="0" w:evenVBand="0" w:oddHBand="0" w:evenHBand="0" w:firstRowFirstColumn="0" w:firstRowLastColumn="0" w:lastRowFirstColumn="0" w:lastRowLastColumn="0"/>
+            <w:tcW w:w="1271" w:type="dxa"/>
+            <w:vMerge/>
+            <w:vAlign w:val="center"/>
+          </w:tcPr>
+          <w:p>
+            <w:pPr>
+              <w:jc w:val="left"/>
+              <w:rPr>
+                <w:rFonts w:eastAsia="Arial Narrow" w:cs="Arial"/>
+                <w:sz w:val="18"/>
+                <w:szCs w:val="18"/>
+              </w:rPr>
+            </w:pPr>
+          </w:p>
+        </w:tc>
+        <w:tc>
+          <w:tcPr>
+            <w:tcW w:w="2835" w:type="dxa"/>
+            <w:vAlign w:val="center"/>
+          </w:tcPr>
+          <w:p>
+            <w:pPr>
+              <w:jc w:val="left"/>
+              <w:cnfStyle w:val="000000000000" w:firstRow="0" w:lastRow="0" w:firstColumn="0" w:lastColumn="0" w:oddVBand="0" w:evenVBand="0" w:oddHBand="0" w:evenHBand="0" w:firstRowFirstColumn="0" w:firstRowLastColumn="0" w:lastRowFirstColumn="0" w:lastRowLastColumn="0"/>
+              <w:rPr>
+                <w:rFonts w:eastAsia="Arial Narrow" w:cs="Arial"/>
+                <w:sz w:val="18"/>
+                <w:szCs w:val="18"/>
+              </w:rPr>
+            </w:pPr>
+            <w:r>
+              <w:rPr>
+                <w:rFonts w:eastAsia="Arial Narrow" w:cs="Arial"/>
+                <w:sz w:val="18"/>
+                <w:szCs w:val="18"/>
+              </w:rPr>
+              <w:t>Stock seguridad</w:t>
             </w:r>
           </w:p>
         </w:tc>
@@ -29276,7 +30416,158 @@
                 <w:sz w:val="18"/>
                 <w:szCs w:val="18"/>
               </w:rPr>
-              <w:t>Cantidad de días que se han registrado ventas</w:t>
+              <w:t xml:space="preserve">Cálculo del stock de seguridad </w:t>
+            </w:r>
+          </w:p>
+        </w:tc>
+      </w:tr>
+      <w:tr>
+        <w:trPr>
+          <w:cnfStyle w:val="000000100000" w:firstRow="0" w:lastRow="0" w:firstColumn="0" w:lastColumn="0" w:oddVBand="0" w:evenVBand="0" w:oddHBand="1" w:evenHBand="0" w:firstRowFirstColumn="0" w:firstRowLastColumn="0" w:lastRowFirstColumn="0" w:lastRowLastColumn="0"/>
+        </w:trPr>
+        <w:tc>
+          <w:tcPr>
+            <w:cnfStyle w:val="001000000000" w:firstRow="0" w:lastRow="0" w:firstColumn="1" w:lastColumn="0" w:oddVBand="0" w:evenVBand="0" w:oddHBand="0" w:evenHBand="0" w:firstRowFirstColumn="0" w:firstRowLastColumn="0" w:lastRowFirstColumn="0" w:lastRowLastColumn="0"/>
+            <w:tcW w:w="1271" w:type="dxa"/>
+            <w:vMerge w:val="restart"/>
+            <w:vAlign w:val="center"/>
+          </w:tcPr>
+          <w:p>
+            <w:pPr>
+              <w:jc w:val="left"/>
+              <w:rPr>
+                <w:rFonts w:eastAsia="Arial Narrow" w:cs="Arial"/>
+                <w:sz w:val="18"/>
+                <w:szCs w:val="18"/>
+              </w:rPr>
+            </w:pPr>
+            <w:r>
+              <w:rPr>
+                <w:rFonts w:eastAsia="Arial Narrow" w:cs="Arial"/>
+                <w:sz w:val="18"/>
+                <w:szCs w:val="18"/>
+              </w:rPr>
+              <w:t>Ventas</w:t>
+            </w:r>
+          </w:p>
+        </w:tc>
+        <w:tc>
+          <w:tcPr>
+            <w:tcW w:w="2835" w:type="dxa"/>
+            <w:vAlign w:val="center"/>
+          </w:tcPr>
+          <w:p>
+            <w:pPr>
+              <w:jc w:val="left"/>
+              <w:cnfStyle w:val="000000100000" w:firstRow="0" w:lastRow="0" w:firstColumn="0" w:lastColumn="0" w:oddVBand="0" w:evenVBand="0" w:oddHBand="1" w:evenHBand="0" w:firstRowFirstColumn="0" w:firstRowLastColumn="0" w:lastRowFirstColumn="0" w:lastRowLastColumn="0"/>
+              <w:rPr>
+                <w:rFonts w:eastAsia="Arial Narrow" w:cs="Arial"/>
+                <w:sz w:val="18"/>
+                <w:szCs w:val="18"/>
+              </w:rPr>
+            </w:pPr>
+            <w:r>
+              <w:rPr>
+                <w:rFonts w:eastAsia="Arial Narrow" w:cs="Arial"/>
+                <w:sz w:val="18"/>
+                <w:szCs w:val="18"/>
+              </w:rPr>
+              <w:t>Cantidad ventas</w:t>
+            </w:r>
+          </w:p>
+        </w:tc>
+        <w:tc>
+          <w:tcPr>
+            <w:tcW w:w="4834" w:type="dxa"/>
+            <w:vAlign w:val="center"/>
+          </w:tcPr>
+          <w:p>
+            <w:pPr>
+              <w:jc w:val="left"/>
+              <w:cnfStyle w:val="000000100000" w:firstRow="0" w:lastRow="0" w:firstColumn="0" w:lastColumn="0" w:oddVBand="0" w:evenVBand="0" w:oddHBand="1" w:evenHBand="0" w:firstRowFirstColumn="0" w:firstRowLastColumn="0" w:lastRowFirstColumn="0" w:lastRowLastColumn="0"/>
+              <w:rPr>
+                <w:rFonts w:eastAsia="Arial Narrow" w:cs="Arial"/>
+                <w:sz w:val="18"/>
+                <w:szCs w:val="18"/>
+              </w:rPr>
+            </w:pPr>
+            <w:r>
+              <w:rPr>
+                <w:rFonts w:eastAsia="Arial Narrow" w:cs="Arial"/>
+                <w:sz w:val="18"/>
+                <w:szCs w:val="18"/>
+              </w:rPr>
+              <w:t>Suma de la cantidad de ventas registrada</w:t>
+            </w:r>
+          </w:p>
+        </w:tc>
+      </w:tr>
+      <w:tr>
+        <w:tc>
+          <w:tcPr>
+            <w:cnfStyle w:val="001000000000" w:firstRow="0" w:lastRow="0" w:firstColumn="1" w:lastColumn="0" w:oddVBand="0" w:evenVBand="0" w:oddHBand="0" w:evenHBand="0" w:firstRowFirstColumn="0" w:firstRowLastColumn="0" w:lastRowFirstColumn="0" w:lastRowLastColumn="0"/>
+            <w:tcW w:w="1271" w:type="dxa"/>
+            <w:vMerge/>
+            <w:vAlign w:val="center"/>
+          </w:tcPr>
+          <w:p>
+            <w:pPr>
+              <w:jc w:val="left"/>
+              <w:rPr>
+                <w:rFonts w:eastAsia="Arial Narrow" w:cs="Arial"/>
+                <w:sz w:val="18"/>
+                <w:szCs w:val="18"/>
+              </w:rPr>
+            </w:pPr>
+          </w:p>
+        </w:tc>
+        <w:tc>
+          <w:tcPr>
+            <w:tcW w:w="2835" w:type="dxa"/>
+            <w:vAlign w:val="center"/>
+          </w:tcPr>
+          <w:p>
+            <w:pPr>
+              <w:jc w:val="left"/>
+              <w:cnfStyle w:val="000000000000" w:firstRow="0" w:lastRow="0" w:firstColumn="0" w:lastColumn="0" w:oddVBand="0" w:evenVBand="0" w:oddHBand="0" w:evenHBand="0" w:firstRowFirstColumn="0" w:firstRowLastColumn="0" w:lastRowFirstColumn="0" w:lastRowLastColumn="0"/>
+              <w:rPr>
+                <w:rFonts w:eastAsia="Arial Narrow" w:cs="Arial"/>
+                <w:sz w:val="18"/>
+                <w:szCs w:val="18"/>
+              </w:rPr>
+            </w:pPr>
+            <w:r>
+              <w:rPr>
+                <w:rFonts w:eastAsia="Arial Narrow" w:cs="Arial"/>
+                <w:sz w:val="18"/>
+                <w:szCs w:val="18"/>
+              </w:rPr>
+              <w:t>Cantidad ventas enero</w:t>
+            </w:r>
+          </w:p>
+        </w:tc>
+        <w:tc>
+          <w:tcPr>
+            <w:tcW w:w="4834" w:type="dxa"/>
+            <w:vAlign w:val="center"/>
+          </w:tcPr>
+          <w:p>
+            <w:pPr>
+              <w:jc w:val="left"/>
+              <w:cnfStyle w:val="000000000000" w:firstRow="0" w:lastRow="0" w:firstColumn="0" w:lastColumn="0" w:oddVBand="0" w:evenVBand="0" w:oddHBand="0" w:evenHBand="0" w:firstRowFirstColumn="0" w:firstRowLastColumn="0" w:lastRowFirstColumn="0" w:lastRowLastColumn="0"/>
+              <w:rPr>
+                <w:rFonts w:eastAsia="Arial Narrow" w:cs="Arial"/>
+                <w:sz w:val="18"/>
+                <w:szCs w:val="18"/>
+              </w:rPr>
+            </w:pPr>
+            <w:r>
+              <w:rPr>
+                <w:rFonts w:eastAsia="Arial Narrow" w:cs="Arial"/>
+                <w:sz w:val="18"/>
+                <w:szCs w:val="18"/>
+              </w:rPr>
+              <w:t>Suma de la cantidad de ventas registrada en el mes de enero</w:t>
             </w:r>
           </w:p>
         </w:tc>
@@ -29324,7 +30615,7 @@
                 <w:sz w:val="18"/>
                 <w:szCs w:val="18"/>
               </w:rPr>
-              <w:t>Impuesto</w:t>
+              <w:t>Días con ventas</w:t>
             </w:r>
           </w:p>
         </w:tc>
@@ -29349,7 +30640,7 @@
                 <w:sz w:val="18"/>
                 <w:szCs w:val="18"/>
               </w:rPr>
-              <w:t>Suma del impuesto por venta de alcohol</w:t>
+              <w:t>Cantidad de días que se han registrado ventas</w:t>
             </w:r>
           </w:p>
         </w:tc>
@@ -29394,7 +30685,7 @@
                 <w:sz w:val="18"/>
                 <w:szCs w:val="18"/>
               </w:rPr>
-              <w:t>Máximo ventas</w:t>
+              <w:t>Impuesto</w:t>
             </w:r>
           </w:p>
         </w:tc>
@@ -29419,7 +30710,7 @@
                 <w:sz w:val="18"/>
                 <w:szCs w:val="18"/>
               </w:rPr>
-              <w:t>La máxima cantidad productos que se han vendido en un mismo pedido</w:t>
+              <w:t>Suma del impuesto por venta de alcohol</w:t>
             </w:r>
           </w:p>
         </w:tc>
@@ -29467,7 +30758,7 @@
                 <w:sz w:val="18"/>
                 <w:szCs w:val="18"/>
               </w:rPr>
-              <w:t>Mínimo ventas</w:t>
+              <w:t>Máximo ventas</w:t>
             </w:r>
           </w:p>
         </w:tc>
@@ -29492,7 +30783,7 @@
                 <w:sz w:val="18"/>
                 <w:szCs w:val="18"/>
               </w:rPr>
-              <w:t>La mínima cantidad productos que se han vendido en un mismo pedido</w:t>
+              <w:t>La máxima cantidad productos que se han vendido en un mismo pedido</w:t>
             </w:r>
           </w:p>
         </w:tc>
@@ -29537,7 +30828,7 @@
                 <w:sz w:val="18"/>
                 <w:szCs w:val="18"/>
               </w:rPr>
-              <w:t>Media ventas</w:t>
+              <w:t>Mínimo ventas</w:t>
             </w:r>
           </w:p>
         </w:tc>
@@ -29562,7 +30853,7 @@
                 <w:sz w:val="18"/>
                 <w:szCs w:val="18"/>
               </w:rPr>
-              <w:t>La cantidad de productos que se venden de media en un mismo pedido</w:t>
+              <w:t>La mínima cantidad productos que se han vendido en un mismo pedido</w:t>
             </w:r>
           </w:p>
         </w:tc>
@@ -29610,7 +30901,7 @@
                 <w:sz w:val="18"/>
                 <w:szCs w:val="18"/>
               </w:rPr>
-              <w:t>Precio ventas total</w:t>
+              <w:t>Media ventas</w:t>
             </w:r>
           </w:p>
         </w:tc>
@@ -29635,7 +30926,7 @@
                 <w:sz w:val="18"/>
                 <w:szCs w:val="18"/>
               </w:rPr>
-              <w:t>La suma del precio de compra total</w:t>
+              <w:t>La cantidad de productos que se venden de media en un mismo pedido</w:t>
             </w:r>
           </w:p>
         </w:tc>
@@ -29680,7 +30971,7 @@
                 <w:sz w:val="18"/>
                 <w:szCs w:val="18"/>
               </w:rPr>
-              <w:t>Precio ventas unidad</w:t>
+              <w:t>Precio ventas total</w:t>
             </w:r>
           </w:p>
         </w:tc>
@@ -29705,7 +30996,7 @@
                 <w:sz w:val="18"/>
                 <w:szCs w:val="18"/>
               </w:rPr>
-              <w:t>La suma del precio de compra por unidad</w:t>
+              <w:t>La suma del precio de compra total</w:t>
             </w:r>
           </w:p>
         </w:tc>
@@ -29753,6 +31044,76 @@
                 <w:sz w:val="18"/>
                 <w:szCs w:val="18"/>
               </w:rPr>
+              <w:t>Precio ventas unidad</w:t>
+            </w:r>
+          </w:p>
+        </w:tc>
+        <w:tc>
+          <w:tcPr>
+            <w:tcW w:w="4834" w:type="dxa"/>
+            <w:vAlign w:val="center"/>
+          </w:tcPr>
+          <w:p>
+            <w:pPr>
+              <w:jc w:val="left"/>
+              <w:cnfStyle w:val="000000100000" w:firstRow="0" w:lastRow="0" w:firstColumn="0" w:lastColumn="0" w:oddVBand="0" w:evenVBand="0" w:oddHBand="1" w:evenHBand="0" w:firstRowFirstColumn="0" w:firstRowLastColumn="0" w:lastRowFirstColumn="0" w:lastRowLastColumn="0"/>
+              <w:rPr>
+                <w:rFonts w:eastAsia="Arial Narrow" w:cs="Arial"/>
+                <w:sz w:val="18"/>
+                <w:szCs w:val="18"/>
+              </w:rPr>
+            </w:pPr>
+            <w:r>
+              <w:rPr>
+                <w:rFonts w:eastAsia="Arial Narrow" w:cs="Arial"/>
+                <w:sz w:val="18"/>
+                <w:szCs w:val="18"/>
+              </w:rPr>
+              <w:t>La suma del precio de compra por unidad</w:t>
+            </w:r>
+          </w:p>
+        </w:tc>
+      </w:tr>
+      <w:tr>
+        <w:tc>
+          <w:tcPr>
+            <w:cnfStyle w:val="001000000000" w:firstRow="0" w:lastRow="0" w:firstColumn="1" w:lastColumn="0" w:oddVBand="0" w:evenVBand="0" w:oddHBand="0" w:evenHBand="0" w:firstRowFirstColumn="0" w:firstRowLastColumn="0" w:lastRowFirstColumn="0" w:lastRowLastColumn="0"/>
+            <w:tcW w:w="1271" w:type="dxa"/>
+            <w:vMerge/>
+            <w:vAlign w:val="center"/>
+          </w:tcPr>
+          <w:p>
+            <w:pPr>
+              <w:jc w:val="left"/>
+              <w:rPr>
+                <w:rFonts w:eastAsia="Arial Narrow" w:cs="Arial"/>
+                <w:sz w:val="18"/>
+                <w:szCs w:val="18"/>
+              </w:rPr>
+            </w:pPr>
+          </w:p>
+        </w:tc>
+        <w:tc>
+          <w:tcPr>
+            <w:tcW w:w="2835" w:type="dxa"/>
+            <w:vAlign w:val="center"/>
+          </w:tcPr>
+          <w:p>
+            <w:pPr>
+              <w:jc w:val="left"/>
+              <w:cnfStyle w:val="000000000000" w:firstRow="0" w:lastRow="0" w:firstColumn="0" w:lastColumn="0" w:oddVBand="0" w:evenVBand="0" w:oddHBand="0" w:evenHBand="0" w:firstRowFirstColumn="0" w:firstRowLastColumn="0" w:lastRowFirstColumn="0" w:lastRowLastColumn="0"/>
+              <w:rPr>
+                <w:rFonts w:eastAsia="Arial Narrow" w:cs="Arial"/>
+                <w:sz w:val="18"/>
+                <w:szCs w:val="18"/>
+              </w:rPr>
+            </w:pPr>
+            <w:r>
+              <w:rPr>
+                <w:rFonts w:eastAsia="Arial Narrow" w:cs="Arial"/>
+                <w:sz w:val="18"/>
+                <w:szCs w:val="18"/>
+              </w:rPr>
               <w:t>Ventas diarias</w:t>
             </w:r>
           </w:p>
@@ -29765,7 +31126,7 @@
           <w:p>
             <w:pPr>
               <w:jc w:val="left"/>
-              <w:cnfStyle w:val="000000100000" w:firstRow="0" w:lastRow="0" w:firstColumn="0" w:lastColumn="0" w:oddVBand="0" w:evenVBand="0" w:oddHBand="1" w:evenHBand="0" w:firstRowFirstColumn="0" w:firstRowLastColumn="0" w:lastRowFirstColumn="0" w:lastRowLastColumn="0"/>
+              <w:cnfStyle w:val="000000000000" w:firstRow="0" w:lastRow="0" w:firstColumn="0" w:lastColumn="0" w:oddVBand="0" w:evenVBand="0" w:oddHBand="0" w:evenHBand="0" w:firstRowFirstColumn="0" w:firstRowLastColumn="0" w:lastRowFirstColumn="0" w:lastRowLastColumn="0"/>
               <w:rPr>
                 <w:rFonts w:eastAsia="Arial Narrow" w:cs="Arial"/>
                 <w:sz w:val="18"/>
@@ -29778,36 +31139,15 @@
                 <w:sz w:val="18"/>
                 <w:szCs w:val="18"/>
               </w:rPr>
-              <w:t>Cálculo</w:t>
-            </w:r>
-            <w:r>
-              <w:rPr>
-                <w:rFonts w:eastAsia="Arial Narrow" w:cs="Arial"/>
-                <w:sz w:val="18"/>
-                <w:szCs w:val="18"/>
-              </w:rPr>
-              <w:t xml:space="preserve"> de la división entre la cantidad de ventas en total y el </w:t>
-            </w:r>
-            <w:r>
-              <w:rPr>
-                <w:rFonts w:eastAsia="Arial Narrow" w:cs="Arial"/>
-                <w:sz w:val="18"/>
-                <w:szCs w:val="18"/>
-              </w:rPr>
-              <w:t>número</w:t>
-            </w:r>
-            <w:r>
-              <w:rPr>
-                <w:rFonts w:eastAsia="Arial Narrow" w:cs="Arial"/>
-                <w:sz w:val="18"/>
-                <w:szCs w:val="18"/>
-              </w:rPr>
-              <w:t xml:space="preserve"> de días con ventas</w:t>
+              <w:t>Cálculo de la división entre la cantidad de ventas en total y el número de días con ventas</w:t>
             </w:r>
           </w:p>
         </w:tc>
       </w:tr>
       <w:tr>
+        <w:trPr>
+          <w:cnfStyle w:val="000000100000" w:firstRow="0" w:lastRow="0" w:firstColumn="0" w:lastColumn="0" w:oddVBand="0" w:evenVBand="0" w:oddHBand="1" w:evenHBand="0" w:firstRowFirstColumn="0" w:firstRowLastColumn="0" w:lastRowFirstColumn="0" w:lastRowLastColumn="0"/>
+        </w:trPr>
         <w:tc>
           <w:tcPr>
             <w:cnfStyle w:val="001000000000" w:firstRow="0" w:lastRow="0" w:firstColumn="1" w:lastColumn="0" w:oddVBand="0" w:evenVBand="0" w:oddHBand="0" w:evenHBand="0" w:firstRowFirstColumn="0" w:firstRowLastColumn="0" w:lastRowFirstColumn="0" w:lastRowLastColumn="0"/>
@@ -29842,7 +31182,7 @@
           <w:p>
             <w:pPr>
               <w:jc w:val="left"/>
-              <w:cnfStyle w:val="000000000000" w:firstRow="0" w:lastRow="0" w:firstColumn="0" w:lastColumn="0" w:oddVBand="0" w:evenVBand="0" w:oddHBand="0" w:evenHBand="0" w:firstRowFirstColumn="0" w:firstRowLastColumn="0" w:lastRowFirstColumn="0" w:lastRowLastColumn="0"/>
+              <w:cnfStyle w:val="000000100000" w:firstRow="0" w:lastRow="0" w:firstColumn="0" w:lastColumn="0" w:oddVBand="0" w:evenVBand="0" w:oddHBand="1" w:evenHBand="0" w:firstRowFirstColumn="0" w:firstRowLastColumn="0" w:lastRowFirstColumn="0" w:lastRowLastColumn="0"/>
               <w:rPr>
                 <w:rFonts w:eastAsia="Arial Narrow" w:cs="Arial"/>
                 <w:sz w:val="18"/>
@@ -29867,7 +31207,7 @@
           <w:p>
             <w:pPr>
               <w:jc w:val="left"/>
-              <w:cnfStyle w:val="000000000000" w:firstRow="0" w:lastRow="0" w:firstColumn="0" w:lastColumn="0" w:oddVBand="0" w:evenVBand="0" w:oddHBand="0" w:evenHBand="0" w:firstRowFirstColumn="0" w:firstRowLastColumn="0" w:lastRowFirstColumn="0" w:lastRowLastColumn="0"/>
+              <w:cnfStyle w:val="000000100000" w:firstRow="0" w:lastRow="0" w:firstColumn="0" w:lastColumn="0" w:oddVBand="0" w:evenVBand="0" w:oddHBand="1" w:evenHBand="0" w:firstRowFirstColumn="0" w:firstRowLastColumn="0" w:lastRowFirstColumn="0" w:lastRowLastColumn="0"/>
               <w:rPr>
                 <w:rFonts w:eastAsia="Arial Narrow" w:cs="Arial"/>
                 <w:sz w:val="18"/>
@@ -29881,6 +31221,76 @@
                 <w:szCs w:val="18"/>
               </w:rPr>
               <w:t>Cálculo que indica la ciudad que ha seleccionado el usuario en el filtro</w:t>
+            </w:r>
+          </w:p>
+        </w:tc>
+      </w:tr>
+      <w:tr>
+        <w:tc>
+          <w:tcPr>
+            <w:cnfStyle w:val="001000000000" w:firstRow="0" w:lastRow="0" w:firstColumn="1" w:lastColumn="0" w:oddVBand="0" w:evenVBand="0" w:oddHBand="0" w:evenHBand="0" w:firstRowFirstColumn="0" w:firstRowLastColumn="0" w:lastRowFirstColumn="0" w:lastRowLastColumn="0"/>
+            <w:tcW w:w="1271" w:type="dxa"/>
+            <w:vMerge/>
+            <w:vAlign w:val="center"/>
+          </w:tcPr>
+          <w:p>
+            <w:pPr>
+              <w:jc w:val="left"/>
+              <w:rPr>
+                <w:rFonts w:eastAsia="Arial Narrow" w:cs="Arial"/>
+                <w:sz w:val="18"/>
+                <w:szCs w:val="18"/>
+              </w:rPr>
+            </w:pPr>
+          </w:p>
+        </w:tc>
+        <w:tc>
+          <w:tcPr>
+            <w:tcW w:w="2835" w:type="dxa"/>
+            <w:vAlign w:val="center"/>
+          </w:tcPr>
+          <w:p>
+            <w:pPr>
+              <w:jc w:val="left"/>
+              <w:cnfStyle w:val="000000000000" w:firstRow="0" w:lastRow="0" w:firstColumn="0" w:lastColumn="0" w:oddVBand="0" w:evenVBand="0" w:oddHBand="0" w:evenHBand="0" w:firstRowFirstColumn="0" w:firstRowLastColumn="0" w:lastRowFirstColumn="0" w:lastRowLastColumn="0"/>
+              <w:rPr>
+                <w:rFonts w:eastAsia="Arial Narrow" w:cs="Arial"/>
+                <w:sz w:val="18"/>
+                <w:szCs w:val="18"/>
+              </w:rPr>
+            </w:pPr>
+            <w:r>
+              <w:rPr>
+                <w:rFonts w:eastAsia="Arial Narrow" w:cs="Arial"/>
+                <w:sz w:val="18"/>
+                <w:szCs w:val="18"/>
+              </w:rPr>
+              <w:t>Cliente seleccionado</w:t>
+            </w:r>
+          </w:p>
+        </w:tc>
+        <w:tc>
+          <w:tcPr>
+            <w:tcW w:w="4834" w:type="dxa"/>
+            <w:vAlign w:val="center"/>
+          </w:tcPr>
+          <w:p>
+            <w:pPr>
+              <w:jc w:val="left"/>
+              <w:cnfStyle w:val="000000000000" w:firstRow="0" w:lastRow="0" w:firstColumn="0" w:lastColumn="0" w:oddVBand="0" w:evenVBand="0" w:oddHBand="0" w:evenHBand="0" w:firstRowFirstColumn="0" w:firstRowLastColumn="0" w:lastRowFirstColumn="0" w:lastRowLastColumn="0"/>
+              <w:rPr>
+                <w:rFonts w:eastAsia="Arial Narrow" w:cs="Arial"/>
+                <w:sz w:val="18"/>
+                <w:szCs w:val="18"/>
+              </w:rPr>
+            </w:pPr>
+            <w:r>
+              <w:rPr>
+                <w:rFonts w:eastAsia="Arial Narrow" w:cs="Arial"/>
+                <w:sz w:val="18"/>
+                <w:szCs w:val="18"/>
+              </w:rPr>
+              <w:t>Cálculo que indica el cliente que ha seleccionado el usuario en el filtro</w:t>
             </w:r>
           </w:p>
         </w:tc>
@@ -29928,7 +31338,7 @@
                 <w:sz w:val="18"/>
                 <w:szCs w:val="18"/>
               </w:rPr>
-              <w:t>Cliente seleccionado</w:t>
+              <w:t>Producto seleccionado</w:t>
             </w:r>
           </w:p>
         </w:tc>
@@ -29953,7 +31363,7 @@
                 <w:sz w:val="18"/>
                 <w:szCs w:val="18"/>
               </w:rPr>
-              <w:t>Cálculo que indica el cliente que ha seleccionado el usuario en el filtro</w:t>
+              <w:t>Cálculo que indica el producto que ha seleccionado el usuario en el filtro</w:t>
             </w:r>
           </w:p>
         </w:tc>
@@ -29998,7 +31408,7 @@
                 <w:sz w:val="18"/>
                 <w:szCs w:val="18"/>
               </w:rPr>
-              <w:t>Producto seleccionado</w:t>
+              <w:t>Proveedor seleccionado</w:t>
             </w:r>
           </w:p>
         </w:tc>
@@ -30023,7 +31433,7 @@
                 <w:sz w:val="18"/>
                 <w:szCs w:val="18"/>
               </w:rPr>
-              <w:t>Cálculo que indica el producto que ha seleccionado el usuario en el filtro</w:t>
+              <w:t>Cálculo que indica el proveedor que ha seleccionado el usuario en el filtro</w:t>
             </w:r>
           </w:p>
         </w:tc>
@@ -30071,7 +31481,7 @@
                 <w:sz w:val="18"/>
                 <w:szCs w:val="18"/>
               </w:rPr>
-              <w:t>Proveedor seleccionado</w:t>
+              <w:t>Fecha seleccionada</w:t>
             </w:r>
           </w:p>
         </w:tc>
@@ -30096,7 +31506,7 @@
                 <w:sz w:val="18"/>
                 <w:szCs w:val="18"/>
               </w:rPr>
-              <w:t>Cálculo que indica el proveedor que ha seleccionado el usuario en el filtro</w:t>
+              <w:t>Cálculo que indica la fecha que ha seleccionado el usuario en el filtro</w:t>
             </w:r>
           </w:p>
         </w:tc>
@@ -30141,7 +31551,7 @@
                 <w:sz w:val="18"/>
                 <w:szCs w:val="18"/>
               </w:rPr>
-              <w:t>Fecha seleccionada</w:t>
+              <w:t>Título del gráfico</w:t>
             </w:r>
           </w:p>
         </w:tc>
@@ -30154,79 +31564,6 @@
             <w:pPr>
               <w:jc w:val="left"/>
               <w:cnfStyle w:val="000000000000" w:firstRow="0" w:lastRow="0" w:firstColumn="0" w:lastColumn="0" w:oddVBand="0" w:evenVBand="0" w:oddHBand="0" w:evenHBand="0" w:firstRowFirstColumn="0" w:firstRowLastColumn="0" w:lastRowFirstColumn="0" w:lastRowLastColumn="0"/>
-              <w:rPr>
-                <w:rFonts w:eastAsia="Arial Narrow" w:cs="Arial"/>
-                <w:sz w:val="18"/>
-                <w:szCs w:val="18"/>
-              </w:rPr>
-            </w:pPr>
-            <w:r>
-              <w:rPr>
-                <w:rFonts w:eastAsia="Arial Narrow" w:cs="Arial"/>
-                <w:sz w:val="18"/>
-                <w:szCs w:val="18"/>
-              </w:rPr>
-              <w:t>Cálculo que indica la fecha que ha seleccionado el usuario en el filtro</w:t>
-            </w:r>
-          </w:p>
-        </w:tc>
-      </w:tr>
-      <w:tr>
-        <w:trPr>
-          <w:cnfStyle w:val="000000100000" w:firstRow="0" w:lastRow="0" w:firstColumn="0" w:lastColumn="0" w:oddVBand="0" w:evenVBand="0" w:oddHBand="1" w:evenHBand="0" w:firstRowFirstColumn="0" w:firstRowLastColumn="0" w:lastRowFirstColumn="0" w:lastRowLastColumn="0"/>
-        </w:trPr>
-        <w:tc>
-          <w:tcPr>
-            <w:cnfStyle w:val="001000000000" w:firstRow="0" w:lastRow="0" w:firstColumn="1" w:lastColumn="0" w:oddVBand="0" w:evenVBand="0" w:oddHBand="0" w:evenHBand="0" w:firstRowFirstColumn="0" w:firstRowLastColumn="0" w:lastRowFirstColumn="0" w:lastRowLastColumn="0"/>
-            <w:tcW w:w="1271" w:type="dxa"/>
-            <w:vMerge/>
-            <w:vAlign w:val="center"/>
-          </w:tcPr>
-          <w:p>
-            <w:pPr>
-              <w:jc w:val="left"/>
-              <w:rPr>
-                <w:rFonts w:eastAsia="Arial Narrow" w:cs="Arial"/>
-                <w:sz w:val="18"/>
-                <w:szCs w:val="18"/>
-              </w:rPr>
-            </w:pPr>
-          </w:p>
-        </w:tc>
-        <w:tc>
-          <w:tcPr>
-            <w:tcW w:w="2835" w:type="dxa"/>
-            <w:vAlign w:val="center"/>
-          </w:tcPr>
-          <w:p>
-            <w:pPr>
-              <w:jc w:val="left"/>
-              <w:cnfStyle w:val="000000100000" w:firstRow="0" w:lastRow="0" w:firstColumn="0" w:lastColumn="0" w:oddVBand="0" w:evenVBand="0" w:oddHBand="1" w:evenHBand="0" w:firstRowFirstColumn="0" w:firstRowLastColumn="0" w:lastRowFirstColumn="0" w:lastRowLastColumn="0"/>
-              <w:rPr>
-                <w:rFonts w:eastAsia="Arial Narrow" w:cs="Arial"/>
-                <w:sz w:val="18"/>
-                <w:szCs w:val="18"/>
-              </w:rPr>
-            </w:pPr>
-            <w:r>
-              <w:rPr>
-                <w:rFonts w:eastAsia="Arial Narrow" w:cs="Arial"/>
-                <w:sz w:val="18"/>
-                <w:szCs w:val="18"/>
-              </w:rPr>
-              <w:t>Título del gráfico</w:t>
-            </w:r>
-          </w:p>
-        </w:tc>
-        <w:tc>
-          <w:tcPr>
-            <w:tcW w:w="4834" w:type="dxa"/>
-            <w:vAlign w:val="center"/>
-          </w:tcPr>
-          <w:p>
-            <w:pPr>
-              <w:jc w:val="left"/>
-              <w:cnfStyle w:val="000000100000" w:firstRow="0" w:lastRow="0" w:firstColumn="0" w:lastColumn="0" w:oddVBand="0" w:evenVBand="0" w:oddHBand="1" w:evenHBand="0" w:firstRowFirstColumn="0" w:firstRowLastColumn="0" w:lastRowFirstColumn="0" w:lastRowLastColumn="0"/>
               <w:rPr>
                 <w:rFonts w:eastAsia="Arial Narrow" w:cs="Arial"/>
                 <w:sz w:val="18"/>
@@ -30336,7 +31673,7 @@
                     <pic:cNvPicPr/>
                   </pic:nvPicPr>
                   <pic:blipFill>
-                    <a:blip r:embed="rId37">
+                    <a:blip r:embed="rId38">
                       <a:extLst>
                         <a:ext uri="{28A0092B-C50C-407E-A947-70E740481C1C}">
                           <a14:useLocalDpi xmlns:a14="http://schemas.microsoft.com/office/drawing/2010/main" val="0"/>
@@ -30385,8 +31722,8 @@
       </w:pPr>
     </w:p>
     <w:sectPr>
-      <w:headerReference w:type="default" r:id="rId38"/>
-      <w:footerReference w:type="default" r:id="rId39"/>
+      <w:headerReference w:type="default" r:id="rId39"/>
+      <w:footerReference w:type="default" r:id="rId40"/>
       <w:pgSz w:w="11790" w:h="16820"/>
       <w:pgMar w:top="20" w:right="1180" w:bottom="280" w:left="1660" w:header="720" w:footer="720" w:gutter="0"/>
       <w:cols w:space="720"/>

</xml_diff>

<commit_message>
Redactar la parte de resultados
</commit_message>
<xml_diff>
--- a/InformeWord/Informe_tfm_Isabel_Unamuno.docx
+++ b/InformeWord/Informe_tfm_Isabel_Unamuno.docx
@@ -2508,22 +2508,7 @@
         <w:t xml:space="preserve">ha implicado </w:t>
       </w:r>
       <w:r>
-        <w:t>el diseño y estructuración de diversas tablas para organizar y almacenar la información de manera eficiente. Utilizando herramientas avanzadas de bases de datos, se</w:t>
-      </w:r>
-      <w:r>
-        <w:t xml:space="preserve"> han definido y relacionado</w:t>
-      </w:r>
-      <w:r>
-        <w:t xml:space="preserve"> entidades clave mediante la creación de tablas normalizadas. Este proceso </w:t>
-      </w:r>
-      <w:r>
-        <w:t>ha permitido</w:t>
-      </w:r>
-      <w:r>
-        <w:t xml:space="preserve"> asegurar la integridad referencial y optimizar el acceso a los datos. Además, se</w:t>
-      </w:r>
-      <w:r>
-        <w:t xml:space="preserve"> han </w:t>
+        <w:t xml:space="preserve">el diseño y estructuración de diversas tablas para organizar y almacenar la información de manera eficiente. Utilizando herramientas avanzadas de bases de datos, se han definido y relacionado entidades clave mediante la creación de tablas normalizadas. Este proceso ha permitido asegurar la integridad referencial y optimizar el acceso a los datos. Además, se han </w:t>
       </w:r>
       <w:r>
         <w:t>implementado</w:t>
@@ -18757,10 +18742,12 @@
         <w:pStyle w:val="Ttulo4"/>
       </w:pPr>
       <w:bookmarkStart w:id="62" w:name="_Toc169514950"/>
+      <w:bookmarkStart w:id="63" w:name="_Ref169766401"/>
       <w:r>
         <w:t>Trabajo con marcadores</w:t>
       </w:r>
       <w:bookmarkEnd w:id="62"/>
+      <w:bookmarkEnd w:id="63"/>
     </w:p>
     <w:p>
       <w:pPr>
@@ -18961,8 +18948,8 @@
         <w:pStyle w:val="Ttulo2"/>
         <w:ind w:left="0"/>
       </w:pPr>
-      <w:bookmarkStart w:id="63" w:name="_Toc168055094"/>
-      <w:bookmarkStart w:id="64" w:name="_Toc169514951"/>
+      <w:bookmarkStart w:id="64" w:name="_Toc168055094"/>
+      <w:bookmarkStart w:id="65" w:name="_Toc169514951"/>
       <w:r>
         <w:lastRenderedPageBreak/>
         <w:t xml:space="preserve">Aplicación de Modelos </w:t>
@@ -18970,8 +18957,8 @@
       <w:r>
         <w:t>para la predicción de la demanda</w:t>
       </w:r>
-      <w:bookmarkEnd w:id="63"/>
       <w:bookmarkEnd w:id="64"/>
+      <w:bookmarkEnd w:id="65"/>
       <w:r>
         <w:t xml:space="preserve"> </w:t>
       </w:r>
@@ -19100,8 +19087,8 @@
           <w:rStyle w:val="nfasissutil"/>
         </w:rPr>
       </w:pPr>
-      <w:bookmarkStart w:id="65" w:name="_Ref168074805"/>
-      <w:bookmarkStart w:id="66" w:name="_Toc169514796"/>
+      <w:bookmarkStart w:id="66" w:name="_Ref168074805"/>
+      <w:bookmarkStart w:id="67" w:name="_Toc169514796"/>
       <w:r>
         <w:rPr>
           <w:rStyle w:val="nfasissutil"/>
@@ -19139,14 +19126,14 @@
         </w:rPr>
         <w:fldChar w:fldCharType="end"/>
       </w:r>
-      <w:bookmarkEnd w:id="65"/>
+      <w:bookmarkEnd w:id="66"/>
       <w:r>
         <w:rPr>
           <w:rStyle w:val="nfasissutil"/>
         </w:rPr>
         <w:t>:Serie temporal de ventas y compras</w:t>
       </w:r>
-      <w:bookmarkEnd w:id="66"/>
+      <w:bookmarkEnd w:id="67"/>
     </w:p>
     <w:p>
       <w:pPr>
@@ -19953,7 +19940,7 @@
           <w:rStyle w:val="nfasissutil"/>
         </w:rPr>
       </w:pPr>
-      <w:bookmarkStart w:id="67" w:name="_Toc169514797"/>
+      <w:bookmarkStart w:id="68" w:name="_Toc169514797"/>
       <w:r>
         <w:rPr>
           <w:rStyle w:val="nfasissutil"/>
@@ -19998,7 +19985,7 @@
         </w:rPr>
         <w:t>: Ventas diarias</w:t>
       </w:r>
-      <w:bookmarkEnd w:id="67"/>
+      <w:bookmarkEnd w:id="68"/>
     </w:p>
     <w:p>
       <w:pPr>
@@ -20202,8 +20189,8 @@
           <w:rStyle w:val="nfasissutil"/>
         </w:rPr>
       </w:pPr>
-      <w:bookmarkStart w:id="68" w:name="_Ref168074949"/>
-      <w:bookmarkStart w:id="69" w:name="_Toc169514798"/>
+      <w:bookmarkStart w:id="69" w:name="_Ref168074949"/>
+      <w:bookmarkStart w:id="70" w:name="_Toc169514798"/>
       <w:r>
         <w:rPr>
           <w:rStyle w:val="nfasissutil"/>
@@ -20241,14 +20228,14 @@
         </w:rPr>
         <w:fldChar w:fldCharType="end"/>
       </w:r>
-      <w:bookmarkEnd w:id="68"/>
+      <w:bookmarkEnd w:id="69"/>
       <w:r>
         <w:rPr>
           <w:rStyle w:val="nfasissutil"/>
         </w:rPr>
         <w:t>: Ventas diarias con y sin estacionalidad</w:t>
       </w:r>
-      <w:bookmarkEnd w:id="69"/>
+      <w:bookmarkEnd w:id="70"/>
     </w:p>
     <w:p>
       <w:r>
@@ -20385,7 +20372,7 @@
       <w:r>
         <w:t xml:space="preserve">predicciones junto con la serie temporal original. </w:t>
       </w:r>
-      <w:bookmarkStart w:id="70" w:name="_Ref168074988"/>
+      <w:bookmarkStart w:id="71" w:name="_Ref168074988"/>
     </w:p>
     <w:p>
       <w:pPr>
@@ -20393,7 +20380,7 @@
           <w:rStyle w:val="nfasissutil"/>
         </w:rPr>
       </w:pPr>
-      <w:bookmarkStart w:id="71" w:name="_Toc169514799"/>
+      <w:bookmarkStart w:id="72" w:name="_Toc169514799"/>
       <w:r>
         <w:rPr>
           <w:rStyle w:val="nfasissutil"/>
@@ -20431,14 +20418,14 @@
         </w:rPr>
         <w:fldChar w:fldCharType="end"/>
       </w:r>
-      <w:bookmarkEnd w:id="70"/>
+      <w:bookmarkEnd w:id="71"/>
       <w:r>
         <w:rPr>
           <w:rStyle w:val="nfasissutil"/>
         </w:rPr>
         <w:t>: Predicción de ventas sin estacionalidad</w:t>
       </w:r>
-      <w:bookmarkEnd w:id="71"/>
+      <w:bookmarkEnd w:id="72"/>
     </w:p>
     <w:p>
       <w:pPr>
@@ -20530,11 +20517,11 @@
           <w:numId w:val="116"/>
         </w:numPr>
       </w:pPr>
-      <w:bookmarkStart w:id="72" w:name="_Toc169514952"/>
+      <w:bookmarkStart w:id="73" w:name="_Toc169514952"/>
       <w:r>
         <w:t>Control de versiones en GIT</w:t>
       </w:r>
-      <w:bookmarkEnd w:id="72"/>
+      <w:bookmarkEnd w:id="73"/>
     </w:p>
     <w:p>
       <w:r>
@@ -21156,8 +21143,8 @@
           <w:lang w:eastAsia="es-ES"/>
         </w:rPr>
       </w:pPr>
-      <w:bookmarkStart w:id="73" w:name="_Toc168055095"/>
-      <w:bookmarkStart w:id="74" w:name="_Toc169514953"/>
+      <w:bookmarkStart w:id="74" w:name="_Toc168055095"/>
+      <w:bookmarkStart w:id="75" w:name="_Toc169514953"/>
       <w:r>
         <w:rPr>
           <w:lang w:eastAsia="es-ES"/>
@@ -21165,46 +21152,7 @@
         <w:lastRenderedPageBreak/>
         <w:t>RESULTADOS</w:t>
       </w:r>
-      <w:bookmarkEnd w:id="73"/>
       <w:bookmarkEnd w:id="74"/>
-    </w:p>
-    <w:p>
-      <w:pPr>
-        <w:spacing w:before="200" w:line="312" w:lineRule="auto"/>
-      </w:pPr>
-      <w:r>
-        <w:t xml:space="preserve">Tras un exhaustivo proceso de limpieza y transformación de datos, se ha logrado desarrollar un informe interactivo que cumple con los objetivos establecidos para el proyecto. </w:t>
-      </w:r>
-      <w:r>
-        <w:t>El</w:t>
-      </w:r>
-      <w:r>
-        <w:t xml:space="preserve"> proceso de limpieza de datos </w:t>
-      </w:r>
-      <w:r>
-        <w:t>ha sido</w:t>
-      </w:r>
-      <w:r>
-        <w:t xml:space="preserve"> fundamental para garantizar la calidad y precisión de la información, eliminando inconsistencias, datos duplicados, y valores atípicos que podrían afectar el análisis final. El resultado final </w:t>
-      </w:r>
-      <w:r>
-        <w:t>ha sido</w:t>
-      </w:r>
-      <w:r>
-        <w:t xml:space="preserve"> un informe interactivo que no solo presenta los datos de manera clara y comprensible, sino que también permite al cliente interactuar con la información de una manera que se alinea con sus necesidades y objetivos específicos para la toma de decisiones. </w:t>
-      </w:r>
-      <w:r>
-        <w:t>Este enfoque interactivo no solo mejora la comprensión de los datos, sino que también facilita una toma de decisiones más informada y eficiente.</w:t>
-      </w:r>
-    </w:p>
-    <w:p>
-      <w:pPr>
-        <w:pStyle w:val="Ttulo2"/>
-      </w:pPr>
-      <w:bookmarkStart w:id="75" w:name="_Toc169514954"/>
-      <w:r>
-        <w:t>Navegación entre páginas</w:t>
-      </w:r>
       <w:bookmarkEnd w:id="75"/>
     </w:p>
     <w:p>
@@ -21212,42 +21160,109 @@
         <w:spacing w:before="200" w:line="312" w:lineRule="auto"/>
       </w:pPr>
       <w:r>
+        <w:t xml:space="preserve">Tras un exhaustivo proceso de limpieza y transformación de datos, se ha logrado desarrollar un informe interactivo que cumple con los objetivos establecidos para el proyecto. </w:t>
+      </w:r>
+      <w:r>
+        <w:t>El</w:t>
+      </w:r>
+      <w:r>
+        <w:t xml:space="preserve"> proceso de limpieza de datos </w:t>
+      </w:r>
+      <w:r>
+        <w:t>ha sido</w:t>
+      </w:r>
+      <w:r>
+        <w:t xml:space="preserve"> fundamental para garantizar la calidad y precisión de la información, eliminando inconsistencias, datos duplicados, y valores atípicos que podrían afectar el análisis final. El resultado final </w:t>
+      </w:r>
+      <w:r>
+        <w:t>ha sido</w:t>
+      </w:r>
+      <w:r>
+        <w:t xml:space="preserve"> un informe interactivo que no solo presenta los datos de manera clara y comprensible, sino que también permite al cliente interactuar con la información de una manera que se alinea con sus necesidades y objetivos específicos para la toma de decisiones. </w:t>
+      </w:r>
+      <w:r>
+        <w:t>Este enfoque interactivo no solo mejora la comprensión de los datos, sino que también facilita una toma de decisiones más informada y eficiente.</w:t>
+      </w:r>
+    </w:p>
+    <w:p>
+      <w:pPr>
+        <w:pStyle w:val="Ttulo2"/>
+      </w:pPr>
+      <w:bookmarkStart w:id="76" w:name="_Toc169514954"/>
+      <w:r>
+        <w:t>Navegación entre páginas</w:t>
+      </w:r>
+      <w:bookmarkEnd w:id="76"/>
+    </w:p>
+    <w:p>
+      <w:pPr>
+        <w:spacing w:before="200" w:line="312" w:lineRule="auto"/>
+      </w:pPr>
+      <w:r>
         <w:t xml:space="preserve">El informe realizado consta de seis </w:t>
       </w:r>
-      <w:proofErr w:type="spellStart"/>
-      <w:r>
-        <w:t>paginas</w:t>
-      </w:r>
-      <w:proofErr w:type="spellEnd"/>
+      <w:r>
+        <w:t>páginas</w:t>
+      </w:r>
       <w:r>
         <w:t xml:space="preserve"> principales que son la de</w:t>
       </w:r>
       <w:r>
+        <w:t xml:space="preserve"> in</w:t>
+      </w:r>
+      <w:r>
+        <w:t>i</w:t>
+      </w:r>
+      <w:r>
+        <w:t>c</w:t>
+      </w:r>
+      <w:r>
+        <w:t>i</w:t>
+      </w:r>
+      <w:r>
+        <w:t xml:space="preserve">o, resumen, ventas, compras, stock y tiendas. La navegación de estas </w:t>
+      </w:r>
+      <w:r>
+        <w:t>páginas</w:t>
+      </w:r>
+      <w:r>
+        <w:t xml:space="preserve"> se realiza mediante la barra </w:t>
+      </w:r>
+      <w:r>
+        <w:t xml:space="preserve">vertical </w:t>
+      </w:r>
+      <w:r>
+        <w:t>que está a mano izquierda</w:t>
+      </w:r>
+      <w:r>
+        <w:t xml:space="preserve">. </w:t>
+      </w:r>
+      <w:r>
+        <w:t xml:space="preserve">Además, en los apartados de ventas y compras hay otro menú de navegación entre </w:t>
+      </w:r>
+      <w:r>
+        <w:t>páginas</w:t>
+      </w:r>
+      <w:r>
+        <w:t xml:space="preserve"> que se encuentra en la parte superior. </w:t>
+      </w:r>
+      <w:r>
+        <w:t xml:space="preserve">Estas páginas están relacionadas todas con las ventas por lo que se encuentran el resumen de la información de las ventas, el </w:t>
+      </w:r>
+      <w:r>
+        <w:t>análisis de las ventas, el margen obtenido</w:t>
+      </w:r>
+      <w:r>
+        <w:t xml:space="preserve"> y la</w:t>
+      </w:r>
+      <w:r>
+        <w:t xml:space="preserve"> información sobre el cliente. </w:t>
+      </w:r>
+      <w:r>
         <w:t xml:space="preserve"> </w:t>
       </w:r>
-      <w:proofErr w:type="spellStart"/>
-      <w:r>
-        <w:t>inico</w:t>
-      </w:r>
-      <w:proofErr w:type="spellEnd"/>
-      <w:r>
-        <w:t xml:space="preserve">, resumen, ventas, compras, stock y tiendas. La navegación de estas </w:t>
-      </w:r>
-      <w:proofErr w:type="spellStart"/>
-      <w:r>
-        <w:t>paginas</w:t>
-      </w:r>
-      <w:proofErr w:type="spellEnd"/>
-      <w:r>
-        <w:t xml:space="preserve"> se realiza mediante la barra que está a mano izquierda. Además, en los apartados de ventas y compras hay otro menú de navegación entre </w:t>
-      </w:r>
-      <w:proofErr w:type="spellStart"/>
-      <w:r>
-        <w:t>paginas</w:t>
-      </w:r>
-      <w:proofErr w:type="spellEnd"/>
-      <w:r>
-        <w:t xml:space="preserve"> que se encuentra en la parte superior. En el caso de la página de ventas como se puede ver en la siguiente (), existe una segunda navegación donde se puede observar un resumen sobre las ventas, el análisis de las ventas, el margen obtenido, información sobre el cliente y la información detallada.  </w:t>
+      <w:r>
+        <w:t xml:space="preserve">Ambas navegaciones están indicadas con una flecha en la (). </w:t>
       </w:r>
     </w:p>
     <w:p>
@@ -21299,11 +21314,11 @@
       <w:pPr>
         <w:pStyle w:val="Ttulo2"/>
       </w:pPr>
-      <w:bookmarkStart w:id="76" w:name="_Toc169514955"/>
+      <w:bookmarkStart w:id="77" w:name="_Toc169514955"/>
       <w:r>
         <w:t>Dimensiones de filtro</w:t>
       </w:r>
-      <w:bookmarkEnd w:id="76"/>
+      <w:bookmarkEnd w:id="77"/>
     </w:p>
     <w:p>
       <w:r>
@@ -21314,7 +21329,49 @@
       </w:r>
       <w:r>
         <w:lastRenderedPageBreak/>
-        <w:t xml:space="preserve">se aplican a cada página del informe. Entre ellos se encuentra el año, que en este caso se simplifica al 2016, pero en caso de que se siga utilizando dicho informe en la empresa el objetivo sería que aparecieran todos los años hasta la fecha. La categoría del producto y el producto. El estado y la ciudad donde se encuentra la tienda, el nombre del cliente y el nombre del proveedor. </w:t>
+        <w:t>se aplican a cada página del informe.</w:t>
+      </w:r>
+      <w:r>
+        <w:t xml:space="preserve"> Estos varían dependiendo de la página ya que en cada una se muestra información diferente.</w:t>
+      </w:r>
+      <w:r>
+        <w:t xml:space="preserve"> Entre</w:t>
+      </w:r>
+      <w:r>
+        <w:t xml:space="preserve"> las dimensiones de filtro mencionadas</w:t>
+      </w:r>
+      <w:r>
+        <w:t xml:space="preserve"> se encuentra el año, que en este caso se simplifica al 2016, pero en caso de que se siga utilizando dicho informe en la empresa el objetivo </w:t>
+      </w:r>
+      <w:r>
+        <w:t>es</w:t>
+      </w:r>
+      <w:r>
+        <w:t xml:space="preserve"> que apare</w:t>
+      </w:r>
+      <w:r>
+        <w:t xml:space="preserve">zcan </w:t>
+      </w:r>
+      <w:r>
+        <w:t xml:space="preserve">todos los años hasta la fecha. </w:t>
+      </w:r>
+      <w:r>
+        <w:t>También se puede filtrar por l</w:t>
+      </w:r>
+      <w:r>
+        <w:t>a categoría del producto</w:t>
+      </w:r>
+      <w:r>
+        <w:t xml:space="preserve">, siendo estas las cinco categorías definidas, </w:t>
+      </w:r>
+      <w:r>
+        <w:t>el producto</w:t>
+      </w:r>
+      <w:r>
+        <w:t>, e</w:t>
+      </w:r>
+      <w:r>
+        <w:t xml:space="preserve">l estado y la ciudad donde se encuentra la tienda, el nombre del cliente y el nombre del proveedor. </w:t>
       </w:r>
     </w:p>
     <w:p>
@@ -21326,7 +21383,7 @@
           <w:rStyle w:val="nfasissutil"/>
         </w:rPr>
       </w:pPr>
-      <w:bookmarkStart w:id="77" w:name="_Toc169514800"/>
+      <w:bookmarkStart w:id="78" w:name="_Toc169514800"/>
       <w:r>
         <w:rPr>
           <w:rStyle w:val="nfasissutil"/>
@@ -21370,7 +21427,7 @@
         </w:rPr>
         <w:t>: Dimensiones de filtro</w:t>
       </w:r>
-      <w:bookmarkEnd w:id="77"/>
+      <w:bookmarkEnd w:id="78"/>
     </w:p>
     <w:p>
       <w:pPr>
@@ -21433,11 +21490,11 @@
       <w:pPr>
         <w:pStyle w:val="Ttulo2"/>
       </w:pPr>
-      <w:bookmarkStart w:id="78" w:name="_Toc169514956"/>
+      <w:bookmarkStart w:id="79" w:name="_Toc169514956"/>
       <w:r>
         <w:t>Páginas del informe</w:t>
       </w:r>
-      <w:bookmarkEnd w:id="78"/>
+      <w:bookmarkEnd w:id="79"/>
     </w:p>
     <w:p>
       <w:r>
@@ -21447,21 +21504,48 @@
         <w:t>teriormente el informe consta de seis páginas principales. La primera página es la de inicio en la cu</w:t>
       </w:r>
       <w:r>
-        <w:t xml:space="preserve">al se encuentra la navegación de </w:t>
+        <w:t xml:space="preserve">al se encuentra </w:t>
+      </w:r>
+      <w:r>
+        <w:t xml:space="preserve">únicamente </w:t>
+      </w:r>
+      <w:r>
+        <w:t xml:space="preserve">la navegación de </w:t>
+      </w:r>
+      <w:r>
+        <w:t>páginas</w:t>
+      </w:r>
+      <w:r>
+        <w:t xml:space="preserve"> como se observa en (). Desde esta página </w:t>
+      </w:r>
+      <w:r>
+        <w:t>se puede</w:t>
+      </w:r>
+      <w:r>
+        <w:t xml:space="preserve"> navegar a la </w:t>
+      </w:r>
+      <w:r>
+        <w:t>hoja</w:t>
+      </w:r>
+      <w:r>
+        <w:t xml:space="preserve"> que desee el usuario</w:t>
+      </w:r>
+      <w:r>
+        <w:t xml:space="preserve">, haciendo </w:t>
       </w:r>
       <w:proofErr w:type="spellStart"/>
-      <w:r>
-        <w:t>paginas</w:t>
+      <w:proofErr w:type="gramStart"/>
+      <w:r>
+        <w:rPr>
+          <w:i/>
+          <w:iCs/>
+        </w:rPr>
+        <w:t>click</w:t>
       </w:r>
       <w:proofErr w:type="spellEnd"/>
-      <w:r>
-        <w:t xml:space="preserve"> como se observa en (). Desde esta página </w:t>
-      </w:r>
-      <w:r>
-        <w:t>se puede</w:t>
-      </w:r>
-      <w:r>
-        <w:t xml:space="preserve"> navegar a la página que desee el usuario. </w:t>
+      <w:proofErr w:type="gramEnd"/>
+      <w:r>
+        <w:t xml:space="preserve"> sobre el cuadrado. </w:t>
       </w:r>
     </w:p>
     <w:p>
@@ -21473,7 +21557,7 @@
           <w:rStyle w:val="nfasissutil"/>
         </w:rPr>
       </w:pPr>
-      <w:bookmarkStart w:id="79" w:name="_Toc169514801"/>
+      <w:bookmarkStart w:id="80" w:name="_Toc169514801"/>
       <w:r>
         <w:rPr>
           <w:rStyle w:val="nfasissutil"/>
@@ -21517,7 +21601,7 @@
         </w:rPr>
         <w:t>: Página de inicio</w:t>
       </w:r>
-      <w:bookmarkEnd w:id="79"/>
+      <w:bookmarkEnd w:id="80"/>
     </w:p>
     <w:p>
       <w:pPr>
@@ -21566,50 +21650,11 @@
     </w:p>
     <w:p>
       <w:r>
-        <w:t>La segunda página es la de ventas</w:t>
-      </w:r>
-      <w:r>
-        <w:t xml:space="preserve"> como se observa en la </w:t>
-      </w:r>
-      <w:r>
-        <w:fldChar w:fldCharType="begin"/>
-      </w:r>
-      <w:r>
-        <w:instrText xml:space="preserve"> REF _Ref169513531 \h </w:instrText>
-      </w:r>
-      <w:r>
-        <w:fldChar w:fldCharType="separate"/>
-      </w:r>
-      <w:r>
-        <w:rPr>
-          <w:rStyle w:val="nfasissutil"/>
-        </w:rPr>
-        <w:t>Figura 10</w:t>
-      </w:r>
-      <w:r>
-        <w:fldChar w:fldCharType="end"/>
-      </w:r>
-      <w:r>
-        <w:t xml:space="preserve">, </w:t>
-      </w:r>
-      <w:r>
-        <w:t>la cual</w:t>
-      </w:r>
-      <w:r>
-        <w:t xml:space="preserve"> comienza con un resumen donde se recoge la información más importante sobre ellas</w:t>
-      </w:r>
-      <w:r>
-        <w:t xml:space="preserve">, como las unidades vendidas, las ventas realizadas en dólares y el beneficio obtenido, además de la evolución de las ventas. </w:t>
-      </w:r>
-      <w:r>
-        <w:t>Además de la página de resumen también se encuentra la de ventas donde se encuentran las ventas realizadas por categoría de producto y por estado. También está la página de</w:t>
-      </w:r>
-      <w:r>
-        <w:t xml:space="preserve"> beneficio, donde se ve a simple vista los productos que más beneficio bruto generan y se analiza las ventas de aquellos productos. La siguiente página es la de cliente; en ella, existe la oportunidad de elegir el cliente deseado mediante un </w:t>
+        <w:t xml:space="preserve">La segunda página que sería la primera que contiene información, es el resumen general de todo el cuadro de mando. En ella se encuentra la información que se ha considerado más importante. En la parte superior se encuentran las tarjetas que muestran la información de las ventas y compras tanto en dólares como en unidades. También se muestra el margen bruto, es decir la resta entre las ventas y las compras con el porcentaje </w:t>
       </w:r>
       <w:r>
         <w:lastRenderedPageBreak/>
-        <w:t xml:space="preserve">filtro y se obtiene la información detallada de dicho cliente. </w:t>
+        <w:t xml:space="preserve">correspondiente. Y por último el stock a principios de año, con el valor que eso tiene. En cuanto a los gráficos en la parte izquierda se encuentra un mapa donde se pueden ver las ventas por estado y categoría y en la matriz se puede ver la información más relevante también por estado y categoría. El gráfico de barras que se encuentra abajo del todo muestra el porcentaje del beneficio para cada una de las categorías. </w:t>
       </w:r>
     </w:p>
     <w:p>
@@ -21621,8 +21666,6 @@
           <w:rStyle w:val="nfasissutil"/>
         </w:rPr>
       </w:pPr>
-      <w:bookmarkStart w:id="80" w:name="_Ref169513531"/>
-      <w:bookmarkStart w:id="81" w:name="_Toc169514802"/>
       <w:r>
         <w:rPr>
           <w:rStyle w:val="nfasissutil"/>
@@ -21650,7 +21693,6 @@
       <w:r>
         <w:rPr>
           <w:rStyle w:val="nfasissutil"/>
-          <w:noProof/>
         </w:rPr>
         <w:t>10</w:t>
       </w:r>
@@ -21660,14 +21702,228 @@
         </w:rPr>
         <w:fldChar w:fldCharType="end"/>
       </w:r>
-      <w:bookmarkEnd w:id="80"/>
       <w:r>
         <w:rPr>
           <w:rStyle w:val="nfasissutil"/>
         </w:rPr>
+        <w:t>: Página resumen</w:t>
+      </w:r>
+    </w:p>
+    <w:p>
+      <w:r>
+        <w:drawing>
+          <wp:inline distT="0" distB="0" distL="0" distR="0" wp14:anchorId="0BC7A622" wp14:editId="46C580A9">
+            <wp:extent cx="5683250" cy="3164840"/>
+            <wp:effectExtent l="0" t="0" r="0" b="0"/>
+            <wp:docPr id="74451252" name="Imagen 1" descr="Interfaz de usuario gráfica, Aplicación&#10;&#10;Descripción generada automáticamente"/>
+            <wp:cNvGraphicFramePr>
+              <a:graphicFrameLocks xmlns:a="http://schemas.openxmlformats.org/drawingml/2006/main" noChangeAspect="1"/>
+            </wp:cNvGraphicFramePr>
+            <a:graphic xmlns:a="http://schemas.openxmlformats.org/drawingml/2006/main">
+              <a:graphicData uri="http://schemas.openxmlformats.org/drawingml/2006/picture">
+                <pic:pic xmlns:pic="http://schemas.openxmlformats.org/drawingml/2006/picture">
+                  <pic:nvPicPr>
+                    <pic:cNvPr id="74451252" name="Imagen 1" descr="Interfaz de usuario gráfica, Aplicación&#10;&#10;Descripción generada automáticamente"/>
+                    <pic:cNvPicPr/>
+                  </pic:nvPicPr>
+                  <pic:blipFill>
+                    <a:blip r:embed="rId34"/>
+                    <a:stretch>
+                      <a:fillRect/>
+                    </a:stretch>
+                  </pic:blipFill>
+                  <pic:spPr>
+                    <a:xfrm>
+                      <a:off x="0" y="0"/>
+                      <a:ext cx="5683250" cy="3164840"/>
+                    </a:xfrm>
+                    <a:prstGeom prst="rect">
+                      <a:avLst/>
+                    </a:prstGeom>
+                  </pic:spPr>
+                </pic:pic>
+              </a:graphicData>
+            </a:graphic>
+          </wp:inline>
+        </w:drawing>
+      </w:r>
+    </w:p>
+    <w:p/>
+    <w:p>
+      <w:r>
+        <w:t xml:space="preserve">La </w:t>
+      </w:r>
+      <w:r>
+        <w:t>tercera</w:t>
+      </w:r>
+      <w:r>
+        <w:t xml:space="preserve"> página es la de ventas</w:t>
+      </w:r>
+      <w:r>
+        <w:t xml:space="preserve"> como se observa en la </w:t>
+      </w:r>
+      <w:r>
+        <w:fldChar w:fldCharType="begin"/>
+      </w:r>
+      <w:r>
+        <w:instrText xml:space="preserve"> REF _Ref169513531 \h </w:instrText>
+      </w:r>
+      <w:r>
+        <w:fldChar w:fldCharType="separate"/>
+      </w:r>
+      <w:r>
+        <w:rPr>
+          <w:rStyle w:val="nfasissutil"/>
+        </w:rPr>
+        <w:t>Figura 10</w:t>
+      </w:r>
+      <w:r>
+        <w:fldChar w:fldCharType="end"/>
+      </w:r>
+      <w:r>
+        <w:t xml:space="preserve">, </w:t>
+      </w:r>
+      <w:r>
+        <w:t>la cual</w:t>
+      </w:r>
+      <w:r>
+        <w:t xml:space="preserve"> comienza con un resumen donde se recoge la información más importante sobre ellas</w:t>
+      </w:r>
+      <w:r>
+        <w:t>, como las unidades vendidas</w:t>
+      </w:r>
+      <w:r>
+        <w:t xml:space="preserve"> y</w:t>
+      </w:r>
+      <w:r>
+        <w:t xml:space="preserve"> las ventas realizadas en dólares </w:t>
+      </w:r>
+      <w:r>
+        <w:t xml:space="preserve">con sus respectivos porcentajes </w:t>
+      </w:r>
+      <w:r>
+        <w:t xml:space="preserve">y el </w:t>
+      </w:r>
+      <w:r>
+        <w:t>margen promedio por categoría</w:t>
+      </w:r>
+      <w:r>
+        <w:t xml:space="preserve">, además de la evolución de las ventas. </w:t>
+      </w:r>
+      <w:r>
+        <w:t>A</w:t>
+      </w:r>
+      <w:r>
+        <w:t xml:space="preserve"> continuación, se encuentra el análisis de las</w:t>
+      </w:r>
+      <w:r>
+        <w:t xml:space="preserve"> ventas donde se </w:t>
+      </w:r>
+      <w:r>
+        <w:t>observan</w:t>
+      </w:r>
+      <w:r>
+        <w:t xml:space="preserve"> las ventas realizadas por categoría de producto y por estado. </w:t>
+      </w:r>
+      <w:r>
+        <w:t xml:space="preserve">Aquí la información se muestra tanto en gráficas como en tabla, con la intención se ofrecer información más detallada en la tabla. Para ello, se han colocado dos iconos en la parte superior izquierda del informe, que serían el icono de la gráfica y de la tabla donde con un simple </w:t>
+      </w:r>
+      <w:proofErr w:type="spellStart"/>
+      <w:proofErr w:type="gramStart"/>
+      <w:r>
+        <w:rPr>
+          <w:i/>
+          <w:iCs/>
+        </w:rPr>
+        <w:t>click</w:t>
+      </w:r>
+      <w:proofErr w:type="spellEnd"/>
+      <w:proofErr w:type="gramEnd"/>
+      <w:r>
+        <w:t xml:space="preserve"> se cambia la información que se muestra en pantalla. Esto se ha realizado mediante marcadores como se ha visto en el apartado anterior (</w:t>
+      </w:r>
+      <w:r>
+        <w:fldChar w:fldCharType="begin"/>
+      </w:r>
+      <w:r>
+        <w:instrText xml:space="preserve"> REF _Ref169766401 \h </w:instrText>
+      </w:r>
+      <w:r>
+        <w:fldChar w:fldCharType="separate"/>
+      </w:r>
+      <w:r>
+        <w:t>Trabajo con marcadores</w:t>
+      </w:r>
+      <w:r>
+        <w:fldChar w:fldCharType="end"/>
+      </w:r>
+      <w:r>
+        <w:t xml:space="preserve">). </w:t>
+      </w:r>
+      <w:r>
+        <w:t>La siguiente página dentro de las ventas es la de</w:t>
+      </w:r>
+      <w:r>
+        <w:t xml:space="preserve"> beneficio, donde se ve a simple vista los productos que más beneficio bruto generan y se analiza las ventas de aquellos productos. La siguiente página es la de cliente; en ella, existe la oportunidad de elegir el cliente deseado mediante un filtro y se obtiene la información detallada de dicho cliente. </w:t>
+      </w:r>
+    </w:p>
+    <w:p>
+      <w:pPr>
+        <w:pStyle w:val="Descripcin"/>
+        <w:keepNext/>
+        <w:jc w:val="center"/>
+        <w:rPr>
+          <w:rStyle w:val="nfasissutil"/>
+        </w:rPr>
+      </w:pPr>
+      <w:bookmarkStart w:id="81" w:name="_Ref169513531"/>
+      <w:bookmarkStart w:id="82" w:name="_Toc169514802"/>
+      <w:r>
+        <w:rPr>
+          <w:rStyle w:val="nfasissutil"/>
+        </w:rPr>
+        <w:lastRenderedPageBreak/>
+        <w:t xml:space="preserve">Figura </w:t>
+      </w:r>
+      <w:r>
+        <w:rPr>
+          <w:rStyle w:val="nfasissutil"/>
+        </w:rPr>
+        <w:fldChar w:fldCharType="begin"/>
+      </w:r>
+      <w:r>
+        <w:rPr>
+          <w:rStyle w:val="nfasissutil"/>
+        </w:rPr>
+        <w:instrText xml:space="preserve"> SEQ Figura \* ARABIC </w:instrText>
+      </w:r>
+      <w:r>
+        <w:rPr>
+          <w:rStyle w:val="nfasissutil"/>
+        </w:rPr>
+        <w:fldChar w:fldCharType="separate"/>
+      </w:r>
+      <w:r>
+        <w:rPr>
+          <w:rStyle w:val="nfasissutil"/>
+          <w:noProof/>
+        </w:rPr>
+        <w:t>11</w:t>
+      </w:r>
+      <w:r>
+        <w:rPr>
+          <w:rStyle w:val="nfasissutil"/>
+        </w:rPr>
+        <w:fldChar w:fldCharType="end"/>
+      </w:r>
+      <w:bookmarkEnd w:id="81"/>
+      <w:r>
+        <w:rPr>
+          <w:rStyle w:val="nfasissutil"/>
+        </w:rPr>
         <w:t>: Página ventas</w:t>
       </w:r>
-      <w:bookmarkEnd w:id="81"/>
+      <w:bookmarkEnd w:id="82"/>
     </w:p>
     <w:p>
       <w:pPr>
@@ -21697,7 +21953,7 @@
                     <pic:cNvPicPr/>
                   </pic:nvPicPr>
                   <pic:blipFill>
-                    <a:blip r:embed="rId34"/>
+                    <a:blip r:embed="rId35"/>
                     <a:stretch>
                       <a:fillRect/>
                     </a:stretch>
@@ -21741,21 +21997,75 @@
         <w:rPr>
           <w:rFonts w:eastAsia="Calibri" w:cs="Arial"/>
         </w:rPr>
-        <w:t xml:space="preserve"> de compras se ha seguido la misma línea y estructura que en las ventas, es decir, se ha creado una página de resumen donde se muestra la información más relevante de las compras como las unidades compradas y el coste, entre otras. Además, se puede navegar dentro de la </w:t>
+        <w:t xml:space="preserve"> de compras se ha seguido la misma línea y estructura que en las ventas</w:t>
+      </w:r>
+      <w:r>
+        <w:rPr>
+          <w:rFonts w:eastAsia="Calibri" w:cs="Arial"/>
+        </w:rPr>
+        <w:t xml:space="preserve"> con el objetivo de acostumbrar al usuario y facilitar la navegación. Para ello</w:t>
+      </w:r>
+      <w:r>
+        <w:rPr>
+          <w:rFonts w:eastAsia="Calibri" w:cs="Arial"/>
+        </w:rPr>
+        <w:t xml:space="preserve">, se ha creado una página de resumen donde se muestra la información más relevante de las compras como las unidades compradas y el coste, entre otras. </w:t>
+      </w:r>
+      <w:r>
+        <w:rPr>
+          <w:rFonts w:eastAsia="Calibri" w:cs="Arial"/>
+        </w:rPr>
+        <w:t>Otra página de compras donde se observan los mismos gráficos que en las ventas, pero en este caso con las unidades vendidas y el coste de las compras por estado y categoría.</w:t>
+      </w:r>
+      <w:r>
+        <w:rPr>
+          <w:rFonts w:eastAsia="Calibri" w:cs="Arial"/>
+        </w:rPr>
+        <w:t xml:space="preserve"> En este caso también se ha habilitado la opción de ver la información mediante gráficas o mediante una matriz. Para ello, se han situado dos botones en el mismo sitio para poder realizar el cambio cuando </w:t>
       </w:r>
       <w:proofErr w:type="spellStart"/>
       <w:r>
         <w:rPr>
           <w:rFonts w:eastAsia="Calibri" w:cs="Arial"/>
         </w:rPr>
-        <w:t>pagina</w:t>
+        <w:t>el</w:t>
       </w:r>
       <w:proofErr w:type="spellEnd"/>
       <w:r>
         <w:rPr>
           <w:rFonts w:eastAsia="Calibri" w:cs="Arial"/>
         </w:rPr>
-        <w:t xml:space="preserve"> de compras por diferentes páginas en las que se encuentran el resumen, la información sobre las compras y el análisis de los proveedores. </w:t>
+        <w:t xml:space="preserve"> usuario lo desee. </w:t>
+      </w:r>
+      <w:r>
+        <w:rPr>
+          <w:rFonts w:eastAsia="Calibri" w:cs="Arial"/>
+        </w:rPr>
+        <w:t xml:space="preserve"> </w:t>
+      </w:r>
+      <w:r>
+        <w:rPr>
+          <w:rFonts w:eastAsia="Calibri" w:cs="Arial"/>
+        </w:rPr>
+        <w:t>Por</w:t>
+      </w:r>
+      <w:r>
+        <w:rPr>
+          <w:rFonts w:eastAsia="Calibri" w:cs="Arial"/>
+        </w:rPr>
+        <w:t xml:space="preserve"> último, </w:t>
+      </w:r>
+      <w:r>
+        <w:rPr>
+          <w:rFonts w:eastAsia="Calibri" w:cs="Arial"/>
+        </w:rPr>
+        <w:t>el análisis de los proveedores</w:t>
+      </w:r>
+      <w:r>
+        <w:rPr>
+          <w:rFonts w:eastAsia="Calibri" w:cs="Arial"/>
+        </w:rPr>
+        <w:t xml:space="preserve"> donde se puede ver información detallada filtrando cada proveedor. </w:t>
       </w:r>
     </w:p>
     <w:p>
@@ -21767,11 +22077,12 @@
           <w:rStyle w:val="nfasissutil"/>
         </w:rPr>
       </w:pPr>
-      <w:bookmarkStart w:id="82" w:name="_Toc169514803"/>
+      <w:bookmarkStart w:id="83" w:name="_Toc169514803"/>
       <w:r>
         <w:rPr>
           <w:rStyle w:val="nfasissutil"/>
         </w:rPr>
+        <w:lastRenderedPageBreak/>
         <w:t xml:space="preserve">Figura </w:t>
       </w:r>
       <w:r>
@@ -21797,7 +22108,7 @@
           <w:rStyle w:val="nfasissutil"/>
           <w:noProof/>
         </w:rPr>
-        <w:t>11</w:t>
+        <w:t>12</w:t>
       </w:r>
       <w:r>
         <w:rPr>
@@ -21809,9 +22120,9 @@
         <w:rPr>
           <w:rStyle w:val="nfasissutil"/>
         </w:rPr>
-        <w:t>: Página sobre las compras</w:t>
-      </w:r>
-      <w:bookmarkEnd w:id="82"/>
+        <w:t>: Página compras</w:t>
+      </w:r>
+      <w:bookmarkEnd w:id="83"/>
     </w:p>
     <w:p>
       <w:pPr>
@@ -21841,7 +22152,7 @@
                     <pic:cNvPicPr/>
                   </pic:nvPicPr>
                   <pic:blipFill>
-                    <a:blip r:embed="rId35"/>
+                    <a:blip r:embed="rId36"/>
                     <a:stretch>
                       <a:fillRect/>
                     </a:stretch>
@@ -21873,8 +22184,67 @@
         <w:rPr>
           <w:rFonts w:eastAsia="Calibri" w:cs="Arial"/>
         </w:rPr>
-        <w:lastRenderedPageBreak/>
-        <w:t xml:space="preserve">Continuando en la navegación del informe se encuentra la página de stock, donde se pueden ver las entradas y salidas del producto. En este caso se ha mostrado la información de enero, con el stock que había el 1 de enero, las compras y ventas de enero y el stock del 31 de enero. También se ha mostrado el valor que hay en el almacén. </w:t>
+        <w:t xml:space="preserve">Continuando en la navegación del informe se encuentra la página de stock, donde se pueden ver las entradas y salidas del producto. </w:t>
+      </w:r>
+      <w:r>
+        <w:rPr>
+          <w:rFonts w:eastAsia="Calibri" w:cs="Arial"/>
+        </w:rPr>
+        <w:t xml:space="preserve">Por un lado, se ha mostrado la siguiente información mediante tarjetas, </w:t>
+      </w:r>
+      <w:r>
+        <w:rPr>
+          <w:rFonts w:eastAsia="Calibri" w:cs="Arial"/>
+        </w:rPr>
+        <w:t xml:space="preserve">el stock </w:t>
+      </w:r>
+      <w:r>
+        <w:rPr>
+          <w:rFonts w:eastAsia="Calibri" w:cs="Arial"/>
+        </w:rPr>
+        <w:t>disponible</w:t>
+      </w:r>
+      <w:r>
+        <w:rPr>
+          <w:rFonts w:eastAsia="Calibri" w:cs="Arial"/>
+        </w:rPr>
+        <w:t xml:space="preserve"> el 1 de enero</w:t>
+      </w:r>
+      <w:r>
+        <w:rPr>
+          <w:rFonts w:eastAsia="Calibri" w:cs="Arial"/>
+        </w:rPr>
+        <w:t xml:space="preserve"> de 2016</w:t>
+      </w:r>
+      <w:r>
+        <w:rPr>
+          <w:rFonts w:eastAsia="Calibri" w:cs="Arial"/>
+        </w:rPr>
+        <w:t>, las compras y ventas de enero</w:t>
+      </w:r>
+      <w:r>
+        <w:rPr>
+          <w:rFonts w:eastAsia="Calibri" w:cs="Arial"/>
+        </w:rPr>
+        <w:t xml:space="preserve"> de ese mismo año</w:t>
+      </w:r>
+      <w:r>
+        <w:rPr>
+          <w:rFonts w:eastAsia="Calibri" w:cs="Arial"/>
+        </w:rPr>
+        <w:t xml:space="preserve"> y el stock del 31 de enero. </w:t>
+      </w:r>
+      <w:r>
+        <w:rPr>
+          <w:rFonts w:eastAsia="Calibri" w:cs="Arial"/>
+        </w:rPr>
+        <w:t xml:space="preserve">También se ha mostrado el valor </w:t>
+      </w:r>
+      <w:r>
+        <w:rPr>
+          <w:rFonts w:eastAsia="Calibri" w:cs="Arial"/>
+        </w:rPr>
+        <w:t xml:space="preserve">del inventario en dólares a principios de año. Por otro lado, en el gráfico de barras de la izquierda se puede observar la información mencionada por estado y en la matriz de la derecha se indica los datos detallados para cada estado, ciudad y tienda. </w:t>
       </w:r>
     </w:p>
     <w:p>
@@ -21886,11 +22256,12 @@
           <w:rStyle w:val="nfasissutil"/>
         </w:rPr>
       </w:pPr>
-      <w:bookmarkStart w:id="83" w:name="_Toc169514804"/>
+      <w:bookmarkStart w:id="84" w:name="_Toc169514804"/>
       <w:r>
         <w:rPr>
           <w:rStyle w:val="nfasissutil"/>
         </w:rPr>
+        <w:lastRenderedPageBreak/>
         <w:t xml:space="preserve">Figura </w:t>
       </w:r>
       <w:r>
@@ -21916,7 +22287,7 @@
           <w:rStyle w:val="nfasissutil"/>
           <w:noProof/>
         </w:rPr>
-        <w:t>12</w:t>
+        <w:t>13</w:t>
       </w:r>
       <w:r>
         <w:rPr>
@@ -21930,7 +22301,7 @@
         </w:rPr>
         <w:t>: Página stock</w:t>
       </w:r>
-      <w:bookmarkEnd w:id="83"/>
+      <w:bookmarkEnd w:id="84"/>
     </w:p>
     <w:p>
       <w:pPr>
@@ -21960,7 +22331,7 @@
                     <pic:cNvPicPr/>
                   </pic:nvPicPr>
                   <pic:blipFill>
-                    <a:blip r:embed="rId36"/>
+                    <a:blip r:embed="rId37"/>
                     <a:stretch>
                       <a:fillRect/>
                     </a:stretch>
@@ -21998,7 +22369,61 @@
         <w:rPr>
           <w:rFonts w:eastAsia="Calibri" w:cs="Arial"/>
         </w:rPr>
-        <w:t xml:space="preserve">que se han realizado en cada una ellas. Además, se ha comparado con el objetivo de ventas de cada tienda y se ha mostrado en verde en caso de que haya superado el objetivo y en rojo en el caso contrario, con su respectivo porcentaje. También se han mostrado las tiendas en un mapa y se puede acceder a ellas haciendo </w:t>
+        <w:t xml:space="preserve">que se han realizado en cada una ellas. Además, se </w:t>
+      </w:r>
+      <w:r>
+        <w:rPr>
+          <w:rFonts w:eastAsia="Calibri" w:cs="Arial"/>
+        </w:rPr>
+        <w:t xml:space="preserve">puede observar la situación de cada tienda, es decir, se </w:t>
+      </w:r>
+      <w:r>
+        <w:rPr>
+          <w:rFonts w:eastAsia="Calibri" w:cs="Arial"/>
+        </w:rPr>
+        <w:t>ha</w:t>
+      </w:r>
+      <w:r>
+        <w:rPr>
+          <w:rFonts w:eastAsia="Calibri" w:cs="Arial"/>
+        </w:rPr>
+        <w:t>n</w:t>
+      </w:r>
+      <w:r>
+        <w:rPr>
+          <w:rFonts w:eastAsia="Calibri" w:cs="Arial"/>
+        </w:rPr>
+        <w:t xml:space="preserve"> comparado </w:t>
+      </w:r>
+      <w:r>
+        <w:rPr>
+          <w:rFonts w:eastAsia="Calibri" w:cs="Arial"/>
+        </w:rPr>
+        <w:t xml:space="preserve">las ventas </w:t>
+      </w:r>
+      <w:r>
+        <w:rPr>
+          <w:rFonts w:eastAsia="Calibri" w:cs="Arial"/>
+        </w:rPr>
+        <w:t xml:space="preserve">con </w:t>
+      </w:r>
+      <w:r>
+        <w:rPr>
+          <w:rFonts w:eastAsia="Calibri" w:cs="Arial"/>
+        </w:rPr>
+        <w:t xml:space="preserve">su objetivo </w:t>
+      </w:r>
+      <w:r>
+        <w:rPr>
+          <w:rFonts w:eastAsia="Calibri" w:cs="Arial"/>
+        </w:rPr>
+        <w:t xml:space="preserve">y se ha mostrado en verde en caso de que haya superado el objetivo y en rojo en el caso contrario, con su respectivo porcentaje. </w:t>
+      </w:r>
+      <w:r>
+        <w:rPr>
+          <w:rFonts w:eastAsia="Calibri" w:cs="Arial"/>
+        </w:rPr>
+        <w:t xml:space="preserve">Esta lógica también se mantiene en el mapa que se encuentra a mano izquierda del informe, donde se indica donde se encuentra cada tienda y el estado de ellas. Se puede acceder a ellas y a su información haciendo </w:t>
       </w:r>
       <w:proofErr w:type="spellStart"/>
       <w:proofErr w:type="gramStart"/>
@@ -22018,6 +22443,12 @@
         </w:rPr>
         <w:t xml:space="preserve"> sobre el mapa. </w:t>
       </w:r>
+      <w:r>
+        <w:rPr>
+          <w:rFonts w:eastAsia="Calibri" w:cs="Arial"/>
+        </w:rPr>
+        <w:t xml:space="preserve">Por último, en las tarjetas se observa la información de la cantidad de tiendas que se encuentran, en caso de que se filtre por categoría, por estado o por tienda con la opción de dimensiones de filtro. También se puede ver las ventas en dólares, y el porcentaje de diferencia frente al objetivo. </w:t>
+      </w:r>
     </w:p>
     <w:p>
       <w:pPr>
@@ -22028,7 +22459,7 @@
           <w:rStyle w:val="nfasissutil"/>
         </w:rPr>
       </w:pPr>
-      <w:bookmarkStart w:id="84" w:name="_Toc169514805"/>
+      <w:bookmarkStart w:id="85" w:name="_Toc169514805"/>
       <w:r>
         <w:rPr>
           <w:rStyle w:val="nfasissutil"/>
@@ -22057,8 +22488,9 @@
       <w:r>
         <w:rPr>
           <w:rStyle w:val="nfasissutil"/>
-        </w:rPr>
-        <w:t>13</w:t>
+          <w:noProof/>
+        </w:rPr>
+        <w:t>14</w:t>
       </w:r>
       <w:r>
         <w:rPr>
@@ -22072,7 +22504,7 @@
         </w:rPr>
         <w:t>: Páginas tiendas</w:t>
       </w:r>
-      <w:bookmarkEnd w:id="84"/>
+      <w:bookmarkEnd w:id="85"/>
     </w:p>
     <w:p>
       <w:pPr>
@@ -22102,7 +22534,7 @@
                     <pic:cNvPicPr/>
                   </pic:nvPicPr>
                   <pic:blipFill>
-                    <a:blip r:embed="rId37"/>
+                    <a:blip r:embed="rId38"/>
                     <a:stretch>
                       <a:fillRect/>
                     </a:stretch>
@@ -22155,8 +22587,8 @@
           <w:lang w:eastAsia="es-ES"/>
         </w:rPr>
       </w:pPr>
-      <w:bookmarkStart w:id="85" w:name="_Toc168055097"/>
-      <w:bookmarkStart w:id="86" w:name="_Toc169514957"/>
+      <w:bookmarkStart w:id="86" w:name="_Toc168055097"/>
+      <w:bookmarkStart w:id="87" w:name="_Toc169514957"/>
       <w:r>
         <w:rPr>
           <w:lang w:eastAsia="es-ES"/>
@@ -22164,8 +22596,8 @@
         <w:lastRenderedPageBreak/>
         <w:t>CONCLUSIONES Y DISCUSIÓN</w:t>
       </w:r>
-      <w:bookmarkEnd w:id="85"/>
       <w:bookmarkEnd w:id="86"/>
+      <w:bookmarkEnd w:id="87"/>
     </w:p>
     <w:p>
       <w:pPr>
@@ -22369,7 +22801,7 @@
           <w:lang w:eastAsia="es-ES"/>
         </w:rPr>
       </w:pPr>
-      <w:bookmarkStart w:id="87" w:name="_Toc169514958"/>
+      <w:bookmarkStart w:id="88" w:name="_Toc169514958"/>
       <w:r>
         <w:rPr>
           <w:lang w:eastAsia="es-ES"/>
@@ -22377,7 +22809,7 @@
         <w:lastRenderedPageBreak/>
         <w:t>LINEAS FUTURAS</w:t>
       </w:r>
-      <w:bookmarkEnd w:id="87"/>
+      <w:bookmarkEnd w:id="88"/>
     </w:p>
     <w:p>
       <w:pPr>
@@ -22584,7 +23016,7 @@
           <w:lang w:eastAsia="es-ES"/>
         </w:rPr>
       </w:pPr>
-      <w:bookmarkStart w:id="88" w:name="_Toc169514959"/>
+      <w:bookmarkStart w:id="89" w:name="_Toc169514959"/>
       <w:r>
         <w:rPr>
           <w:lang w:eastAsia="es-ES"/>
@@ -22592,7 +23024,7 @@
         <w:lastRenderedPageBreak/>
         <w:t>BIBLIOGRAFÍA</w:t>
       </w:r>
-      <w:bookmarkEnd w:id="88"/>
+      <w:bookmarkEnd w:id="89"/>
     </w:p>
     <w:p>
       <w:pPr>
@@ -23632,8 +24064,8 @@
           <w:szCs w:val="24"/>
         </w:rPr>
       </w:pPr>
-      <w:bookmarkStart w:id="89" w:name="_Ref168391689"/>
-      <w:bookmarkStart w:id="90" w:name="_Toc169262034"/>
+      <w:bookmarkStart w:id="90" w:name="_Ref168391689"/>
+      <w:bookmarkStart w:id="91" w:name="_Toc169262034"/>
       <w:r>
         <w:rPr>
           <w:szCs w:val="24"/>
@@ -23671,22 +24103,22 @@
         </w:rPr>
         <w:fldChar w:fldCharType="end"/>
       </w:r>
-      <w:bookmarkEnd w:id="89"/>
+      <w:bookmarkEnd w:id="90"/>
       <w:r>
         <w:rPr>
           <w:szCs w:val="24"/>
         </w:rPr>
         <w:t xml:space="preserve">: </w:t>
       </w:r>
-      <w:bookmarkStart w:id="91" w:name="_Ref168391694"/>
+      <w:bookmarkStart w:id="92" w:name="_Ref168391694"/>
       <w:r>
         <w:rPr>
           <w:szCs w:val="24"/>
         </w:rPr>
         <w:t>Descripción de las tablas del modelo</w:t>
       </w:r>
-      <w:bookmarkEnd w:id="90"/>
       <w:bookmarkEnd w:id="91"/>
+      <w:bookmarkEnd w:id="92"/>
     </w:p>
     <w:tbl>
       <w:tblPr>
@@ -28920,8 +29352,8 @@
       <w:pPr>
         <w:pStyle w:val="Cita"/>
       </w:pPr>
-      <w:bookmarkStart w:id="92" w:name="_Ref169244904"/>
-      <w:bookmarkStart w:id="93" w:name="_Toc169262035"/>
+      <w:bookmarkStart w:id="93" w:name="_Ref169244904"/>
+      <w:bookmarkStart w:id="94" w:name="_Toc169262035"/>
       <w:r>
         <w:t xml:space="preserve">Anexo </w:t>
       </w:r>
@@ -28943,11 +29375,11 @@
       <w:r>
         <w:fldChar w:fldCharType="end"/>
       </w:r>
-      <w:bookmarkEnd w:id="92"/>
+      <w:bookmarkEnd w:id="93"/>
       <w:r>
         <w:t>: Descripción de las medidas calculadas</w:t>
       </w:r>
-      <w:bookmarkEnd w:id="93"/>
+      <w:bookmarkEnd w:id="94"/>
     </w:p>
     <w:tbl>
       <w:tblPr>
@@ -29169,23 +29601,7 @@
                 <w:szCs w:val="20"/>
                 <w:lang w:eastAsia="es-ES"/>
               </w:rPr>
-              <w:t>%</w:t>
-            </w:r>
-            <w:r>
-              <w:rPr>
-                <w:sz w:val="18"/>
-                <w:szCs w:val="20"/>
-                <w:lang w:eastAsia="es-ES"/>
-              </w:rPr>
-              <w:t xml:space="preserve"> </w:t>
-            </w:r>
-            <w:r>
-              <w:rPr>
-                <w:sz w:val="18"/>
-                <w:szCs w:val="20"/>
-                <w:lang w:eastAsia="es-ES"/>
-              </w:rPr>
-              <w:t>unidades compradas frente al total</w:t>
+              <w:t>% unidades compradas frente al total</w:t>
             </w:r>
           </w:p>
           <w:p>
@@ -29361,15 +29777,7 @@
                 <w:sz w:val="18"/>
                 <w:szCs w:val="18"/>
               </w:rPr>
-              <w:t>La suma del precio de compra total</w:t>
-            </w:r>
-            <w:r>
-              <w:rPr>
-                <w:rFonts w:eastAsia="Arial Narrow" w:cs="Arial"/>
-                <w:sz w:val="18"/>
-                <w:szCs w:val="18"/>
-              </w:rPr>
-              <w:t xml:space="preserve"> en el periodo de enero y febrero, independientemente del filtro</w:t>
+              <w:t>La suma del precio de compra total en el periodo de enero y febrero, independientemente del filtro</w:t>
             </w:r>
           </w:p>
         </w:tc>
@@ -31673,7 +32081,7 @@
                     <pic:cNvPicPr/>
                   </pic:nvPicPr>
                   <pic:blipFill>
-                    <a:blip r:embed="rId38">
+                    <a:blip r:embed="rId39">
                       <a:extLst>
                         <a:ext uri="{28A0092B-C50C-407E-A947-70E740481C1C}">
                           <a14:useLocalDpi xmlns:a14="http://schemas.microsoft.com/office/drawing/2010/main" val="0"/>
@@ -31722,8 +32130,8 @@
       </w:pPr>
     </w:p>
     <w:sectPr>
-      <w:headerReference w:type="default" r:id="rId39"/>
-      <w:footerReference w:type="default" r:id="rId40"/>
+      <w:headerReference w:type="default" r:id="rId40"/>
+      <w:footerReference w:type="default" r:id="rId41"/>
       <w:pgSz w:w="11790" w:h="16820"/>
       <w:pgMar w:top="20" w:right="1180" w:bottom="280" w:left="1660" w:header="720" w:footer="720" w:gutter="0"/>
       <w:cols w:space="720"/>

</xml_diff>